<commit_message>
cập nhật requirement-phát biểu bài toán- các phần mềm tương tự
</commit_message>
<xml_diff>
--- a/Requirement/2-PhatBieuBaiToan.docx
+++ b/Requirement/2-PhatBieuBaiToan.docx
@@ -1,6 +1,6 @@
 
 <file path=word/document.xml><?xml version="1.0" encoding="utf-8"?>
-<w:document xmlns:wpc="http://schemas.microsoft.com/office/word/2010/wordprocessingCanvas" xmlns:cx="http://schemas.microsoft.com/office/drawing/2014/chartex" xmlns:mc="http://schemas.openxmlformats.org/markup-compatibility/2006" xmlns:o="urn:schemas-microsoft-com:office:office" xmlns:r="http://schemas.openxmlformats.org/officeDocument/2006/relationships" xmlns:m="http://schemas.openxmlformats.org/officeDocument/2006/math" xmlns:v="urn:schemas-microsoft-com:vml" xmlns:wp14="http://schemas.microsoft.com/office/word/2010/wordprocessingDrawing" xmlns:wp="http://schemas.openxmlformats.org/drawingml/2006/wordprocessingDrawing" xmlns:w10="urn:schemas-microsoft-com:office:word" xmlns:w="http://schemas.openxmlformats.org/wordprocessingml/2006/main" xmlns:w14="http://schemas.microsoft.com/office/word/2010/wordml" xmlns:w15="http://schemas.microsoft.com/office/word/2012/wordml" xmlns:w16se="http://schemas.microsoft.com/office/word/2015/wordml/symex" xmlns:wpg="http://schemas.microsoft.com/office/word/2010/wordprocessingGroup" xmlns:wpi="http://schemas.microsoft.com/office/word/2010/wordprocessingInk" xmlns:wne="http://schemas.microsoft.com/office/word/2006/wordml" xmlns:wps="http://schemas.microsoft.com/office/word/2010/wordprocessingShape" mc:Ignorable="w14 w15 w16se wp14">
+<w:document xmlns:wpc="http://schemas.microsoft.com/office/word/2010/wordprocessingCanvas" xmlns:cx="http://schemas.microsoft.com/office/drawing/2014/chartex" xmlns:cx1="http://schemas.microsoft.com/office/drawing/2015/9/8/chartex" xmlns:mc="http://schemas.openxmlformats.org/markup-compatibility/2006" xmlns:o="urn:schemas-microsoft-com:office:office" xmlns:r="http://schemas.openxmlformats.org/officeDocument/2006/relationships" xmlns:m="http://schemas.openxmlformats.org/officeDocument/2006/math" xmlns:v="urn:schemas-microsoft-com:vml" xmlns:wp14="http://schemas.microsoft.com/office/word/2010/wordprocessingDrawing" xmlns:wp="http://schemas.openxmlformats.org/drawingml/2006/wordprocessingDrawing" xmlns:w10="urn:schemas-microsoft-com:office:word" xmlns:w="http://schemas.openxmlformats.org/wordprocessingml/2006/main" xmlns:w14="http://schemas.microsoft.com/office/word/2010/wordml" xmlns:w15="http://schemas.microsoft.com/office/word/2012/wordml" xmlns:w16se="http://schemas.microsoft.com/office/word/2015/wordml/symex" xmlns:wpg="http://schemas.microsoft.com/office/word/2010/wordprocessingGroup" xmlns:wpi="http://schemas.microsoft.com/office/word/2010/wordprocessingInk" xmlns:wne="http://schemas.microsoft.com/office/word/2006/wordml" xmlns:wps="http://schemas.microsoft.com/office/word/2010/wordprocessingShape" mc:Ignorable="w14 w15 w16se wp14">
   <w:body>
     <w:p>
       <w:pPr>
@@ -866,12 +866,21 @@
             <w:pPr>
               <w:keepLines/>
               <w:spacing w:after="120"/>
-              <w:jc w:val="both"/>
+              <w:jc w:val="center"/>
               <w:rPr>
                 <w:rFonts w:eastAsia="SimSun"/>
                 <w:noProof/>
-              </w:rPr>
-            </w:pPr>
+                <w:lang w:val="en-US"/>
+              </w:rPr>
+            </w:pPr>
+            <w:r>
+              <w:rPr>
+                <w:rFonts w:eastAsia="SimSun"/>
+                <w:noProof/>
+                <w:lang w:val="en-US"/>
+              </w:rPr>
+              <w:t>29/06/2020</w:t>
+            </w:r>
           </w:p>
         </w:tc>
         <w:tc>
@@ -888,12 +897,21 @@
             <w:pPr>
               <w:keepLines/>
               <w:spacing w:after="120"/>
-              <w:jc w:val="both"/>
+              <w:jc w:val="center"/>
               <w:rPr>
                 <w:rFonts w:eastAsia="SimSun"/>
                 <w:noProof/>
-              </w:rPr>
-            </w:pPr>
+                <w:lang w:val="en-US"/>
+              </w:rPr>
+            </w:pPr>
+            <w:r>
+              <w:rPr>
+                <w:rFonts w:eastAsia="SimSun"/>
+                <w:noProof/>
+                <w:lang w:val="en-US"/>
+              </w:rPr>
+              <w:t>1.3</w:t>
+            </w:r>
           </w:p>
         </w:tc>
         <w:tc>
@@ -914,8 +932,17 @@
               <w:rPr>
                 <w:rFonts w:eastAsia="SimSun"/>
                 <w:noProof/>
-              </w:rPr>
-            </w:pPr>
+                <w:lang w:val="en-US"/>
+              </w:rPr>
+            </w:pPr>
+            <w:r>
+              <w:rPr>
+                <w:rFonts w:eastAsia="SimSun"/>
+                <w:noProof/>
+                <w:lang w:val="en-US"/>
+              </w:rPr>
+              <w:t>Tìm hiểu phần mềm tương tự (Titvn.com)</w:t>
+            </w:r>
           </w:p>
         </w:tc>
         <w:tc>
@@ -936,8 +963,17 @@
               <w:rPr>
                 <w:rFonts w:eastAsia="SimSun"/>
                 <w:noProof/>
-              </w:rPr>
-            </w:pPr>
+                <w:lang w:val="en-US"/>
+              </w:rPr>
+            </w:pPr>
+            <w:r>
+              <w:rPr>
+                <w:rFonts w:eastAsia="SimSun"/>
+                <w:noProof/>
+                <w:lang w:val="en-US"/>
+              </w:rPr>
+              <w:t>Nguyễn Thái Hoàng</w:t>
+            </w:r>
           </w:p>
         </w:tc>
       </w:tr>
@@ -2729,7 +2765,6 @@
                 <w:szCs w:val="24"/>
               </w:rPr>
             </w:pPr>
-            <w:bookmarkStart w:id="0" w:name="_GoBack"/>
             <w:r>
               <w:rPr>
                 <w:noProof/>
@@ -2799,7 +2834,6 @@
           </w:p>
         </w:tc>
       </w:tr>
-      <w:bookmarkEnd w:id="0"/>
       <w:tr>
         <w:tc>
           <w:tcPr>
@@ -3029,7 +3063,6 @@
                 <w:noProof/>
                 <w:szCs w:val="24"/>
               </w:rPr>
-              <w:lastRenderedPageBreak/>
               <w:t>22</w:t>
             </w:r>
           </w:p>
@@ -3802,23 +3835,7 @@
                 <w:szCs w:val="24"/>
                 <w:lang w:val="en-US"/>
               </w:rPr>
-              <w:t>Tìm kiếm danh sách sách đang được mượn bởi cá nh</w:t>
-            </w:r>
-            <w:r>
-              <w:rPr>
-                <w:noProof/>
-                <w:szCs w:val="24"/>
-                <w:lang w:val="en-US"/>
-              </w:rPr>
-              <w:t>ân có tên</w:t>
-            </w:r>
-            <w:r>
-              <w:rPr>
-                <w:noProof/>
-                <w:szCs w:val="24"/>
-                <w:lang w:val="en-US"/>
-              </w:rPr>
-              <w:t xml:space="preserve"> được nhập vào</w:t>
+              <w:t>Tìm kiếm danh sách sách đang được mượn bởi cá nhân có tên được nhập vào</w:t>
             </w:r>
           </w:p>
         </w:tc>
@@ -3903,23 +3920,7 @@
                 <w:szCs w:val="24"/>
                 <w:lang w:val="en-US"/>
               </w:rPr>
-              <w:t xml:space="preserve">Xem </w:t>
-            </w:r>
-            <w:r>
-              <w:rPr>
-                <w:noProof/>
-                <w:szCs w:val="24"/>
-                <w:lang w:val="en-US"/>
-              </w:rPr>
-              <w:t xml:space="preserve"> danh sách sách đang </w:t>
-            </w:r>
-            <w:r>
-              <w:rPr>
-                <w:noProof/>
-                <w:szCs w:val="24"/>
-                <w:lang w:val="en-US"/>
-              </w:rPr>
-              <w:t>theo thông tin đầu sách</w:t>
+              <w:t>Xem  danh sách sách đang theo thông tin đầu sách</w:t>
             </w:r>
           </w:p>
         </w:tc>
@@ -5155,7 +5156,6 @@
                 <w:noProof/>
                 <w:szCs w:val="24"/>
               </w:rPr>
-              <w:lastRenderedPageBreak/>
               <w:t>4</w:t>
             </w:r>
             <w:r>
@@ -5672,6 +5672,370 @@
       </w:pPr>
     </w:p>
     <w:p>
+      <w:r>
+        <w:t>Phần mềm quản lý thư viện:</w:t>
+      </w:r>
+    </w:p>
+    <w:p>
+      <w:r>
+        <w:t xml:space="preserve">Link: </w:t>
+      </w:r>
+      <w:hyperlink r:id="rId10" w:history="1">
+        <w:r>
+          <w:rPr>
+            <w:rStyle w:val="Hyperlink"/>
+          </w:rPr>
+          <w:t>https://tit-vn.com/phan-mem-quan-ly-thu-vien/</w:t>
+        </w:r>
+      </w:hyperlink>
+    </w:p>
+    <w:p>
+      <w:r>
+        <w:t>Phần mềm quản lý thư viện:</w:t>
+      </w:r>
+    </w:p>
+    <w:p>
+      <w:r>
+        <w:t xml:space="preserve">Link: </w:t>
+      </w:r>
+      <w:hyperlink r:id="rId11" w:history="1">
+        <w:r>
+          <w:rPr>
+            <w:rStyle w:val="Hyperlink"/>
+          </w:rPr>
+          <w:t>https://tit-vn.com/phan-mem-quan-ly-thu-vien/</w:t>
+        </w:r>
+      </w:hyperlink>
+    </w:p>
+    <w:p>
+      <w:r>
+        <w:t>Các chức năng nghiệp vụ:</w:t>
+      </w:r>
+    </w:p>
+    <w:p>
+      <w:pPr>
+        <w:pStyle w:val="ListParagraph"/>
+        <w:widowControl/>
+        <w:numPr>
+          <w:ilvl w:val="0"/>
+          <w:numId w:val="35"/>
+        </w:numPr>
+        <w:spacing w:after="160" w:line="259" w:lineRule="auto"/>
+      </w:pPr>
+      <w:r>
+        <w:t>Quản lý khách hàng:</w:t>
+      </w:r>
+    </w:p>
+    <w:p>
+      <w:pPr>
+        <w:pStyle w:val="ListParagraph"/>
+        <w:widowControl/>
+        <w:numPr>
+          <w:ilvl w:val="1"/>
+          <w:numId w:val="35"/>
+        </w:numPr>
+        <w:spacing w:after="160" w:line="259" w:lineRule="auto"/>
+      </w:pPr>
+      <w:r>
+        <w:t>Quản lý thông tin khách hàng</w:t>
+      </w:r>
+    </w:p>
+    <w:p>
+      <w:pPr>
+        <w:pStyle w:val="ListParagraph"/>
+        <w:widowControl/>
+        <w:numPr>
+          <w:ilvl w:val="1"/>
+          <w:numId w:val="35"/>
+        </w:numPr>
+        <w:spacing w:after="160" w:line="259" w:lineRule="auto"/>
+      </w:pPr>
+      <w:r>
+        <w:t>Hồ sơ khách hàng được quản lý chặt chẽ bởi nhân viên được phân quyền quản lý khách hàng. Việc cập nhật sửa, xóa thông tinh được cập nhật nhanh chóng, chính xác</w:t>
+      </w:r>
+    </w:p>
+    <w:p>
+      <w:pPr>
+        <w:pStyle w:val="ListParagraph"/>
+        <w:widowControl/>
+        <w:numPr>
+          <w:ilvl w:val="1"/>
+          <w:numId w:val="35"/>
+        </w:numPr>
+        <w:spacing w:after="160" w:line="259" w:lineRule="auto"/>
+      </w:pPr>
+      <w:r>
+        <w:t>Cho phép tìm kiếm thông tin khách hàng theo nhiều trường dữ liệu khác nhau giúp việc tìm kiếm được dễ dàng, nhanh chóng</w:t>
+      </w:r>
+    </w:p>
+    <w:p>
+      <w:pPr>
+        <w:pStyle w:val="ListParagraph"/>
+        <w:widowControl/>
+        <w:numPr>
+          <w:ilvl w:val="1"/>
+          <w:numId w:val="35"/>
+        </w:numPr>
+        <w:spacing w:after="160" w:line="259" w:lineRule="auto"/>
+      </w:pPr>
+      <w:r>
+        <w:t>Phân loại độc giả, quản lý các đối tượng độc giả khác nhau như: độc giả là sinh viên, cán bộ giáo viên, các đối tượng khác…</w:t>
+      </w:r>
+    </w:p>
+    <w:p>
+      <w:pPr>
+        <w:pStyle w:val="ListParagraph"/>
+        <w:widowControl/>
+        <w:numPr>
+          <w:ilvl w:val="0"/>
+          <w:numId w:val="35"/>
+        </w:numPr>
+        <w:spacing w:after="160" w:line="259" w:lineRule="auto"/>
+      </w:pPr>
+      <w:r>
+        <w:t>Quản lý mượn, trả sách</w:t>
+      </w:r>
+    </w:p>
+    <w:p>
+      <w:pPr>
+        <w:pStyle w:val="ListParagraph"/>
+        <w:widowControl/>
+        <w:numPr>
+          <w:ilvl w:val="1"/>
+          <w:numId w:val="35"/>
+        </w:numPr>
+        <w:spacing w:after="160" w:line="259" w:lineRule="auto"/>
+      </w:pPr>
+      <w:r>
+        <w:t>Quản lý sổ sách khách hàng mượn, trả của thư viện</w:t>
+      </w:r>
+    </w:p>
+    <w:p>
+      <w:pPr>
+        <w:pStyle w:val="ListParagraph"/>
+        <w:widowControl/>
+        <w:numPr>
+          <w:ilvl w:val="1"/>
+          <w:numId w:val="35"/>
+        </w:numPr>
+        <w:spacing w:after="160" w:line="259" w:lineRule="auto"/>
+      </w:pPr>
+      <w:r>
+        <w:t>Quản lý ngày, giờ, số lượng đầu sách độc giả mượn</w:t>
+      </w:r>
+    </w:p>
+    <w:p>
+      <w:pPr>
+        <w:pStyle w:val="ListParagraph"/>
+        <w:widowControl/>
+        <w:numPr>
+          <w:ilvl w:val="1"/>
+          <w:numId w:val="35"/>
+        </w:numPr>
+        <w:spacing w:after="160" w:line="259" w:lineRule="auto"/>
+      </w:pPr>
+      <w:r>
+        <w:t>Quản lý số lượng sách độc giả được phép mượn tối đa và tối thiểu</w:t>
+      </w:r>
+    </w:p>
+    <w:p>
+      <w:pPr>
+        <w:pStyle w:val="ListParagraph"/>
+        <w:widowControl/>
+        <w:numPr>
+          <w:ilvl w:val="0"/>
+          <w:numId w:val="35"/>
+        </w:numPr>
+        <w:spacing w:after="160" w:line="259" w:lineRule="auto"/>
+      </w:pPr>
+      <w:r>
+        <w:t>Quản lý sách</w:t>
+      </w:r>
+    </w:p>
+    <w:p>
+      <w:pPr>
+        <w:pStyle w:val="ListParagraph"/>
+        <w:widowControl/>
+        <w:numPr>
+          <w:ilvl w:val="1"/>
+          <w:numId w:val="35"/>
+        </w:numPr>
+        <w:spacing w:after="160" w:line="259" w:lineRule="auto"/>
+      </w:pPr>
+      <w:r>
+        <w:t>Quản lý các thông tin liên quan đến sách như: mã sách, tên sạc, thể loại, ngôn ngữ, tác giả, người dịch, nhà xuất bản, số lượng…</w:t>
+      </w:r>
+    </w:p>
+    <w:p>
+      <w:pPr>
+        <w:pStyle w:val="ListParagraph"/>
+        <w:widowControl/>
+        <w:numPr>
+          <w:ilvl w:val="1"/>
+          <w:numId w:val="35"/>
+        </w:numPr>
+        <w:spacing w:after="160" w:line="259" w:lineRule="auto"/>
+      </w:pPr>
+      <w:r>
+        <w:t>Quản lý chi tiết về sách như hư hỏng, tổn thất, mất sách…</w:t>
+      </w:r>
+    </w:p>
+    <w:p>
+      <w:pPr>
+        <w:pStyle w:val="ListParagraph"/>
+        <w:widowControl/>
+        <w:numPr>
+          <w:ilvl w:val="0"/>
+          <w:numId w:val="35"/>
+        </w:numPr>
+        <w:spacing w:after="160" w:line="259" w:lineRule="auto"/>
+      </w:pPr>
+      <w:r>
+        <w:t>Quản lý thẻ thư viện</w:t>
+      </w:r>
+    </w:p>
+    <w:p>
+      <w:pPr>
+        <w:pStyle w:val="ListParagraph"/>
+        <w:widowControl/>
+        <w:numPr>
+          <w:ilvl w:val="1"/>
+          <w:numId w:val="35"/>
+        </w:numPr>
+        <w:spacing w:after="160" w:line="259" w:lineRule="auto"/>
+      </w:pPr>
+      <w:r>
+        <w:t>Hệ thống cho phép in và cấp thẻ cho bạn đọc mới, ứng dụng mã vạch trong việc uản lý thẻ bạn đọc cũng như các dịch vụ mượn, trả và gia hạn tài liệu</w:t>
+      </w:r>
+    </w:p>
+    <w:p>
+      <w:pPr>
+        <w:pStyle w:val="ListParagraph"/>
+        <w:widowControl/>
+        <w:numPr>
+          <w:ilvl w:val="1"/>
+          <w:numId w:val="35"/>
+        </w:numPr>
+        <w:spacing w:after="160" w:line="259" w:lineRule="auto"/>
+      </w:pPr>
+      <w:r>
+        <w:t>Hỗ trwoj nhân viên thư viện gia hạn thẻ bạn đọc nhanh chóng trong quá trình phục vụ khi thẻ hết hạn sử dụng</w:t>
+      </w:r>
+    </w:p>
+    <w:p>
+      <w:pPr>
+        <w:pStyle w:val="ListParagraph"/>
+        <w:widowControl/>
+        <w:numPr>
+          <w:ilvl w:val="0"/>
+          <w:numId w:val="35"/>
+        </w:numPr>
+        <w:spacing w:after="160" w:line="259" w:lineRule="auto"/>
+      </w:pPr>
+      <w:r>
+        <w:t>Thống kê, in báo cáo</w:t>
+      </w:r>
+    </w:p>
+    <w:p>
+      <w:pPr>
+        <w:pStyle w:val="ListParagraph"/>
+        <w:widowControl/>
+        <w:numPr>
+          <w:ilvl w:val="1"/>
+          <w:numId w:val="35"/>
+        </w:numPr>
+        <w:spacing w:after="160" w:line="259" w:lineRule="auto"/>
+      </w:pPr>
+      <w:r>
+        <w:lastRenderedPageBreak/>
+        <w:t>Hệ thống cho phép thư viện thực hiện việc thống kê, báo cáo bổ sung tài liệu, sử dụng các ngồn quỹ bổ sung nhanh chóng, chính xác.</w:t>
+      </w:r>
+    </w:p>
+    <w:p>
+      <w:pPr>
+        <w:pStyle w:val="ListParagraph"/>
+        <w:widowControl/>
+        <w:numPr>
+          <w:ilvl w:val="1"/>
+          <w:numId w:val="35"/>
+        </w:numPr>
+        <w:spacing w:after="160" w:line="259" w:lineRule="auto"/>
+      </w:pPr>
+      <w:r>
+        <w:t>Hỗ trwoj danh sách các báo cáo có sẵn theo chuẩn nghiệp vụ thư viện như: thống kê danh sách tài liệu thư viện theo loại hình, vị trí lưu trữ, ngôn ngữ…</w:t>
+      </w:r>
+    </w:p>
+    <w:p>
+      <w:pPr>
+        <w:pStyle w:val="ListParagraph"/>
+        <w:widowControl/>
+        <w:numPr>
+          <w:ilvl w:val="1"/>
+          <w:numId w:val="35"/>
+        </w:numPr>
+        <w:spacing w:after="160" w:line="259" w:lineRule="auto"/>
+      </w:pPr>
+      <w:r>
+        <w:t>Báo cáo thống kê chi tiết về lượng sách tồn, hết, hư hỏng</w:t>
+      </w:r>
+    </w:p>
+    <w:p>
+      <w:pPr>
+        <w:pStyle w:val="ListParagraph"/>
+        <w:widowControl/>
+        <w:numPr>
+          <w:ilvl w:val="1"/>
+          <w:numId w:val="35"/>
+        </w:numPr>
+        <w:spacing w:after="160" w:line="259" w:lineRule="auto"/>
+      </w:pPr>
+      <w:r>
+        <w:t>Báo cáo tổng hợp các vốn tài liệu có trong thư viện</w:t>
+      </w:r>
+    </w:p>
+    <w:p>
+      <w:pPr>
+        <w:pStyle w:val="ListParagraph"/>
+        <w:widowControl/>
+        <w:numPr>
+          <w:ilvl w:val="1"/>
+          <w:numId w:val="35"/>
+        </w:numPr>
+        <w:spacing w:after="160" w:line="259" w:lineRule="auto"/>
+      </w:pPr>
+      <w:r>
+        <w:t>Thống kê số sách mượn, mất theo định kỳ, báo cáo theo thể loại sách</w:t>
+      </w:r>
+    </w:p>
+    <w:p>
+      <w:pPr>
+        <w:pStyle w:val="ListParagraph"/>
+        <w:widowControl/>
+        <w:numPr>
+          <w:ilvl w:val="1"/>
+          <w:numId w:val="35"/>
+        </w:numPr>
+        <w:spacing w:after="160" w:line="259" w:lineRule="auto"/>
+      </w:pPr>
+      <w:r>
+        <w:t>Hệ thống cung cấp công cụ cho phép thư viện tự thiết kể mẫu báo cáo riêng phù hợp với đặc thù riêng của từng thư viện. Cho phép cập nhật, chỉnh sử hay xóa đi mẫu báo cáo trong hệ thống nhanh chóng, dễ dàng.</w:t>
+      </w:r>
+    </w:p>
+    <w:p>
+      <w:pPr>
+        <w:pStyle w:val="ListParagraph"/>
+        <w:widowControl/>
+        <w:numPr>
+          <w:ilvl w:val="1"/>
+          <w:numId w:val="35"/>
+        </w:numPr>
+        <w:spacing w:after="160" w:line="259" w:lineRule="auto"/>
+      </w:pPr>
+      <w:r>
+        <w:t>Quản lý bạn đọc đến thư viện theo học kỳ, thời gian mượn trả sách theo nội quy riêng từng thư viện, số lượng độc giả được phép mượn tối đa và tối thiểu</w:t>
+      </w:r>
+    </w:p>
+    <w:p>
       <w:pPr>
         <w:rPr>
           <w:noProof/>
@@ -5774,6 +6138,8 @@
           <w:szCs w:val="24"/>
         </w:rPr>
       </w:pPr>
+      <w:bookmarkStart w:id="0" w:name="_GoBack"/>
+      <w:bookmarkEnd w:id="0"/>
     </w:p>
     <w:p>
       <w:pPr>
@@ -5975,6 +6341,7 @@
           <w:sz w:val="32"/>
           <w:szCs w:val="32"/>
         </w:rPr>
+        <w:lastRenderedPageBreak/>
         <w:t>Các biểu mẫu và quy định</w:t>
       </w:r>
     </w:p>
@@ -6009,7 +6376,7 @@
                     </pic:cNvPicPr>
                   </pic:nvPicPr>
                   <pic:blipFill>
-                    <a:blip r:embed="rId10">
+                    <a:blip r:embed="rId12">
                       <a:extLst>
                         <a:ext uri="{28A0092B-C50C-407E-A947-70E740481C1C}">
                           <a14:useLocalDpi xmlns:a14="http://schemas.microsoft.com/office/drawing/2010/main" val="0"/>
@@ -6072,7 +6439,7 @@
                     </pic:cNvPicPr>
                   </pic:nvPicPr>
                   <pic:blipFill>
-                    <a:blip r:embed="rId11">
+                    <a:blip r:embed="rId13">
                       <a:extLst>
                         <a:ext uri="{28A0092B-C50C-407E-A947-70E740481C1C}">
                           <a14:useLocalDpi xmlns:a14="http://schemas.microsoft.com/office/drawing/2010/main" val="0"/>
@@ -6135,7 +6502,7 @@
                     </pic:cNvPicPr>
                   </pic:nvPicPr>
                   <pic:blipFill>
-                    <a:blip r:embed="rId12">
+                    <a:blip r:embed="rId14">
                       <a:extLst>
                         <a:ext uri="{28A0092B-C50C-407E-A947-70E740481C1C}">
                           <a14:useLocalDpi xmlns:a14="http://schemas.microsoft.com/office/drawing/2010/main" val="0"/>
@@ -6198,7 +6565,7 @@
                     </pic:cNvPicPr>
                   </pic:nvPicPr>
                   <pic:blipFill>
-                    <a:blip r:embed="rId13">
+                    <a:blip r:embed="rId15">
                       <a:extLst>
                         <a:ext uri="{28A0092B-C50C-407E-A947-70E740481C1C}">
                           <a14:useLocalDpi xmlns:a14="http://schemas.microsoft.com/office/drawing/2010/main" val="0"/>
@@ -6306,8 +6673,8 @@
       </w:r>
     </w:p>
     <w:sectPr>
-      <w:headerReference w:type="default" r:id="rId14"/>
-      <w:footerReference w:type="default" r:id="rId15"/>
+      <w:headerReference w:type="default" r:id="rId16"/>
+      <w:footerReference w:type="default" r:id="rId17"/>
       <w:pgSz w:w="11907" w:h="16839" w:code="9"/>
       <w:pgMar w:top="1440" w:right="1440" w:bottom="1440" w:left="1440" w:header="720" w:footer="720" w:gutter="0"/>
       <w:pgNumType w:start="1"/>
@@ -6319,7 +6686,7 @@
 </file>
 
 <file path=word/endnotes.xml><?xml version="1.0" encoding="utf-8"?>
-<w:endnotes xmlns:wpc="http://schemas.microsoft.com/office/word/2010/wordprocessingCanvas" xmlns:cx="http://schemas.microsoft.com/office/drawing/2014/chartex" xmlns:mc="http://schemas.openxmlformats.org/markup-compatibility/2006" xmlns:o="urn:schemas-microsoft-com:office:office" xmlns:r="http://schemas.openxmlformats.org/officeDocument/2006/relationships" xmlns:m="http://schemas.openxmlformats.org/officeDocument/2006/math" xmlns:v="urn:schemas-microsoft-com:vml" xmlns:wp14="http://schemas.microsoft.com/office/word/2010/wordprocessingDrawing" xmlns:wp="http://schemas.openxmlformats.org/drawingml/2006/wordprocessingDrawing" xmlns:w10="urn:schemas-microsoft-com:office:word" xmlns:w="http://schemas.openxmlformats.org/wordprocessingml/2006/main" xmlns:w14="http://schemas.microsoft.com/office/word/2010/wordml" xmlns:w15="http://schemas.microsoft.com/office/word/2012/wordml" xmlns:w16se="http://schemas.microsoft.com/office/word/2015/wordml/symex" xmlns:wpg="http://schemas.microsoft.com/office/word/2010/wordprocessingGroup" xmlns:wpi="http://schemas.microsoft.com/office/word/2010/wordprocessingInk" xmlns:wne="http://schemas.microsoft.com/office/word/2006/wordml" xmlns:wps="http://schemas.microsoft.com/office/word/2010/wordprocessingShape" mc:Ignorable="w14 w15 w16se wp14">
+<w:endnotes xmlns:wpc="http://schemas.microsoft.com/office/word/2010/wordprocessingCanvas" xmlns:cx="http://schemas.microsoft.com/office/drawing/2014/chartex" xmlns:cx1="http://schemas.microsoft.com/office/drawing/2015/9/8/chartex" xmlns:mc="http://schemas.openxmlformats.org/markup-compatibility/2006" xmlns:o="urn:schemas-microsoft-com:office:office" xmlns:r="http://schemas.openxmlformats.org/officeDocument/2006/relationships" xmlns:m="http://schemas.openxmlformats.org/officeDocument/2006/math" xmlns:v="urn:schemas-microsoft-com:vml" xmlns:wp14="http://schemas.microsoft.com/office/word/2010/wordprocessingDrawing" xmlns:wp="http://schemas.openxmlformats.org/drawingml/2006/wordprocessingDrawing" xmlns:w10="urn:schemas-microsoft-com:office:word" xmlns:w="http://schemas.openxmlformats.org/wordprocessingml/2006/main" xmlns:w14="http://schemas.microsoft.com/office/word/2010/wordml" xmlns:w15="http://schemas.microsoft.com/office/word/2012/wordml" xmlns:w16se="http://schemas.microsoft.com/office/word/2015/wordml/symex" xmlns:wpg="http://schemas.microsoft.com/office/word/2010/wordprocessingGroup" xmlns:wpi="http://schemas.microsoft.com/office/word/2010/wordprocessingInk" xmlns:wne="http://schemas.microsoft.com/office/word/2006/wordml" xmlns:wps="http://schemas.microsoft.com/office/word/2010/wordprocessingShape" mc:Ignorable="w14 w15 w16se wp14">
   <w:endnote w:type="separator" w:id="-1">
     <w:p>
       <w:r>
@@ -6338,7 +6705,7 @@
 </file>
 
 <file path=word/footer1.xml><?xml version="1.0" encoding="utf-8"?>
-<w:ftr xmlns:wpc="http://schemas.microsoft.com/office/word/2010/wordprocessingCanvas" xmlns:cx="http://schemas.microsoft.com/office/drawing/2014/chartex" xmlns:mc="http://schemas.openxmlformats.org/markup-compatibility/2006" xmlns:o="urn:schemas-microsoft-com:office:office" xmlns:r="http://schemas.openxmlformats.org/officeDocument/2006/relationships" xmlns:m="http://schemas.openxmlformats.org/officeDocument/2006/math" xmlns:v="urn:schemas-microsoft-com:vml" xmlns:wp14="http://schemas.microsoft.com/office/word/2010/wordprocessingDrawing" xmlns:wp="http://schemas.openxmlformats.org/drawingml/2006/wordprocessingDrawing" xmlns:w10="urn:schemas-microsoft-com:office:word" xmlns:w="http://schemas.openxmlformats.org/wordprocessingml/2006/main" xmlns:w14="http://schemas.microsoft.com/office/word/2010/wordml" xmlns:w15="http://schemas.microsoft.com/office/word/2012/wordml" xmlns:w16se="http://schemas.microsoft.com/office/word/2015/wordml/symex" xmlns:wpg="http://schemas.microsoft.com/office/word/2010/wordprocessingGroup" xmlns:wpi="http://schemas.microsoft.com/office/word/2010/wordprocessingInk" xmlns:wne="http://schemas.microsoft.com/office/word/2006/wordml" xmlns:wps="http://schemas.microsoft.com/office/word/2010/wordprocessingShape" mc:Ignorable="w14 w15 w16se wp14">
+<w:ftr xmlns:wpc="http://schemas.microsoft.com/office/word/2010/wordprocessingCanvas" xmlns:cx="http://schemas.microsoft.com/office/drawing/2014/chartex" xmlns:cx1="http://schemas.microsoft.com/office/drawing/2015/9/8/chartex" xmlns:mc="http://schemas.openxmlformats.org/markup-compatibility/2006" xmlns:o="urn:schemas-microsoft-com:office:office" xmlns:r="http://schemas.openxmlformats.org/officeDocument/2006/relationships" xmlns:m="http://schemas.openxmlformats.org/officeDocument/2006/math" xmlns:v="urn:schemas-microsoft-com:vml" xmlns:wp14="http://schemas.microsoft.com/office/word/2010/wordprocessingDrawing" xmlns:wp="http://schemas.openxmlformats.org/drawingml/2006/wordprocessingDrawing" xmlns:w10="urn:schemas-microsoft-com:office:word" xmlns:w="http://schemas.openxmlformats.org/wordprocessingml/2006/main" xmlns:w14="http://schemas.microsoft.com/office/word/2010/wordml" xmlns:w15="http://schemas.microsoft.com/office/word/2012/wordml" xmlns:w16se="http://schemas.microsoft.com/office/word/2015/wordml/symex" xmlns:wpg="http://schemas.microsoft.com/office/word/2010/wordprocessingGroup" xmlns:wpi="http://schemas.microsoft.com/office/word/2010/wordprocessingInk" xmlns:wne="http://schemas.microsoft.com/office/word/2006/wordml" xmlns:wps="http://schemas.microsoft.com/office/word/2010/wordprocessingShape" mc:Ignorable="w14 w15 w16se wp14">
   <w:p>
     <w:pPr>
       <w:pStyle w:val="Footer"/>
@@ -6427,7 +6794,7 @@
 </file>
 
 <file path=word/footer2.xml><?xml version="1.0" encoding="utf-8"?>
-<w:ftr xmlns:wpc="http://schemas.microsoft.com/office/word/2010/wordprocessingCanvas" xmlns:cx="http://schemas.microsoft.com/office/drawing/2014/chartex" xmlns:mc="http://schemas.openxmlformats.org/markup-compatibility/2006" xmlns:o="urn:schemas-microsoft-com:office:office" xmlns:r="http://schemas.openxmlformats.org/officeDocument/2006/relationships" xmlns:m="http://schemas.openxmlformats.org/officeDocument/2006/math" xmlns:v="urn:schemas-microsoft-com:vml" xmlns:wp14="http://schemas.microsoft.com/office/word/2010/wordprocessingDrawing" xmlns:wp="http://schemas.openxmlformats.org/drawingml/2006/wordprocessingDrawing" xmlns:w10="urn:schemas-microsoft-com:office:word" xmlns:w="http://schemas.openxmlformats.org/wordprocessingml/2006/main" xmlns:w14="http://schemas.microsoft.com/office/word/2010/wordml" xmlns:w15="http://schemas.microsoft.com/office/word/2012/wordml" xmlns:w16se="http://schemas.microsoft.com/office/word/2015/wordml/symex" xmlns:wpg="http://schemas.microsoft.com/office/word/2010/wordprocessingGroup" xmlns:wpi="http://schemas.microsoft.com/office/word/2010/wordprocessingInk" xmlns:wne="http://schemas.microsoft.com/office/word/2006/wordml" xmlns:wps="http://schemas.microsoft.com/office/word/2010/wordprocessingShape" mc:Ignorable="w14 w15 w16se wp14">
+<w:ftr xmlns:wpc="http://schemas.microsoft.com/office/word/2010/wordprocessingCanvas" xmlns:cx="http://schemas.microsoft.com/office/drawing/2014/chartex" xmlns:cx1="http://schemas.microsoft.com/office/drawing/2015/9/8/chartex" xmlns:mc="http://schemas.openxmlformats.org/markup-compatibility/2006" xmlns:o="urn:schemas-microsoft-com:office:office" xmlns:r="http://schemas.openxmlformats.org/officeDocument/2006/relationships" xmlns:m="http://schemas.openxmlformats.org/officeDocument/2006/math" xmlns:v="urn:schemas-microsoft-com:vml" xmlns:wp14="http://schemas.microsoft.com/office/word/2010/wordprocessingDrawing" xmlns:wp="http://schemas.openxmlformats.org/drawingml/2006/wordprocessingDrawing" xmlns:w10="urn:schemas-microsoft-com:office:word" xmlns:w="http://schemas.openxmlformats.org/wordprocessingml/2006/main" xmlns:w14="http://schemas.microsoft.com/office/word/2010/wordml" xmlns:w15="http://schemas.microsoft.com/office/word/2012/wordml" xmlns:w16se="http://schemas.microsoft.com/office/word/2015/wordml/symex" xmlns:wpg="http://schemas.microsoft.com/office/word/2010/wordprocessingGroup" xmlns:wpi="http://schemas.microsoft.com/office/word/2010/wordprocessingInk" xmlns:wne="http://schemas.microsoft.com/office/word/2006/wordml" xmlns:wps="http://schemas.microsoft.com/office/word/2010/wordprocessingShape" mc:Ignorable="w14 w15 w16se wp14">
   <w:tbl>
     <w:tblPr>
       <w:tblW w:w="0" w:type="auto"/>
@@ -6599,7 +6966,7 @@
 </file>
 
 <file path=word/footnotes.xml><?xml version="1.0" encoding="utf-8"?>
-<w:footnotes xmlns:wpc="http://schemas.microsoft.com/office/word/2010/wordprocessingCanvas" xmlns:cx="http://schemas.microsoft.com/office/drawing/2014/chartex" xmlns:mc="http://schemas.openxmlformats.org/markup-compatibility/2006" xmlns:o="urn:schemas-microsoft-com:office:office" xmlns:r="http://schemas.openxmlformats.org/officeDocument/2006/relationships" xmlns:m="http://schemas.openxmlformats.org/officeDocument/2006/math" xmlns:v="urn:schemas-microsoft-com:vml" xmlns:wp14="http://schemas.microsoft.com/office/word/2010/wordprocessingDrawing" xmlns:wp="http://schemas.openxmlformats.org/drawingml/2006/wordprocessingDrawing" xmlns:w10="urn:schemas-microsoft-com:office:word" xmlns:w="http://schemas.openxmlformats.org/wordprocessingml/2006/main" xmlns:w14="http://schemas.microsoft.com/office/word/2010/wordml" xmlns:w15="http://schemas.microsoft.com/office/word/2012/wordml" xmlns:w16se="http://schemas.microsoft.com/office/word/2015/wordml/symex" xmlns:wpg="http://schemas.microsoft.com/office/word/2010/wordprocessingGroup" xmlns:wpi="http://schemas.microsoft.com/office/word/2010/wordprocessingInk" xmlns:wne="http://schemas.microsoft.com/office/word/2006/wordml" xmlns:wps="http://schemas.microsoft.com/office/word/2010/wordprocessingShape" mc:Ignorable="w14 w15 w16se wp14">
+<w:footnotes xmlns:wpc="http://schemas.microsoft.com/office/word/2010/wordprocessingCanvas" xmlns:cx="http://schemas.microsoft.com/office/drawing/2014/chartex" xmlns:cx1="http://schemas.microsoft.com/office/drawing/2015/9/8/chartex" xmlns:mc="http://schemas.openxmlformats.org/markup-compatibility/2006" xmlns:o="urn:schemas-microsoft-com:office:office" xmlns:r="http://schemas.openxmlformats.org/officeDocument/2006/relationships" xmlns:m="http://schemas.openxmlformats.org/officeDocument/2006/math" xmlns:v="urn:schemas-microsoft-com:vml" xmlns:wp14="http://schemas.microsoft.com/office/word/2010/wordprocessingDrawing" xmlns:wp="http://schemas.openxmlformats.org/drawingml/2006/wordprocessingDrawing" xmlns:w10="urn:schemas-microsoft-com:office:word" xmlns:w="http://schemas.openxmlformats.org/wordprocessingml/2006/main" xmlns:w14="http://schemas.microsoft.com/office/word/2010/wordml" xmlns:w15="http://schemas.microsoft.com/office/word/2012/wordml" xmlns:w16se="http://schemas.microsoft.com/office/word/2015/wordml/symex" xmlns:wpg="http://schemas.microsoft.com/office/word/2010/wordprocessingGroup" xmlns:wpi="http://schemas.microsoft.com/office/word/2010/wordprocessingInk" xmlns:wne="http://schemas.microsoft.com/office/word/2006/wordml" xmlns:wps="http://schemas.microsoft.com/office/word/2010/wordprocessingShape" mc:Ignorable="w14 w15 w16se wp14">
   <w:footnote w:type="separator" w:id="-1">
     <w:p>
       <w:r>
@@ -6618,7 +6985,7 @@
 </file>
 
 <file path=word/header1.xml><?xml version="1.0" encoding="utf-8"?>
-<w:hdr xmlns:wpc="http://schemas.microsoft.com/office/word/2010/wordprocessingCanvas" xmlns:cx="http://schemas.microsoft.com/office/drawing/2014/chartex" xmlns:mc="http://schemas.openxmlformats.org/markup-compatibility/2006" xmlns:o="urn:schemas-microsoft-com:office:office" xmlns:r="http://schemas.openxmlformats.org/officeDocument/2006/relationships" xmlns:m="http://schemas.openxmlformats.org/officeDocument/2006/math" xmlns:v="urn:schemas-microsoft-com:vml" xmlns:wp14="http://schemas.microsoft.com/office/word/2010/wordprocessingDrawing" xmlns:wp="http://schemas.openxmlformats.org/drawingml/2006/wordprocessingDrawing" xmlns:w10="urn:schemas-microsoft-com:office:word" xmlns:w="http://schemas.openxmlformats.org/wordprocessingml/2006/main" xmlns:w14="http://schemas.microsoft.com/office/word/2010/wordml" xmlns:w15="http://schemas.microsoft.com/office/word/2012/wordml" xmlns:w16se="http://schemas.microsoft.com/office/word/2015/wordml/symex" xmlns:wpg="http://schemas.microsoft.com/office/word/2010/wordprocessingGroup" xmlns:wpi="http://schemas.microsoft.com/office/word/2010/wordprocessingInk" xmlns:wne="http://schemas.microsoft.com/office/word/2006/wordml" xmlns:wps="http://schemas.microsoft.com/office/word/2010/wordprocessingShape" mc:Ignorable="w14 w15 w16se wp14">
+<w:hdr xmlns:wpc="http://schemas.microsoft.com/office/word/2010/wordprocessingCanvas" xmlns:cx="http://schemas.microsoft.com/office/drawing/2014/chartex" xmlns:cx1="http://schemas.microsoft.com/office/drawing/2015/9/8/chartex" xmlns:mc="http://schemas.openxmlformats.org/markup-compatibility/2006" xmlns:o="urn:schemas-microsoft-com:office:office" xmlns:r="http://schemas.openxmlformats.org/officeDocument/2006/relationships" xmlns:m="http://schemas.openxmlformats.org/officeDocument/2006/math" xmlns:v="urn:schemas-microsoft-com:vml" xmlns:wp14="http://schemas.microsoft.com/office/word/2010/wordprocessingDrawing" xmlns:wp="http://schemas.openxmlformats.org/drawingml/2006/wordprocessingDrawing" xmlns:w10="urn:schemas-microsoft-com:office:word" xmlns:w="http://schemas.openxmlformats.org/wordprocessingml/2006/main" xmlns:w14="http://schemas.microsoft.com/office/word/2010/wordml" xmlns:w15="http://schemas.microsoft.com/office/word/2012/wordml" xmlns:w16se="http://schemas.microsoft.com/office/word/2015/wordml/symex" xmlns:wpg="http://schemas.microsoft.com/office/word/2010/wordprocessingGroup" xmlns:wpi="http://schemas.microsoft.com/office/word/2010/wordprocessingInk" xmlns:wne="http://schemas.microsoft.com/office/word/2006/wordml" xmlns:wps="http://schemas.microsoft.com/office/word/2010/wordprocessingShape" mc:Ignorable="w14 w15 w16se wp14">
   <w:p>
     <w:pPr>
       <w:pStyle w:val="Header"/>
@@ -6771,7 +7138,7 @@
         </mc:Choice>
         <mc:Fallback>
           <w:pict>
-            <v:shape w14:anchorId="0F9F5399" id="Freeform 1" o:spid="_x0000_s1026" style="position:absolute;margin-left:0;margin-top:0;width:93.15pt;height:813pt;flip:x;z-index:251655168;visibility:visible;mso-wrap-style:square;mso-width-percent:0;mso-height-percent:0;mso-wrap-distance-left:9pt;mso-wrap-distance-top:0;mso-wrap-distance-right:9pt;mso-wrap-distance-bottom:0;mso-position-horizontal:absolute;mso-position-horizontal-relative:page;mso-position-vertical:absolute;mso-position-vertical-relative:page;mso-width-percent:0;mso-height-percent:0;mso-width-relative:page;mso-height-relative:page;v-text-anchor:top" coordsize="502,3168" o:gfxdata="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" path="m502,c93,,93,,93,,146,383,323,1900,,3168v502,,502,,502,l502,xe" fillcolor="#8db3e2" stroked="f" strokecolor="#212120">
+            <v:shape w14:anchorId="79FA1A3F" id="Freeform 1" o:spid="_x0000_s1026" style="position:absolute;margin-left:0;margin-top:0;width:93.15pt;height:813pt;flip:x;z-index:251655168;visibility:visible;mso-wrap-style:square;mso-width-percent:0;mso-height-percent:0;mso-wrap-distance-left:9pt;mso-wrap-distance-top:0;mso-wrap-distance-right:9pt;mso-wrap-distance-bottom:0;mso-position-horizontal:absolute;mso-position-horizontal-relative:page;mso-position-vertical:absolute;mso-position-vertical-relative:page;mso-width-percent:0;mso-height-percent:0;mso-width-relative:page;mso-height-relative:page;v-text-anchor:top" coordsize="502,3168" o:gfxdata="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" path="m502,c93,,93,,93,,146,383,323,1900,,3168v502,,502,,502,l502,xe" fillcolor="#8db3e2" stroked="f" strokecolor="#212120">
               <v:fill color2="#1f497d" rotate="t" focus="100%" type="gradient"/>
               <v:shadow color="#8c8682"/>
               <v:path arrowok="t" o:connecttype="custom" o:connectlocs="1183005,0;219162,0;0,10325100;1183005,10325100;1183005,0" o:connectangles="0,0,0,0,0"/>
@@ -6932,7 +7299,7 @@
 </file>
 
 <file path=word/header2.xml><?xml version="1.0" encoding="utf-8"?>
-<w:hdr xmlns:wpc="http://schemas.microsoft.com/office/word/2010/wordprocessingCanvas" xmlns:cx="http://schemas.microsoft.com/office/drawing/2014/chartex" xmlns:mc="http://schemas.openxmlformats.org/markup-compatibility/2006" xmlns:o="urn:schemas-microsoft-com:office:office" xmlns:r="http://schemas.openxmlformats.org/officeDocument/2006/relationships" xmlns:m="http://schemas.openxmlformats.org/officeDocument/2006/math" xmlns:v="urn:schemas-microsoft-com:vml" xmlns:wp14="http://schemas.microsoft.com/office/word/2010/wordprocessingDrawing" xmlns:wp="http://schemas.openxmlformats.org/drawingml/2006/wordprocessingDrawing" xmlns:w10="urn:schemas-microsoft-com:office:word" xmlns:w="http://schemas.openxmlformats.org/wordprocessingml/2006/main" xmlns:w14="http://schemas.microsoft.com/office/word/2010/wordml" xmlns:w15="http://schemas.microsoft.com/office/word/2012/wordml" xmlns:w16se="http://schemas.microsoft.com/office/word/2015/wordml/symex" xmlns:wpg="http://schemas.microsoft.com/office/word/2010/wordprocessingGroup" xmlns:wpi="http://schemas.microsoft.com/office/word/2010/wordprocessingInk" xmlns:wne="http://schemas.microsoft.com/office/word/2006/wordml" xmlns:wps="http://schemas.microsoft.com/office/word/2010/wordprocessingShape" mc:Ignorable="w14 w15 w16se wp14">
+<w:hdr xmlns:wpc="http://schemas.microsoft.com/office/word/2010/wordprocessingCanvas" xmlns:cx="http://schemas.microsoft.com/office/drawing/2014/chartex" xmlns:cx1="http://schemas.microsoft.com/office/drawing/2015/9/8/chartex" xmlns:mc="http://schemas.openxmlformats.org/markup-compatibility/2006" xmlns:o="urn:schemas-microsoft-com:office:office" xmlns:r="http://schemas.openxmlformats.org/officeDocument/2006/relationships" xmlns:m="http://schemas.openxmlformats.org/officeDocument/2006/math" xmlns:v="urn:schemas-microsoft-com:vml" xmlns:wp14="http://schemas.microsoft.com/office/word/2010/wordprocessingDrawing" xmlns:wp="http://schemas.openxmlformats.org/drawingml/2006/wordprocessingDrawing" xmlns:w10="urn:schemas-microsoft-com:office:word" xmlns:w="http://schemas.openxmlformats.org/wordprocessingml/2006/main" xmlns:w14="http://schemas.microsoft.com/office/word/2010/wordml" xmlns:w15="http://schemas.microsoft.com/office/word/2012/wordml" xmlns:w16se="http://schemas.microsoft.com/office/word/2015/wordml/symex" xmlns:wpg="http://schemas.microsoft.com/office/word/2010/wordprocessingGroup" xmlns:wpi="http://schemas.microsoft.com/office/word/2010/wordprocessingInk" xmlns:wne="http://schemas.microsoft.com/office/word/2006/wordml" xmlns:wps="http://schemas.microsoft.com/office/word/2010/wordprocessingShape" mc:Ignorable="w14 w15 w16se wp14">
   <w:p>
     <w:pPr>
       <w:rPr>
@@ -6945,7 +7312,7 @@
         <w:lang w:val="en-US"/>
       </w:rPr>
       <w:drawing>
-        <wp:anchor distT="0" distB="0" distL="114300" distR="114300" simplePos="0" relativeHeight="251657216" behindDoc="1" locked="0" layoutInCell="1" allowOverlap="1" wp14:anchorId="193BC088" wp14:editId="2455F0C2">
+        <wp:anchor distT="0" distB="0" distL="114300" distR="114300" simplePos="0" relativeHeight="251658240" behindDoc="1" locked="0" layoutInCell="1" allowOverlap="1" wp14:anchorId="193BC088" wp14:editId="2455F0C2">
           <wp:simplePos x="0" y="0"/>
           <wp:positionH relativeFrom="column">
             <wp:posOffset>-538480</wp:posOffset>
@@ -7066,7 +7433,7 @@
             <w:rPr>
               <w:lang w:val="en-US"/>
             </w:rPr>
-            <w:t>1.2</w:t>
+            <w:t>1.3</w:t>
           </w:r>
         </w:p>
       </w:tc>
@@ -7108,13 +7475,7 @@
             <w:rPr>
               <w:lang w:val="en-US"/>
             </w:rPr>
-            <w:t>1</w:t>
-          </w:r>
-          <w:r>
-            <w:rPr>
-              <w:lang w:val="en-US"/>
-            </w:rPr>
-            <w:t>6</w:t>
+            <w:t>29</w:t>
           </w:r>
           <w:r>
             <w:rPr>
@@ -7138,7 +7499,7 @@
 </file>
 
 <file path=word/numbering.xml><?xml version="1.0" encoding="utf-8"?>
-<w:numbering xmlns:wpc="http://schemas.microsoft.com/office/word/2010/wordprocessingCanvas" xmlns:cx="http://schemas.microsoft.com/office/drawing/2014/chartex" xmlns:mc="http://schemas.openxmlformats.org/markup-compatibility/2006" xmlns:o="urn:schemas-microsoft-com:office:office" xmlns:r="http://schemas.openxmlformats.org/officeDocument/2006/relationships" xmlns:m="http://schemas.openxmlformats.org/officeDocument/2006/math" xmlns:v="urn:schemas-microsoft-com:vml" xmlns:wp14="http://schemas.microsoft.com/office/word/2010/wordprocessingDrawing" xmlns:wp="http://schemas.openxmlformats.org/drawingml/2006/wordprocessingDrawing" xmlns:w10="urn:schemas-microsoft-com:office:word" xmlns:w="http://schemas.openxmlformats.org/wordprocessingml/2006/main" xmlns:w14="http://schemas.microsoft.com/office/word/2010/wordml" xmlns:w15="http://schemas.microsoft.com/office/word/2012/wordml" xmlns:w16se="http://schemas.microsoft.com/office/word/2015/wordml/symex" xmlns:wpg="http://schemas.microsoft.com/office/word/2010/wordprocessingGroup" xmlns:wpi="http://schemas.microsoft.com/office/word/2010/wordprocessingInk" xmlns:wne="http://schemas.microsoft.com/office/word/2006/wordml" xmlns:wps="http://schemas.microsoft.com/office/word/2010/wordprocessingShape" mc:Ignorable="w14 w15 w16se wp14">
+<w:numbering xmlns:wpc="http://schemas.microsoft.com/office/word/2010/wordprocessingCanvas" xmlns:cx="http://schemas.microsoft.com/office/drawing/2014/chartex" xmlns:cx1="http://schemas.microsoft.com/office/drawing/2015/9/8/chartex" xmlns:mc="http://schemas.openxmlformats.org/markup-compatibility/2006" xmlns:o="urn:schemas-microsoft-com:office:office" xmlns:r="http://schemas.openxmlformats.org/officeDocument/2006/relationships" xmlns:m="http://schemas.openxmlformats.org/officeDocument/2006/math" xmlns:v="urn:schemas-microsoft-com:vml" xmlns:wp14="http://schemas.microsoft.com/office/word/2010/wordprocessingDrawing" xmlns:wp="http://schemas.openxmlformats.org/drawingml/2006/wordprocessingDrawing" xmlns:w10="urn:schemas-microsoft-com:office:word" xmlns:w="http://schemas.openxmlformats.org/wordprocessingml/2006/main" xmlns:w14="http://schemas.microsoft.com/office/word/2010/wordml" xmlns:w15="http://schemas.microsoft.com/office/word/2012/wordml" xmlns:w16se="http://schemas.microsoft.com/office/word/2015/wordml/symex" xmlns:wpg="http://schemas.microsoft.com/office/word/2010/wordprocessingGroup" xmlns:wpi="http://schemas.microsoft.com/office/word/2010/wordprocessingInk" xmlns:wne="http://schemas.microsoft.com/office/word/2006/wordml" xmlns:wps="http://schemas.microsoft.com/office/word/2010/wordprocessingShape" mc:Ignorable="w14 w15 w16se wp14">
   <w:abstractNum w:abstractNumId="0" w15:restartNumberingAfterBreak="0">
     <w:nsid w:val="FFFFFFFB"/>
     <w:multiLevelType w:val="multilevel"/>
@@ -7881,6 +8242,118 @@
     </w:lvl>
   </w:abstractNum>
   <w:abstractNum w:abstractNumId="23" w15:restartNumberingAfterBreak="0">
+    <w:nsid w:val="6B3E6749"/>
+    <w:multiLevelType w:val="hybridMultilevel"/>
+    <w:tmpl w:val="53B000AA"/>
+    <w:lvl w:ilvl="0" w:tplc="DC5A218C">
+      <w:numFmt w:val="bullet"/>
+      <w:lvlText w:val="-"/>
+      <w:lvlJc w:val="left"/>
+      <w:pPr>
+        <w:ind w:left="720" w:hanging="360"/>
+      </w:pPr>
+      <w:rPr>
+        <w:rFonts w:ascii="Calibri" w:eastAsiaTheme="minorHAnsi" w:hAnsi="Calibri" w:cs="Calibri" w:hint="default"/>
+      </w:rPr>
+    </w:lvl>
+    <w:lvl w:ilvl="1" w:tplc="04090003">
+      <w:start w:val="1"/>
+      <w:numFmt w:val="bullet"/>
+      <w:lvlText w:val="o"/>
+      <w:lvlJc w:val="left"/>
+      <w:pPr>
+        <w:ind w:left="1440" w:hanging="360"/>
+      </w:pPr>
+      <w:rPr>
+        <w:rFonts w:ascii="Courier New" w:hAnsi="Courier New" w:cs="Courier New" w:hint="default"/>
+      </w:rPr>
+    </w:lvl>
+    <w:lvl w:ilvl="2" w:tplc="04090005" w:tentative="1">
+      <w:start w:val="1"/>
+      <w:numFmt w:val="bullet"/>
+      <w:lvlText w:val=""/>
+      <w:lvlJc w:val="left"/>
+      <w:pPr>
+        <w:ind w:left="2160" w:hanging="360"/>
+      </w:pPr>
+      <w:rPr>
+        <w:rFonts w:ascii="Wingdings" w:hAnsi="Wingdings" w:hint="default"/>
+      </w:rPr>
+    </w:lvl>
+    <w:lvl w:ilvl="3" w:tplc="04090001" w:tentative="1">
+      <w:start w:val="1"/>
+      <w:numFmt w:val="bullet"/>
+      <w:lvlText w:val=""/>
+      <w:lvlJc w:val="left"/>
+      <w:pPr>
+        <w:ind w:left="2880" w:hanging="360"/>
+      </w:pPr>
+      <w:rPr>
+        <w:rFonts w:ascii="Symbol" w:hAnsi="Symbol" w:hint="default"/>
+      </w:rPr>
+    </w:lvl>
+    <w:lvl w:ilvl="4" w:tplc="04090003" w:tentative="1">
+      <w:start w:val="1"/>
+      <w:numFmt w:val="bullet"/>
+      <w:lvlText w:val="o"/>
+      <w:lvlJc w:val="left"/>
+      <w:pPr>
+        <w:ind w:left="3600" w:hanging="360"/>
+      </w:pPr>
+      <w:rPr>
+        <w:rFonts w:ascii="Courier New" w:hAnsi="Courier New" w:cs="Courier New" w:hint="default"/>
+      </w:rPr>
+    </w:lvl>
+    <w:lvl w:ilvl="5" w:tplc="04090005" w:tentative="1">
+      <w:start w:val="1"/>
+      <w:numFmt w:val="bullet"/>
+      <w:lvlText w:val=""/>
+      <w:lvlJc w:val="left"/>
+      <w:pPr>
+        <w:ind w:left="4320" w:hanging="360"/>
+      </w:pPr>
+      <w:rPr>
+        <w:rFonts w:ascii="Wingdings" w:hAnsi="Wingdings" w:hint="default"/>
+      </w:rPr>
+    </w:lvl>
+    <w:lvl w:ilvl="6" w:tplc="04090001" w:tentative="1">
+      <w:start w:val="1"/>
+      <w:numFmt w:val="bullet"/>
+      <w:lvlText w:val=""/>
+      <w:lvlJc w:val="left"/>
+      <w:pPr>
+        <w:ind w:left="5040" w:hanging="360"/>
+      </w:pPr>
+      <w:rPr>
+        <w:rFonts w:ascii="Symbol" w:hAnsi="Symbol" w:hint="default"/>
+      </w:rPr>
+    </w:lvl>
+    <w:lvl w:ilvl="7" w:tplc="04090003" w:tentative="1">
+      <w:start w:val="1"/>
+      <w:numFmt w:val="bullet"/>
+      <w:lvlText w:val="o"/>
+      <w:lvlJc w:val="left"/>
+      <w:pPr>
+        <w:ind w:left="5760" w:hanging="360"/>
+      </w:pPr>
+      <w:rPr>
+        <w:rFonts w:ascii="Courier New" w:hAnsi="Courier New" w:cs="Courier New" w:hint="default"/>
+      </w:rPr>
+    </w:lvl>
+    <w:lvl w:ilvl="8" w:tplc="04090005" w:tentative="1">
+      <w:start w:val="1"/>
+      <w:numFmt w:val="bullet"/>
+      <w:lvlText w:val=""/>
+      <w:lvlJc w:val="left"/>
+      <w:pPr>
+        <w:ind w:left="6480" w:hanging="360"/>
+      </w:pPr>
+      <w:rPr>
+        <w:rFonts w:ascii="Wingdings" w:hAnsi="Wingdings" w:hint="default"/>
+      </w:rPr>
+    </w:lvl>
+  </w:abstractNum>
+  <w:abstractNum w:abstractNumId="24" w15:restartNumberingAfterBreak="0">
     <w:nsid w:val="6C1A01CB"/>
     <w:multiLevelType w:val="singleLevel"/>
     <w:tmpl w:val="0409000F"/>
@@ -7897,7 +8370,7 @@
       </w:pPr>
     </w:lvl>
   </w:abstractNum>
-  <w:abstractNum w:abstractNumId="24" w15:restartNumberingAfterBreak="0">
+  <w:abstractNum w:abstractNumId="25" w15:restartNumberingAfterBreak="0">
     <w:nsid w:val="6D5943B7"/>
     <w:multiLevelType w:val="singleLevel"/>
     <w:tmpl w:val="0409000F"/>
@@ -7914,7 +8387,7 @@
       </w:pPr>
     </w:lvl>
   </w:abstractNum>
-  <w:abstractNum w:abstractNumId="25" w15:restartNumberingAfterBreak="0">
+  <w:abstractNum w:abstractNumId="26" w15:restartNumberingAfterBreak="0">
     <w:nsid w:val="72F5738E"/>
     <w:multiLevelType w:val="singleLevel"/>
     <w:tmpl w:val="0409000F"/>
@@ -7931,7 +8404,7 @@
       </w:pPr>
     </w:lvl>
   </w:abstractNum>
-  <w:abstractNum w:abstractNumId="26" w15:restartNumberingAfterBreak="0">
+  <w:abstractNum w:abstractNumId="27" w15:restartNumberingAfterBreak="0">
     <w:nsid w:val="73E86986"/>
     <w:multiLevelType w:val="singleLevel"/>
     <w:tmpl w:val="0409000F"/>
@@ -7948,7 +8421,7 @@
       </w:pPr>
     </w:lvl>
   </w:abstractNum>
-  <w:abstractNum w:abstractNumId="27" w15:restartNumberingAfterBreak="0">
+  <w:abstractNum w:abstractNumId="28" w15:restartNumberingAfterBreak="0">
     <w:nsid w:val="74E4221C"/>
     <w:multiLevelType w:val="singleLevel"/>
     <w:tmpl w:val="0409000F"/>
@@ -7965,7 +8438,7 @@
       </w:pPr>
     </w:lvl>
   </w:abstractNum>
-  <w:abstractNum w:abstractNumId="28" w15:restartNumberingAfterBreak="0">
+  <w:abstractNum w:abstractNumId="29" w15:restartNumberingAfterBreak="0">
     <w:nsid w:val="78411D85"/>
     <w:multiLevelType w:val="singleLevel"/>
     <w:tmpl w:val="0409000F"/>
@@ -7982,7 +8455,7 @@
       </w:pPr>
     </w:lvl>
   </w:abstractNum>
-  <w:abstractNum w:abstractNumId="29" w15:restartNumberingAfterBreak="0">
+  <w:abstractNum w:abstractNumId="30" w15:restartNumberingAfterBreak="0">
     <w:nsid w:val="78425110"/>
     <w:multiLevelType w:val="multilevel"/>
     <w:tmpl w:val="F69C5BC4"/>
@@ -8104,7 +8577,7 @@
       </w:rPr>
     </w:lvl>
   </w:abstractNum>
-  <w:abstractNum w:abstractNumId="30" w15:restartNumberingAfterBreak="0">
+  <w:abstractNum w:abstractNumId="31" w15:restartNumberingAfterBreak="0">
     <w:nsid w:val="799A49DD"/>
     <w:multiLevelType w:val="singleLevel"/>
     <w:tmpl w:val="0409000F"/>
@@ -8158,7 +8631,7 @@
     <w:abstractNumId w:val="19"/>
   </w:num>
   <w:num w:numId="8">
-    <w:abstractNumId w:val="24"/>
+    <w:abstractNumId w:val="25"/>
   </w:num>
   <w:num w:numId="9">
     <w:abstractNumId w:val="12"/>
@@ -8167,13 +8640,13 @@
     <w:abstractNumId w:val="7"/>
   </w:num>
   <w:num w:numId="11">
-    <w:abstractNumId w:val="30"/>
+    <w:abstractNumId w:val="31"/>
   </w:num>
   <w:num w:numId="12">
-    <w:abstractNumId w:val="25"/>
+    <w:abstractNumId w:val="26"/>
   </w:num>
   <w:num w:numId="13">
-    <w:abstractNumId w:val="23"/>
+    <w:abstractNumId w:val="24"/>
   </w:num>
   <w:num w:numId="14">
     <w:abstractNumId w:val="2"/>
@@ -8185,7 +8658,7 @@
     <w:abstractNumId w:val="22"/>
   </w:num>
   <w:num w:numId="17">
-    <w:abstractNumId w:val="27"/>
+    <w:abstractNumId w:val="28"/>
   </w:num>
   <w:num w:numId="18">
     <w:abstractNumId w:val="11"/>
@@ -8194,10 +8667,10 @@
     <w:abstractNumId w:val="21"/>
   </w:num>
   <w:num w:numId="20">
-    <w:abstractNumId w:val="26"/>
+    <w:abstractNumId w:val="27"/>
   </w:num>
   <w:num w:numId="21">
-    <w:abstractNumId w:val="28"/>
+    <w:abstractNumId w:val="29"/>
   </w:num>
   <w:num w:numId="22">
     <w:abstractNumId w:val="8"/>
@@ -8311,13 +8784,16 @@
     <w:abstractNumId w:val="13"/>
   </w:num>
   <w:num w:numId="32">
-    <w:abstractNumId w:val="29"/>
+    <w:abstractNumId w:val="30"/>
   </w:num>
   <w:num w:numId="33">
     <w:abstractNumId w:val="3"/>
   </w:num>
   <w:num w:numId="34">
     <w:abstractNumId w:val="10"/>
+  </w:num>
+  <w:num w:numId="35">
+    <w:abstractNumId w:val="23"/>
   </w:num>
 </w:numbering>
 </file>
@@ -8413,7 +8889,7 @@
     <w:lsdException w:name="Body Text Indent 2" w:semiHidden="1" w:unhideWhenUsed="1"/>
     <w:lsdException w:name="Body Text Indent 3" w:semiHidden="1" w:unhideWhenUsed="1"/>
     <w:lsdException w:name="Block Text" w:semiHidden="1" w:unhideWhenUsed="1"/>
-    <w:lsdException w:name="Hyperlink" w:semiHidden="1" w:unhideWhenUsed="1"/>
+    <w:lsdException w:name="Hyperlink" w:semiHidden="1" w:uiPriority="99" w:unhideWhenUsed="1"/>
     <w:lsdException w:name="FollowedHyperlink" w:semiHidden="1" w:unhideWhenUsed="1"/>
     <w:lsdException w:name="Strong" w:qFormat="1"/>
     <w:lsdException w:name="Emphasis" w:qFormat="1"/>
@@ -9342,6 +9818,18 @@
       </w:tcPr>
     </w:tblStylePr>
   </w:style>
+  <w:style w:type="character" w:styleId="Hyperlink">
+    <w:name w:val="Hyperlink"/>
+    <w:basedOn w:val="DefaultParagraphFont"/>
+    <w:uiPriority w:val="99"/>
+    <w:semiHidden/>
+    <w:unhideWhenUsed/>
+    <w:rsid w:val="00F005A9"/>
+    <w:rPr>
+      <w:color w:val="0000FF"/>
+      <w:u w:val="single"/>
+    </w:rPr>
+  </w:style>
 </w:styles>
 </file>
 
@@ -9635,7 +10123,7 @@
 </file>
 
 <file path=customXml/itemProps1.xml><?xml version="1.0" encoding="utf-8"?>
-<ds:datastoreItem xmlns:ds="http://schemas.openxmlformats.org/officeDocument/2006/customXml" ds:itemID="{38292D6C-2FDA-432C-BECE-930A1585EC37}">
+<ds:datastoreItem xmlns:ds="http://schemas.openxmlformats.org/officeDocument/2006/customXml" ds:itemID="{2F3A975A-EDCF-4983-B9D5-74BCCAFF3E71}">
   <ds:schemaRefs>
     <ds:schemaRef ds:uri="http://schemas.openxmlformats.org/officeDocument/2006/bibliography"/>
   </ds:schemaRefs>

</xml_diff>

<commit_message>
Add class diagram and description Add state diagram and description
</commit_message>
<xml_diff>
--- a/Requirement/2-PhatBieuBaiToan.docx
+++ b/Requirement/2-PhatBieuBaiToan.docx
@@ -94,6 +94,7 @@
           <w:noProof/>
           <w:sz w:val="34"/>
           <w:szCs w:val="30"/>
+          <w:lang w:val="en-US"/>
         </w:rPr>
       </w:pPr>
       <w:r>
@@ -112,7 +113,17 @@
           <w:sz w:val="34"/>
           <w:szCs w:val="30"/>
         </w:rPr>
-        <w:t>1.2</w:t>
+        <w:t>1.</w:t>
+      </w:r>
+      <w:r>
+        <w:rPr>
+          <w:rFonts w:ascii="Arial" w:hAnsi="Arial"/>
+          <w:noProof/>
+          <w:sz w:val="34"/>
+          <w:szCs w:val="30"/>
+          <w:lang w:val="en-US"/>
+        </w:rPr>
+        <w:t>4</w:t>
       </w:r>
     </w:p>
     <w:p>
@@ -977,6 +988,148 @@
           </w:p>
         </w:tc>
       </w:tr>
+      <w:tr>
+        <w:tc>
+          <w:tcPr>
+            <w:tcW w:w="2093" w:type="dxa"/>
+            <w:tcBorders>
+              <w:top w:val="single" w:sz="6" w:space="0" w:color="auto"/>
+              <w:left w:val="single" w:sz="6" w:space="0" w:color="auto"/>
+              <w:bottom w:val="single" w:sz="6" w:space="0" w:color="auto"/>
+              <w:right w:val="single" w:sz="6" w:space="0" w:color="auto"/>
+            </w:tcBorders>
+          </w:tcPr>
+          <w:p>
+            <w:pPr>
+              <w:keepLines/>
+              <w:spacing w:after="120"/>
+              <w:jc w:val="center"/>
+              <w:rPr>
+                <w:rFonts w:eastAsia="SimSun"/>
+                <w:noProof/>
+                <w:lang w:val="en-US"/>
+              </w:rPr>
+            </w:pPr>
+            <w:r>
+              <w:rPr>
+                <w:rFonts w:eastAsia="SimSun"/>
+                <w:noProof/>
+                <w:lang w:val="en-US"/>
+              </w:rPr>
+              <w:t>01/07/2020</w:t>
+            </w:r>
+          </w:p>
+        </w:tc>
+        <w:tc>
+          <w:tcPr>
+            <w:tcW w:w="1363" w:type="dxa"/>
+            <w:tcBorders>
+              <w:top w:val="single" w:sz="6" w:space="0" w:color="auto"/>
+              <w:left w:val="single" w:sz="6" w:space="0" w:color="auto"/>
+              <w:bottom w:val="single" w:sz="6" w:space="0" w:color="auto"/>
+              <w:right w:val="single" w:sz="6" w:space="0" w:color="auto"/>
+            </w:tcBorders>
+          </w:tcPr>
+          <w:p>
+            <w:pPr>
+              <w:keepLines/>
+              <w:spacing w:after="120"/>
+              <w:jc w:val="center"/>
+              <w:rPr>
+                <w:rFonts w:eastAsia="SimSun"/>
+                <w:noProof/>
+                <w:lang w:val="en-US"/>
+              </w:rPr>
+            </w:pPr>
+            <w:r>
+              <w:rPr>
+                <w:rFonts w:eastAsia="SimSun"/>
+                <w:noProof/>
+                <w:lang w:val="en-US"/>
+              </w:rPr>
+              <w:t>1.4</w:t>
+            </w:r>
+          </w:p>
+        </w:tc>
+        <w:tc>
+          <w:tcPr>
+            <w:tcW w:w="3744" w:type="dxa"/>
+            <w:tcBorders>
+              <w:top w:val="single" w:sz="6" w:space="0" w:color="auto"/>
+              <w:left w:val="single" w:sz="6" w:space="0" w:color="auto"/>
+              <w:bottom w:val="single" w:sz="6" w:space="0" w:color="auto"/>
+              <w:right w:val="single" w:sz="6" w:space="0" w:color="auto"/>
+            </w:tcBorders>
+          </w:tcPr>
+          <w:p>
+            <w:pPr>
+              <w:keepLines/>
+              <w:spacing w:after="120"/>
+              <w:jc w:val="both"/>
+              <w:rPr>
+                <w:rFonts w:eastAsia="SimSun"/>
+                <w:noProof/>
+                <w:lang w:val="en-US"/>
+              </w:rPr>
+            </w:pPr>
+            <w:r>
+              <w:rPr>
+                <w:rFonts w:eastAsia="SimSun"/>
+                <w:noProof/>
+                <w:lang w:val="en-US"/>
+              </w:rPr>
+              <w:t>Tìm hiểu phần mềm tương tự (</w:t>
+            </w:r>
+            <w:r>
+              <w:rPr>
+                <w:rFonts w:eastAsia="SimSun"/>
+                <w:noProof/>
+                <w:lang w:val="en-US"/>
+              </w:rPr>
+              <w:t>thuvientphcm.gov.vn</w:t>
+            </w:r>
+            <w:r>
+              <w:rPr>
+                <w:rFonts w:eastAsia="SimSun"/>
+                <w:noProof/>
+                <w:lang w:val="en-US"/>
+              </w:rPr>
+              <w:t>)</w:t>
+            </w:r>
+          </w:p>
+        </w:tc>
+        <w:tc>
+          <w:tcPr>
+            <w:tcW w:w="2304" w:type="dxa"/>
+            <w:tcBorders>
+              <w:top w:val="single" w:sz="6" w:space="0" w:color="auto"/>
+              <w:left w:val="single" w:sz="6" w:space="0" w:color="auto"/>
+              <w:bottom w:val="single" w:sz="6" w:space="0" w:color="auto"/>
+              <w:right w:val="single" w:sz="6" w:space="0" w:color="auto"/>
+            </w:tcBorders>
+          </w:tcPr>
+          <w:p>
+            <w:pPr>
+              <w:keepLines/>
+              <w:spacing w:after="120"/>
+              <w:jc w:val="center"/>
+              <w:rPr>
+                <w:rFonts w:eastAsia="SimSun"/>
+                <w:noProof/>
+                <w:lang w:val="en-US"/>
+              </w:rPr>
+            </w:pPr>
+            <w:r>
+              <w:rPr>
+                <w:rFonts w:eastAsia="SimSun"/>
+                <w:noProof/>
+                <w:lang w:val="en-US"/>
+              </w:rPr>
+              <w:t>Võ Xuân Hiển</w:t>
+            </w:r>
+          </w:p>
+        </w:tc>
+      </w:tr>
     </w:tbl>
     <w:p>
       <w:pPr>
@@ -5135,7 +5288,6 @@
         <w:tc>
           <w:tcPr>
             <w:tcW w:w="1976" w:type="dxa"/>
-            <w:vMerge/>
           </w:tcPr>
           <w:p>
             <w:pPr>
@@ -5145,6 +5297,13 @@
                 <w:szCs w:val="24"/>
               </w:rPr>
             </w:pPr>
+            <w:r>
+              <w:rPr>
+                <w:noProof/>
+                <w:szCs w:val="24"/>
+              </w:rPr>
+              <w:t>Quản lý nhà xuất bản</w:t>
+            </w:r>
           </w:p>
         </w:tc>
         <w:tc>
@@ -5164,7 +5323,7 @@
                 <w:noProof/>
                 <w:szCs w:val="24"/>
               </w:rPr>
-              <w:t>Thống kê sách mượn/trả theo tháng</w:t>
+              <w:t>Thêm/xóa nhà xuất bản</w:t>
             </w:r>
           </w:p>
         </w:tc>
@@ -5180,13 +5339,6 @@
                 <w:szCs w:val="24"/>
               </w:rPr>
             </w:pPr>
-            <w:r>
-              <w:rPr>
-                <w:noProof/>
-                <w:szCs w:val="24"/>
-              </w:rPr>
-              <w:t>Thống kê số lượng sách mượn/trả theo tháng</w:t>
-            </w:r>
           </w:p>
         </w:tc>
       </w:tr>
@@ -5200,6 +5352,8 @@
             <w:pPr>
               <w:jc w:val="center"/>
               <w:rPr>
+                <w:b w:val="0"/>
+                <w:bCs w:val="0"/>
                 <w:noProof/>
                 <w:szCs w:val="24"/>
                 <w:lang w:val="en-US"/>
@@ -5218,7 +5372,6 @@
         <w:tc>
           <w:tcPr>
             <w:tcW w:w="1976" w:type="dxa"/>
-            <w:vMerge/>
           </w:tcPr>
           <w:p>
             <w:pPr>
@@ -5228,6 +5381,13 @@
                 <w:szCs w:val="24"/>
               </w:rPr>
             </w:pPr>
+            <w:r>
+              <w:rPr>
+                <w:noProof/>
+                <w:szCs w:val="24"/>
+              </w:rPr>
+              <w:t>Quản lý nhà xuất bản</w:t>
+            </w:r>
           </w:p>
         </w:tc>
         <w:tc>
@@ -5247,7 +5407,7 @@
                 <w:noProof/>
                 <w:szCs w:val="24"/>
               </w:rPr>
-              <w:t>Thống kê sách trả trễ theo tháng</w:t>
+              <w:t>Thêm/xóa tác giả</w:t>
             </w:r>
           </w:p>
         </w:tc>
@@ -5263,13 +5423,6 @@
                 <w:szCs w:val="24"/>
               </w:rPr>
             </w:pPr>
-            <w:r>
-              <w:rPr>
-                <w:noProof/>
-                <w:szCs w:val="24"/>
-              </w:rPr>
-              <w:t>Thống kê số lượng sách trả trễ theo tháng</w:t>
-            </w:r>
           </w:p>
         </w:tc>
       </w:tr>
@@ -5304,7 +5457,6 @@
         <w:tc>
           <w:tcPr>
             <w:tcW w:w="1976" w:type="dxa"/>
-            <w:vMerge/>
           </w:tcPr>
           <w:p>
             <w:pPr>
@@ -5314,6 +5466,13 @@
                 <w:szCs w:val="24"/>
               </w:rPr>
             </w:pPr>
+            <w:r>
+              <w:rPr>
+                <w:noProof/>
+                <w:szCs w:val="24"/>
+              </w:rPr>
+              <w:t>Quản lý thể loại sách</w:t>
+            </w:r>
           </w:p>
         </w:tc>
         <w:tc>
@@ -5333,7 +5492,7 @@
                 <w:noProof/>
                 <w:szCs w:val="24"/>
               </w:rPr>
-              <w:t>Thống kê sách đọc theo tháng</w:t>
+              <w:t>Thêm/xóa/ thể loại sách</w:t>
             </w:r>
           </w:p>
         </w:tc>
@@ -5349,13 +5508,6 @@
                 <w:szCs w:val="24"/>
               </w:rPr>
             </w:pPr>
-            <w:r>
-              <w:rPr>
-                <w:noProof/>
-                <w:szCs w:val="24"/>
-              </w:rPr>
-              <w:t>Thống kê số lượng sách đọc theo tháng</w:t>
-            </w:r>
           </w:p>
         </w:tc>
       </w:tr>
@@ -5387,6 +5539,7 @@
         <w:tc>
           <w:tcPr>
             <w:tcW w:w="1976" w:type="dxa"/>
+            <w:vMerge w:val="restart"/>
           </w:tcPr>
           <w:p>
             <w:pPr>
@@ -5401,7 +5554,7 @@
                 <w:noProof/>
                 <w:szCs w:val="24"/>
               </w:rPr>
-              <w:t>Quản lý nhà xuất bản</w:t>
+              <w:t>Quản lý mượn trả</w:t>
             </w:r>
           </w:p>
         </w:tc>
@@ -5422,7 +5575,7 @@
                 <w:noProof/>
                 <w:szCs w:val="24"/>
               </w:rPr>
-              <w:t>Thêm/xóa nhà xuất bản</w:t>
+              <w:t>Thay đổi thời hạn chung của thẻ</w:t>
             </w:r>
           </w:p>
         </w:tc>
@@ -5454,8 +5607,6 @@
             <w:pPr>
               <w:jc w:val="center"/>
               <w:rPr>
-                <w:b w:val="0"/>
-                <w:bCs w:val="0"/>
                 <w:noProof/>
                 <w:szCs w:val="24"/>
                 <w:lang w:val="en-US"/>
@@ -5474,6 +5625,7 @@
         <w:tc>
           <w:tcPr>
             <w:tcW w:w="1976" w:type="dxa"/>
+            <w:vMerge/>
           </w:tcPr>
           <w:p>
             <w:pPr>
@@ -5483,13 +5635,6 @@
                 <w:szCs w:val="24"/>
               </w:rPr>
             </w:pPr>
-            <w:r>
-              <w:rPr>
-                <w:noProof/>
-                <w:szCs w:val="24"/>
-              </w:rPr>
-              <w:t>Quản lý nhà xuất bản</w:t>
-            </w:r>
           </w:p>
         </w:tc>
         <w:tc>
@@ -5509,7 +5654,7 @@
                 <w:noProof/>
                 <w:szCs w:val="24"/>
               </w:rPr>
-              <w:t>Thêm/xóa tác giả</w:t>
+              <w:t>Thay đổi số sách mượn tối đa</w:t>
             </w:r>
           </w:p>
         </w:tc>
@@ -5556,6 +5701,7 @@
         <w:tc>
           <w:tcPr>
             <w:tcW w:w="1976" w:type="dxa"/>
+            <w:vMerge/>
           </w:tcPr>
           <w:p>
             <w:pPr>
@@ -5565,13 +5711,6 @@
                 <w:szCs w:val="24"/>
               </w:rPr>
             </w:pPr>
-            <w:r>
-              <w:rPr>
-                <w:noProof/>
-                <w:szCs w:val="24"/>
-              </w:rPr>
-              <w:t>Quản lý thể loại sách</w:t>
-            </w:r>
           </w:p>
         </w:tc>
         <w:tc>
@@ -5591,7 +5730,7 @@
                 <w:noProof/>
                 <w:szCs w:val="24"/>
               </w:rPr>
-              <w:t>Thêm/xóa/ thể loại sách</w:t>
+              <w:t>Thay đổi số ngày mượn tối đa</w:t>
             </w:r>
           </w:p>
         </w:tc>
@@ -5602,247 +5741,6 @@
           <w:p>
             <w:pPr>
               <w:cnfStyle w:val="000000000000" w:firstRow="0" w:lastRow="0" w:firstColumn="0" w:lastColumn="0" w:oddVBand="0" w:evenVBand="0" w:oddHBand="0" w:evenHBand="0" w:firstRowFirstColumn="0" w:firstRowLastColumn="0" w:lastRowFirstColumn="0" w:lastRowLastColumn="0"/>
-              <w:rPr>
-                <w:noProof/>
-                <w:szCs w:val="24"/>
-              </w:rPr>
-            </w:pPr>
-          </w:p>
-        </w:tc>
-      </w:tr>
-      <w:tr>
-        <w:trPr>
-          <w:cnfStyle w:val="000000100000" w:firstRow="0" w:lastRow="0" w:firstColumn="0" w:lastColumn="0" w:oddVBand="0" w:evenVBand="0" w:oddHBand="1" w:evenHBand="0" w:firstRowFirstColumn="0" w:firstRowLastColumn="0" w:lastRowFirstColumn="0" w:lastRowLastColumn="0"/>
-        </w:trPr>
-        <w:tc>
-          <w:tcPr>
-            <w:cnfStyle w:val="001000000000" w:firstRow="0" w:lastRow="0" w:firstColumn="1" w:lastColumn="0" w:oddVBand="0" w:evenVBand="0" w:oddHBand="0" w:evenHBand="0" w:firstRowFirstColumn="0" w:firstRowLastColumn="0" w:lastRowFirstColumn="0" w:lastRowLastColumn="0"/>
-            <w:tcW w:w="670" w:type="dxa"/>
-          </w:tcPr>
-          <w:p>
-            <w:pPr>
-              <w:jc w:val="center"/>
-              <w:rPr>
-                <w:noProof/>
-                <w:szCs w:val="24"/>
-                <w:lang w:val="en-US"/>
-              </w:rPr>
-            </w:pPr>
-            <w:r>
-              <w:rPr>
-                <w:noProof/>
-                <w:szCs w:val="24"/>
-                <w:lang w:val="en-US"/>
-              </w:rPr>
-              <w:t>53</w:t>
-            </w:r>
-          </w:p>
-        </w:tc>
-        <w:tc>
-          <w:tcPr>
-            <w:tcW w:w="1976" w:type="dxa"/>
-            <w:vMerge w:val="restart"/>
-          </w:tcPr>
-          <w:p>
-            <w:pPr>
-              <w:cnfStyle w:val="000000100000" w:firstRow="0" w:lastRow="0" w:firstColumn="0" w:lastColumn="0" w:oddVBand="0" w:evenVBand="0" w:oddHBand="1" w:evenHBand="0" w:firstRowFirstColumn="0" w:firstRowLastColumn="0" w:lastRowFirstColumn="0" w:lastRowLastColumn="0"/>
-              <w:rPr>
-                <w:noProof/>
-                <w:szCs w:val="24"/>
-              </w:rPr>
-            </w:pPr>
-            <w:r>
-              <w:rPr>
-                <w:noProof/>
-                <w:szCs w:val="24"/>
-              </w:rPr>
-              <w:t>Quản lý mượn trả</w:t>
-            </w:r>
-          </w:p>
-        </w:tc>
-        <w:tc>
-          <w:tcPr>
-            <w:tcW w:w="2306" w:type="dxa"/>
-          </w:tcPr>
-          <w:p>
-            <w:pPr>
-              <w:cnfStyle w:val="000000100000" w:firstRow="0" w:lastRow="0" w:firstColumn="0" w:lastColumn="0" w:oddVBand="0" w:evenVBand="0" w:oddHBand="1" w:evenHBand="0" w:firstRowFirstColumn="0" w:firstRowLastColumn="0" w:lastRowFirstColumn="0" w:lastRowLastColumn="0"/>
-              <w:rPr>
-                <w:noProof/>
-                <w:szCs w:val="24"/>
-              </w:rPr>
-            </w:pPr>
-            <w:r>
-              <w:rPr>
-                <w:noProof/>
-                <w:szCs w:val="24"/>
-              </w:rPr>
-              <w:t>Thay đổi thời hạn chung của thẻ</w:t>
-            </w:r>
-          </w:p>
-        </w:tc>
-        <w:tc>
-          <w:tcPr>
-            <w:tcW w:w="4516" w:type="dxa"/>
-          </w:tcPr>
-          <w:p>
-            <w:pPr>
-              <w:cnfStyle w:val="000000100000" w:firstRow="0" w:lastRow="0" w:firstColumn="0" w:lastColumn="0" w:oddVBand="0" w:evenVBand="0" w:oddHBand="1" w:evenHBand="0" w:firstRowFirstColumn="0" w:firstRowLastColumn="0" w:lastRowFirstColumn="0" w:lastRowLastColumn="0"/>
-              <w:rPr>
-                <w:noProof/>
-                <w:szCs w:val="24"/>
-              </w:rPr>
-            </w:pPr>
-          </w:p>
-        </w:tc>
-      </w:tr>
-      <w:tr>
-        <w:tc>
-          <w:tcPr>
-            <w:cnfStyle w:val="001000000000" w:firstRow="0" w:lastRow="0" w:firstColumn="1" w:lastColumn="0" w:oddVBand="0" w:evenVBand="0" w:oddHBand="0" w:evenHBand="0" w:firstRowFirstColumn="0" w:firstRowLastColumn="0" w:lastRowFirstColumn="0" w:lastRowLastColumn="0"/>
-            <w:tcW w:w="670" w:type="dxa"/>
-          </w:tcPr>
-          <w:p>
-            <w:pPr>
-              <w:jc w:val="center"/>
-              <w:rPr>
-                <w:noProof/>
-                <w:szCs w:val="24"/>
-                <w:lang w:val="en-US"/>
-              </w:rPr>
-            </w:pPr>
-            <w:r>
-              <w:rPr>
-                <w:noProof/>
-                <w:szCs w:val="24"/>
-                <w:lang w:val="en-US"/>
-              </w:rPr>
-              <w:t>54</w:t>
-            </w:r>
-          </w:p>
-        </w:tc>
-        <w:tc>
-          <w:tcPr>
-            <w:tcW w:w="1976" w:type="dxa"/>
-            <w:vMerge/>
-          </w:tcPr>
-          <w:p>
-            <w:pPr>
-              <w:cnfStyle w:val="000000000000" w:firstRow="0" w:lastRow="0" w:firstColumn="0" w:lastColumn="0" w:oddVBand="0" w:evenVBand="0" w:oddHBand="0" w:evenHBand="0" w:firstRowFirstColumn="0" w:firstRowLastColumn="0" w:lastRowFirstColumn="0" w:lastRowLastColumn="0"/>
-              <w:rPr>
-                <w:noProof/>
-                <w:szCs w:val="24"/>
-              </w:rPr>
-            </w:pPr>
-          </w:p>
-        </w:tc>
-        <w:tc>
-          <w:tcPr>
-            <w:tcW w:w="2306" w:type="dxa"/>
-          </w:tcPr>
-          <w:p>
-            <w:pPr>
-              <w:cnfStyle w:val="000000000000" w:firstRow="0" w:lastRow="0" w:firstColumn="0" w:lastColumn="0" w:oddVBand="0" w:evenVBand="0" w:oddHBand="0" w:evenHBand="0" w:firstRowFirstColumn="0" w:firstRowLastColumn="0" w:lastRowFirstColumn="0" w:lastRowLastColumn="0"/>
-              <w:rPr>
-                <w:noProof/>
-                <w:szCs w:val="24"/>
-              </w:rPr>
-            </w:pPr>
-            <w:r>
-              <w:rPr>
-                <w:noProof/>
-                <w:szCs w:val="24"/>
-              </w:rPr>
-              <w:t>Thay đổi số sách mượn tối đa</w:t>
-            </w:r>
-          </w:p>
-        </w:tc>
-        <w:tc>
-          <w:tcPr>
-            <w:tcW w:w="4516" w:type="dxa"/>
-          </w:tcPr>
-          <w:p>
-            <w:pPr>
-              <w:cnfStyle w:val="000000000000" w:firstRow="0" w:lastRow="0" w:firstColumn="0" w:lastColumn="0" w:oddVBand="0" w:evenVBand="0" w:oddHBand="0" w:evenHBand="0" w:firstRowFirstColumn="0" w:firstRowLastColumn="0" w:lastRowFirstColumn="0" w:lastRowLastColumn="0"/>
-              <w:rPr>
-                <w:noProof/>
-                <w:szCs w:val="24"/>
-              </w:rPr>
-            </w:pPr>
-          </w:p>
-        </w:tc>
-      </w:tr>
-      <w:tr>
-        <w:trPr>
-          <w:cnfStyle w:val="000000100000" w:firstRow="0" w:lastRow="0" w:firstColumn="0" w:lastColumn="0" w:oddVBand="0" w:evenVBand="0" w:oddHBand="1" w:evenHBand="0" w:firstRowFirstColumn="0" w:firstRowLastColumn="0" w:lastRowFirstColumn="0" w:lastRowLastColumn="0"/>
-        </w:trPr>
-        <w:tc>
-          <w:tcPr>
-            <w:cnfStyle w:val="001000000000" w:firstRow="0" w:lastRow="0" w:firstColumn="1" w:lastColumn="0" w:oddVBand="0" w:evenVBand="0" w:oddHBand="0" w:evenHBand="0" w:firstRowFirstColumn="0" w:firstRowLastColumn="0" w:lastRowFirstColumn="0" w:lastRowLastColumn="0"/>
-            <w:tcW w:w="670" w:type="dxa"/>
-          </w:tcPr>
-          <w:p>
-            <w:pPr>
-              <w:jc w:val="center"/>
-              <w:rPr>
-                <w:noProof/>
-                <w:szCs w:val="24"/>
-                <w:lang w:val="en-US"/>
-              </w:rPr>
-            </w:pPr>
-            <w:r>
-              <w:rPr>
-                <w:noProof/>
-                <w:szCs w:val="24"/>
-                <w:lang w:val="en-US"/>
-              </w:rPr>
-              <w:t>55</w:t>
-            </w:r>
-          </w:p>
-        </w:tc>
-        <w:tc>
-          <w:tcPr>
-            <w:tcW w:w="1976" w:type="dxa"/>
-            <w:vMerge/>
-          </w:tcPr>
-          <w:p>
-            <w:pPr>
-              <w:cnfStyle w:val="000000100000" w:firstRow="0" w:lastRow="0" w:firstColumn="0" w:lastColumn="0" w:oddVBand="0" w:evenVBand="0" w:oddHBand="1" w:evenHBand="0" w:firstRowFirstColumn="0" w:firstRowLastColumn="0" w:lastRowFirstColumn="0" w:lastRowLastColumn="0"/>
-              <w:rPr>
-                <w:noProof/>
-                <w:szCs w:val="24"/>
-              </w:rPr>
-            </w:pPr>
-          </w:p>
-        </w:tc>
-        <w:tc>
-          <w:tcPr>
-            <w:tcW w:w="2306" w:type="dxa"/>
-          </w:tcPr>
-          <w:p>
-            <w:pPr>
-              <w:cnfStyle w:val="000000100000" w:firstRow="0" w:lastRow="0" w:firstColumn="0" w:lastColumn="0" w:oddVBand="0" w:evenVBand="0" w:oddHBand="1" w:evenHBand="0" w:firstRowFirstColumn="0" w:firstRowLastColumn="0" w:lastRowFirstColumn="0" w:lastRowLastColumn="0"/>
-              <w:rPr>
-                <w:noProof/>
-                <w:szCs w:val="24"/>
-              </w:rPr>
-            </w:pPr>
-            <w:r>
-              <w:rPr>
-                <w:noProof/>
-                <w:szCs w:val="24"/>
-              </w:rPr>
-              <w:t>Thay đổi số ngày mượn tối đa</w:t>
-            </w:r>
-          </w:p>
-        </w:tc>
-        <w:tc>
-          <w:tcPr>
-            <w:tcW w:w="4516" w:type="dxa"/>
-          </w:tcPr>
-          <w:p>
-            <w:pPr>
-              <w:cnfStyle w:val="000000100000" w:firstRow="0" w:lastRow="0" w:firstColumn="0" w:lastColumn="0" w:oddVBand="0" w:evenVBand="0" w:oddHBand="1" w:evenHBand="0" w:firstRowFirstColumn="0" w:firstRowLastColumn="0" w:lastRowFirstColumn="0" w:lastRowLastColumn="0"/>
               <w:rPr>
                 <w:noProof/>
                 <w:szCs w:val="24"/>
@@ -5909,24 +5807,6 @@
     </w:p>
     <w:p>
       <w:r>
-        <w:t>Phần mềm quản lý thư viện:</w:t>
-      </w:r>
-    </w:p>
-    <w:p>
-      <w:r>
-        <w:t xml:space="preserve">Link: </w:t>
-      </w:r>
-      <w:hyperlink r:id="rId11" w:history="1">
-        <w:r>
-          <w:rPr>
-            <w:rStyle w:val="Hyperlink"/>
-          </w:rPr>
-          <w:t>https://tit-vn.com/phan-mem-quan-ly-thu-vien/</w:t>
-        </w:r>
-      </w:hyperlink>
-    </w:p>
-    <w:p>
-      <w:r>
         <w:t>Các chức năng nghiệp vụ:</w:t>
       </w:r>
     </w:p>
@@ -6123,7 +6003,6 @@
         <w:spacing w:after="160" w:line="259" w:lineRule="auto"/>
       </w:pPr>
       <w:r>
-        <w:lastRenderedPageBreak/>
         <w:t>Hệ thống cho phép in và cấp thẻ cho bạn đọc mới, ứng dụng mã vạch trong việc uản lý thẻ bạn đọc cũng như các dịch vụ mượn, trả và gia hạn tài liệu</w:t>
       </w:r>
     </w:p>
@@ -6138,7 +6017,13 @@
         <w:spacing w:after="160" w:line="259" w:lineRule="auto"/>
       </w:pPr>
       <w:r>
-        <w:t>Hỗ trwoj nhân viên thư viện gia hạn thẻ bạn đọc nhanh chóng trong quá trình phục vụ khi thẻ hết hạn sử dụng</w:t>
+        <w:t xml:space="preserve">Hỗ </w:t>
+      </w:r>
+      <w:r>
+        <w:t>trợ</w:t>
+      </w:r>
+      <w:r>
+        <w:t xml:space="preserve"> nhân viên thư viện gia hạn thẻ bạn đọc nhanh chóng trong quá trình phục vụ khi thẻ hết hạn sử dụng</w:t>
       </w:r>
     </w:p>
     <w:p>
@@ -6180,7 +6065,14 @@
         <w:spacing w:after="160" w:line="259" w:lineRule="auto"/>
       </w:pPr>
       <w:r>
-        <w:t>Hỗ trwoj danh sách các báo cáo có sẵn theo chuẩn nghiệp vụ thư viện như: thống kê danh sách tài liệu thư viện theo loại hình, vị trí lưu trữ, ngôn ngữ…</w:t>
+        <w:lastRenderedPageBreak/>
+        <w:t xml:space="preserve">Hỗ </w:t>
+      </w:r>
+      <w:r>
+        <w:t>trợ</w:t>
+      </w:r>
+      <w:r>
+        <w:t xml:space="preserve"> danh sách các báo cáo có sẵn theo chuẩn nghiệp vụ thư viện như: thống kê danh sách tài liệu thư viện theo loại hình, vị trí lưu trữ, ngôn ngữ…</w:t>
       </w:r>
     </w:p>
     <w:p>
@@ -6251,6 +6143,399 @@
       </w:pPr>
       <w:r>
         <w:t>Quản lý bạn đọc đến thư viện theo học kỳ, thời gian mượn trả sách theo nội quy riêng từng thư viện, số lượng độc giả được phép mượn tối đa và tối thiểu</w:t>
+      </w:r>
+    </w:p>
+    <w:p>
+      <w:pPr>
+        <w:widowControl/>
+        <w:spacing w:after="160" w:line="259" w:lineRule="auto"/>
+      </w:pPr>
+    </w:p>
+    <w:p>
+      <w:pPr>
+        <w:widowControl/>
+        <w:spacing w:after="160" w:line="259" w:lineRule="auto"/>
+      </w:pPr>
+      <w:hyperlink r:id="rId11" w:history="1">
+        <w:r>
+          <w:rPr>
+            <w:rStyle w:val="Hyperlink"/>
+          </w:rPr>
+          <w:t>http://thuvientphcm.gov.vn/</w:t>
+        </w:r>
+      </w:hyperlink>
+    </w:p>
+    <w:p>
+      <w:pPr>
+        <w:widowControl/>
+        <w:spacing w:after="160" w:line="259" w:lineRule="auto"/>
+      </w:pPr>
+      <w:r>
+        <w:t>Chức năng:</w:t>
+      </w:r>
+    </w:p>
+    <w:p>
+      <w:pPr>
+        <w:pStyle w:val="ListParagraph"/>
+        <w:widowControl/>
+        <w:numPr>
+          <w:ilvl w:val="0"/>
+          <w:numId w:val="36"/>
+        </w:numPr>
+        <w:spacing w:after="160" w:line="259" w:lineRule="auto"/>
+      </w:pPr>
+      <w:r>
+        <w:t>Chọn ngôn ngữ</w:t>
+      </w:r>
+    </w:p>
+    <w:p>
+      <w:pPr>
+        <w:pStyle w:val="ListParagraph"/>
+        <w:widowControl/>
+        <w:numPr>
+          <w:ilvl w:val="0"/>
+          <w:numId w:val="36"/>
+        </w:numPr>
+        <w:spacing w:after="160" w:line="259" w:lineRule="auto"/>
+      </w:pPr>
+      <w:r>
+        <w:t>Đăng nhập</w:t>
+      </w:r>
+    </w:p>
+    <w:p>
+      <w:pPr>
+        <w:pStyle w:val="ListParagraph"/>
+        <w:widowControl/>
+        <w:numPr>
+          <w:ilvl w:val="0"/>
+          <w:numId w:val="36"/>
+        </w:numPr>
+        <w:spacing w:after="160" w:line="259" w:lineRule="auto"/>
+      </w:pPr>
+      <w:r>
+        <w:t>Đăng xuất</w:t>
+      </w:r>
+    </w:p>
+    <w:p>
+      <w:pPr>
+        <w:pStyle w:val="ListParagraph"/>
+        <w:widowControl/>
+        <w:numPr>
+          <w:ilvl w:val="0"/>
+          <w:numId w:val="36"/>
+        </w:numPr>
+        <w:spacing w:after="160" w:line="259" w:lineRule="auto"/>
+      </w:pPr>
+      <w:r>
+        <w:t>Đăng ký</w:t>
+      </w:r>
+    </w:p>
+    <w:p>
+      <w:pPr>
+        <w:pStyle w:val="ListParagraph"/>
+        <w:widowControl/>
+        <w:numPr>
+          <w:ilvl w:val="0"/>
+          <w:numId w:val="36"/>
+        </w:numPr>
+        <w:spacing w:after="160" w:line="259" w:lineRule="auto"/>
+      </w:pPr>
+      <w:r>
+        <w:t>Thay đổi thông tin người dùng</w:t>
+      </w:r>
+    </w:p>
+    <w:p>
+      <w:pPr>
+        <w:pStyle w:val="ListParagraph"/>
+        <w:widowControl/>
+        <w:numPr>
+          <w:ilvl w:val="0"/>
+          <w:numId w:val="36"/>
+        </w:numPr>
+        <w:spacing w:after="160" w:line="259" w:lineRule="auto"/>
+      </w:pPr>
+      <w:r>
+        <w:t>Giỏ sách (tương tự chức năng giỏ hàng của các trang thương mại điện tử)</w:t>
+      </w:r>
+    </w:p>
+    <w:p>
+      <w:pPr>
+        <w:pStyle w:val="ListParagraph"/>
+        <w:widowControl/>
+        <w:numPr>
+          <w:ilvl w:val="0"/>
+          <w:numId w:val="36"/>
+        </w:numPr>
+        <w:spacing w:after="160" w:line="259" w:lineRule="auto"/>
+      </w:pPr>
+      <w:r>
+        <w:t>Đăng ký thẻ</w:t>
+      </w:r>
+    </w:p>
+    <w:p>
+      <w:pPr>
+        <w:pStyle w:val="ListParagraph"/>
+        <w:widowControl/>
+        <w:numPr>
+          <w:ilvl w:val="0"/>
+          <w:numId w:val="36"/>
+        </w:numPr>
+        <w:spacing w:after="160" w:line="259" w:lineRule="auto"/>
+      </w:pPr>
+      <w:r>
+        <w:t>Gia hạn thẻ</w:t>
+      </w:r>
+    </w:p>
+    <w:p>
+      <w:pPr>
+        <w:pStyle w:val="ListParagraph"/>
+        <w:widowControl/>
+        <w:numPr>
+          <w:ilvl w:val="0"/>
+          <w:numId w:val="36"/>
+        </w:numPr>
+        <w:spacing w:after="160" w:line="259" w:lineRule="auto"/>
+      </w:pPr>
+      <w:r>
+        <w:t>Tìm tài liệu OPAC</w:t>
+      </w:r>
+    </w:p>
+    <w:p>
+      <w:pPr>
+        <w:pStyle w:val="ListParagraph"/>
+        <w:widowControl/>
+        <w:numPr>
+          <w:ilvl w:val="0"/>
+          <w:numId w:val="36"/>
+        </w:numPr>
+        <w:spacing w:after="160" w:line="259" w:lineRule="auto"/>
+      </w:pPr>
+      <w:r>
+        <w:t>Tìm kiếm nâng cao</w:t>
+      </w:r>
+    </w:p>
+    <w:p>
+      <w:pPr>
+        <w:pStyle w:val="ListParagraph"/>
+        <w:widowControl/>
+        <w:numPr>
+          <w:ilvl w:val="0"/>
+          <w:numId w:val="36"/>
+        </w:numPr>
+        <w:spacing w:after="160" w:line="259" w:lineRule="auto"/>
+      </w:pPr>
+      <w:r>
+        <w:t>Tìm tài liệu trên web (tài liệu điện tử)</w:t>
+      </w:r>
+    </w:p>
+    <w:p>
+      <w:pPr>
+        <w:pStyle w:val="ListParagraph"/>
+        <w:widowControl/>
+        <w:numPr>
+          <w:ilvl w:val="0"/>
+          <w:numId w:val="36"/>
+        </w:numPr>
+        <w:spacing w:after="160" w:line="259" w:lineRule="auto"/>
+      </w:pPr>
+      <w:r>
+        <w:t>Xem tin tức</w:t>
+      </w:r>
+    </w:p>
+    <w:p>
+      <w:pPr>
+        <w:pStyle w:val="ListParagraph"/>
+        <w:widowControl/>
+        <w:numPr>
+          <w:ilvl w:val="0"/>
+          <w:numId w:val="36"/>
+        </w:numPr>
+        <w:spacing w:after="160" w:line="259" w:lineRule="auto"/>
+      </w:pPr>
+      <w:r>
+        <w:t>Xem hướng dẫn</w:t>
+      </w:r>
+    </w:p>
+    <w:p>
+      <w:pPr>
+        <w:pStyle w:val="ListParagraph"/>
+        <w:widowControl/>
+        <w:numPr>
+          <w:ilvl w:val="0"/>
+          <w:numId w:val="36"/>
+        </w:numPr>
+        <w:spacing w:after="160" w:line="259" w:lineRule="auto"/>
+      </w:pPr>
+      <w:r>
+        <w:t>Phân loại sách/tài liệu</w:t>
+      </w:r>
+    </w:p>
+    <w:p>
+      <w:pPr>
+        <w:pStyle w:val="ListParagraph"/>
+        <w:widowControl/>
+        <w:numPr>
+          <w:ilvl w:val="0"/>
+          <w:numId w:val="36"/>
+        </w:numPr>
+        <w:spacing w:after="160" w:line="259" w:lineRule="auto"/>
+      </w:pPr>
+      <w:r>
+        <w:t>Danh mục tài nguyên</w:t>
+      </w:r>
+    </w:p>
+    <w:p>
+      <w:pPr>
+        <w:pStyle w:val="ListParagraph"/>
+        <w:widowControl/>
+        <w:numPr>
+          <w:ilvl w:val="0"/>
+          <w:numId w:val="36"/>
+        </w:numPr>
+        <w:spacing w:after="160" w:line="259" w:lineRule="auto"/>
+      </w:pPr>
+      <w:r>
+        <w:t>Chat/Liên hệ online</w:t>
+      </w:r>
+    </w:p>
+    <w:p>
+      <w:pPr>
+        <w:pStyle w:val="ListParagraph"/>
+        <w:widowControl/>
+        <w:numPr>
+          <w:ilvl w:val="0"/>
+          <w:numId w:val="36"/>
+        </w:numPr>
+        <w:spacing w:after="160" w:line="259" w:lineRule="auto"/>
+      </w:pPr>
+      <w:r>
+        <w:t>Mượn sách</w:t>
+      </w:r>
+    </w:p>
+    <w:p>
+      <w:pPr>
+        <w:pStyle w:val="ListParagraph"/>
+        <w:widowControl/>
+        <w:numPr>
+          <w:ilvl w:val="0"/>
+          <w:numId w:val="36"/>
+        </w:numPr>
+        <w:spacing w:after="160" w:line="259" w:lineRule="auto"/>
+      </w:pPr>
+      <w:r>
+        <w:t>Mượn tài liệu</w:t>
+      </w:r>
+    </w:p>
+    <w:p>
+      <w:pPr>
+        <w:pStyle w:val="ListParagraph"/>
+        <w:widowControl/>
+        <w:numPr>
+          <w:ilvl w:val="0"/>
+          <w:numId w:val="36"/>
+        </w:numPr>
+        <w:spacing w:after="160" w:line="259" w:lineRule="auto"/>
+      </w:pPr>
+      <w:r>
+        <w:t>Trả sách</w:t>
+      </w:r>
+    </w:p>
+    <w:p>
+      <w:pPr>
+        <w:pStyle w:val="ListParagraph"/>
+        <w:widowControl/>
+        <w:numPr>
+          <w:ilvl w:val="0"/>
+          <w:numId w:val="36"/>
+        </w:numPr>
+        <w:spacing w:after="160" w:line="259" w:lineRule="auto"/>
+      </w:pPr>
+      <w:r>
+        <w:t>Trả tài liệu</w:t>
+      </w:r>
+    </w:p>
+    <w:p>
+      <w:pPr>
+        <w:pStyle w:val="ListParagraph"/>
+        <w:widowControl/>
+        <w:numPr>
+          <w:ilvl w:val="0"/>
+          <w:numId w:val="36"/>
+        </w:numPr>
+        <w:spacing w:after="160" w:line="259" w:lineRule="auto"/>
+      </w:pPr>
+      <w:r>
+        <w:t>Đặt phòng họp</w:t>
+      </w:r>
+    </w:p>
+    <w:p>
+      <w:pPr>
+        <w:pStyle w:val="ListParagraph"/>
+        <w:widowControl/>
+        <w:numPr>
+          <w:ilvl w:val="0"/>
+          <w:numId w:val="36"/>
+        </w:numPr>
+        <w:spacing w:after="160" w:line="259" w:lineRule="auto"/>
+      </w:pPr>
+      <w:r>
+        <w:t>Trả phòng họp</w:t>
+      </w:r>
+    </w:p>
+    <w:p>
+      <w:pPr>
+        <w:pStyle w:val="ListParagraph"/>
+        <w:widowControl/>
+        <w:numPr>
+          <w:ilvl w:val="0"/>
+          <w:numId w:val="36"/>
+        </w:numPr>
+        <w:spacing w:after="160" w:line="259" w:lineRule="auto"/>
+      </w:pPr>
+      <w:r>
+        <w:t>Lịch (calendar)</w:t>
+      </w:r>
+    </w:p>
+    <w:p>
+      <w:pPr>
+        <w:pStyle w:val="ListParagraph"/>
+        <w:widowControl/>
+        <w:numPr>
+          <w:ilvl w:val="0"/>
+          <w:numId w:val="36"/>
+        </w:numPr>
+        <w:spacing w:after="160" w:line="259" w:lineRule="auto"/>
+      </w:pPr>
+      <w:r>
+        <w:t>Xem thư viện khác trong cùng hệ thống</w:t>
+      </w:r>
+    </w:p>
+    <w:p>
+      <w:pPr>
+        <w:pStyle w:val="ListParagraph"/>
+        <w:widowControl/>
+        <w:numPr>
+          <w:ilvl w:val="0"/>
+          <w:numId w:val="36"/>
+        </w:numPr>
+        <w:spacing w:after="160" w:line="259" w:lineRule="auto"/>
+      </w:pPr>
+      <w:r>
+        <w:t>Xem vị trí của các thư viện trong hệ thống (Google map)</w:t>
+      </w:r>
+    </w:p>
+    <w:p>
+      <w:pPr>
+        <w:pStyle w:val="ListParagraph"/>
+        <w:widowControl/>
+        <w:numPr>
+          <w:ilvl w:val="0"/>
+          <w:numId w:val="36"/>
+        </w:numPr>
+        <w:spacing w:after="160" w:line="259" w:lineRule="auto"/>
+      </w:pPr>
+      <w:r>
+        <w:t>Hiển thị lượt truy cập</w:t>
       </w:r>
     </w:p>
     <w:p>
@@ -6636,6 +6921,7 @@
           <w:szCs w:val="24"/>
           <w:lang w:val="en-US"/>
         </w:rPr>
+        <w:lastRenderedPageBreak/>
         <w:drawing>
           <wp:inline distT="0" distB="0" distL="0" distR="0" wp14:anchorId="0E1FA280" wp14:editId="6EA9D440">
             <wp:extent cx="5724525" cy="1533525"/>
@@ -7353,7 +7639,7 @@
         </mc:Choice>
         <mc:Fallback>
           <w:pict>
-            <v:shape w14:anchorId="06E57C5B" id="Freeform 1" o:spid="_x0000_s1026" style="position:absolute;margin-left:0;margin-top:0;width:93.15pt;height:813pt;flip:x;z-index:251655168;visibility:visible;mso-wrap-style:square;mso-width-percent:0;mso-height-percent:0;mso-wrap-distance-left:9pt;mso-wrap-distance-top:0;mso-wrap-distance-right:9pt;mso-wrap-distance-bottom:0;mso-position-horizontal:absolute;mso-position-horizontal-relative:page;mso-position-vertical:absolute;mso-position-vertical-relative:page;mso-width-percent:0;mso-height-percent:0;mso-width-relative:page;mso-height-relative:page;v-text-anchor:top" coordsize="502,3168" o:gfxdata="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" path="m502,c93,,93,,93,,146,383,323,1900,,3168v502,,502,,502,l502,xe" fillcolor="#8db3e2" stroked="f" strokecolor="#212120">
+            <v:shape w14:anchorId="18D47A36" id="Freeform 1" o:spid="_x0000_s1026" style="position:absolute;margin-left:0;margin-top:0;width:93.15pt;height:813pt;flip:x;z-index:251655168;visibility:visible;mso-wrap-style:square;mso-width-percent:0;mso-height-percent:0;mso-wrap-distance-left:9pt;mso-wrap-distance-top:0;mso-wrap-distance-right:9pt;mso-wrap-distance-bottom:0;mso-position-horizontal:absolute;mso-position-horizontal-relative:page;mso-position-vertical:absolute;mso-position-vertical-relative:page;mso-width-percent:0;mso-height-percent:0;mso-width-relative:page;mso-height-relative:page;v-text-anchor:top" coordsize="502,3168" o:gfxdata="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" path="m502,c93,,93,,93,,146,383,323,1900,,3168v502,,502,,502,l502,xe" fillcolor="#8db3e2" stroked="f" strokecolor="#212120">
               <v:fill color2="#1f497d" rotate="t" focus="100%" type="gradient"/>
               <v:shadow color="#8c8682"/>
               <v:path arrowok="t" o:connecttype="custom" o:connectlocs="1183005,0;219162,0;0,10325100;1183005,10325100;1183005,0" o:connectangles="0,0,0,0,0"/>
@@ -7527,7 +7813,7 @@
         <w:lang w:val="en-US"/>
       </w:rPr>
       <w:drawing>
-        <wp:anchor distT="0" distB="0" distL="114300" distR="114300" simplePos="0" relativeHeight="251658240" behindDoc="1" locked="0" layoutInCell="1" allowOverlap="1" wp14:anchorId="13316375" wp14:editId="68C14376">
+        <wp:anchor distT="0" distB="0" distL="114300" distR="114300" simplePos="0" relativeHeight="251660800" behindDoc="1" locked="0" layoutInCell="1" allowOverlap="1" wp14:anchorId="13316375" wp14:editId="68C14376">
           <wp:simplePos x="0" y="0"/>
           <wp:positionH relativeFrom="column">
             <wp:posOffset>-538480</wp:posOffset>
@@ -7648,7 +7934,13 @@
             <w:rPr>
               <w:lang w:val="en-US"/>
             </w:rPr>
-            <w:t>1.3</w:t>
+            <w:t>1.</w:t>
+          </w:r>
+          <w:r>
+            <w:rPr>
+              <w:lang w:val="en-US"/>
+            </w:rPr>
+            <w:t>4</w:t>
           </w:r>
         </w:p>
       </w:tc>
@@ -7690,13 +7982,13 @@
             <w:rPr>
               <w:lang w:val="en-US"/>
             </w:rPr>
-            <w:t>29</w:t>
+            <w:t>01/07</w:t>
           </w:r>
           <w:r>
             <w:rPr>
               <w:lang w:val="en-US"/>
             </w:rPr>
-            <w:t>/06/2020</w:t>
+            <w:t>/2020</w:t>
           </w:r>
         </w:p>
       </w:tc>
@@ -7984,6 +8276,119 @@
     </w:lvl>
   </w:abstractNum>
   <w:abstractNum w:abstractNumId="7" w15:restartNumberingAfterBreak="0">
+    <w:nsid w:val="32D95B05"/>
+    <w:multiLevelType w:val="hybridMultilevel"/>
+    <w:tmpl w:val="202C9A56"/>
+    <w:lvl w:ilvl="0" w:tplc="04090003">
+      <w:start w:val="1"/>
+      <w:numFmt w:val="bullet"/>
+      <w:lvlText w:val="o"/>
+      <w:lvlJc w:val="left"/>
+      <w:pPr>
+        <w:ind w:left="720" w:hanging="360"/>
+      </w:pPr>
+      <w:rPr>
+        <w:rFonts w:ascii="Courier New" w:hAnsi="Courier New" w:cs="Courier New" w:hint="default"/>
+      </w:rPr>
+    </w:lvl>
+    <w:lvl w:ilvl="1" w:tplc="04090003" w:tentative="1">
+      <w:start w:val="1"/>
+      <w:numFmt w:val="bullet"/>
+      <w:lvlText w:val="o"/>
+      <w:lvlJc w:val="left"/>
+      <w:pPr>
+        <w:ind w:left="1440" w:hanging="360"/>
+      </w:pPr>
+      <w:rPr>
+        <w:rFonts w:ascii="Courier New" w:hAnsi="Courier New" w:cs="Courier New" w:hint="default"/>
+      </w:rPr>
+    </w:lvl>
+    <w:lvl w:ilvl="2" w:tplc="04090005" w:tentative="1">
+      <w:start w:val="1"/>
+      <w:numFmt w:val="bullet"/>
+      <w:lvlText w:val=""/>
+      <w:lvlJc w:val="left"/>
+      <w:pPr>
+        <w:ind w:left="2160" w:hanging="360"/>
+      </w:pPr>
+      <w:rPr>
+        <w:rFonts w:ascii="Wingdings" w:hAnsi="Wingdings" w:hint="default"/>
+      </w:rPr>
+    </w:lvl>
+    <w:lvl w:ilvl="3" w:tplc="04090001" w:tentative="1">
+      <w:start w:val="1"/>
+      <w:numFmt w:val="bullet"/>
+      <w:lvlText w:val=""/>
+      <w:lvlJc w:val="left"/>
+      <w:pPr>
+        <w:ind w:left="2880" w:hanging="360"/>
+      </w:pPr>
+      <w:rPr>
+        <w:rFonts w:ascii="Symbol" w:hAnsi="Symbol" w:hint="default"/>
+      </w:rPr>
+    </w:lvl>
+    <w:lvl w:ilvl="4" w:tplc="04090003" w:tentative="1">
+      <w:start w:val="1"/>
+      <w:numFmt w:val="bullet"/>
+      <w:lvlText w:val="o"/>
+      <w:lvlJc w:val="left"/>
+      <w:pPr>
+        <w:ind w:left="3600" w:hanging="360"/>
+      </w:pPr>
+      <w:rPr>
+        <w:rFonts w:ascii="Courier New" w:hAnsi="Courier New" w:cs="Courier New" w:hint="default"/>
+      </w:rPr>
+    </w:lvl>
+    <w:lvl w:ilvl="5" w:tplc="04090005" w:tentative="1">
+      <w:start w:val="1"/>
+      <w:numFmt w:val="bullet"/>
+      <w:lvlText w:val=""/>
+      <w:lvlJc w:val="left"/>
+      <w:pPr>
+        <w:ind w:left="4320" w:hanging="360"/>
+      </w:pPr>
+      <w:rPr>
+        <w:rFonts w:ascii="Wingdings" w:hAnsi="Wingdings" w:hint="default"/>
+      </w:rPr>
+    </w:lvl>
+    <w:lvl w:ilvl="6" w:tplc="04090001" w:tentative="1">
+      <w:start w:val="1"/>
+      <w:numFmt w:val="bullet"/>
+      <w:lvlText w:val=""/>
+      <w:lvlJc w:val="left"/>
+      <w:pPr>
+        <w:ind w:left="5040" w:hanging="360"/>
+      </w:pPr>
+      <w:rPr>
+        <w:rFonts w:ascii="Symbol" w:hAnsi="Symbol" w:hint="default"/>
+      </w:rPr>
+    </w:lvl>
+    <w:lvl w:ilvl="7" w:tplc="04090003" w:tentative="1">
+      <w:start w:val="1"/>
+      <w:numFmt w:val="bullet"/>
+      <w:lvlText w:val="o"/>
+      <w:lvlJc w:val="left"/>
+      <w:pPr>
+        <w:ind w:left="5760" w:hanging="360"/>
+      </w:pPr>
+      <w:rPr>
+        <w:rFonts w:ascii="Courier New" w:hAnsi="Courier New" w:cs="Courier New" w:hint="default"/>
+      </w:rPr>
+    </w:lvl>
+    <w:lvl w:ilvl="8" w:tplc="04090005" w:tentative="1">
+      <w:start w:val="1"/>
+      <w:numFmt w:val="bullet"/>
+      <w:lvlText w:val=""/>
+      <w:lvlJc w:val="left"/>
+      <w:pPr>
+        <w:ind w:left="6480" w:hanging="360"/>
+      </w:pPr>
+      <w:rPr>
+        <w:rFonts w:ascii="Wingdings" w:hAnsi="Wingdings" w:hint="default"/>
+      </w:rPr>
+    </w:lvl>
+  </w:abstractNum>
+  <w:abstractNum w:abstractNumId="8" w15:restartNumberingAfterBreak="0">
     <w:nsid w:val="34182DDF"/>
     <w:multiLevelType w:val="singleLevel"/>
     <w:tmpl w:val="0409000F"/>
@@ -8000,7 +8405,7 @@
       </w:pPr>
     </w:lvl>
   </w:abstractNum>
-  <w:abstractNum w:abstractNumId="8" w15:restartNumberingAfterBreak="0">
+  <w:abstractNum w:abstractNumId="9" w15:restartNumberingAfterBreak="0">
     <w:nsid w:val="34A25CA1"/>
     <w:multiLevelType w:val="singleLevel"/>
     <w:tmpl w:val="0409000F"/>
@@ -8017,7 +8422,7 @@
       </w:pPr>
     </w:lvl>
   </w:abstractNum>
-  <w:abstractNum w:abstractNumId="9" w15:restartNumberingAfterBreak="0">
+  <w:abstractNum w:abstractNumId="10" w15:restartNumberingAfterBreak="0">
     <w:nsid w:val="3C1B1972"/>
     <w:multiLevelType w:val="singleLevel"/>
     <w:tmpl w:val="0409000F"/>
@@ -8034,7 +8439,7 @@
       </w:pPr>
     </w:lvl>
   </w:abstractNum>
-  <w:abstractNum w:abstractNumId="10" w15:restartNumberingAfterBreak="0">
+  <w:abstractNum w:abstractNumId="11" w15:restartNumberingAfterBreak="0">
     <w:nsid w:val="3D3D125A"/>
     <w:multiLevelType w:val="hybridMultilevel"/>
     <w:tmpl w:val="C576EB76"/>
@@ -8123,7 +8528,7 @@
       </w:pPr>
     </w:lvl>
   </w:abstractNum>
-  <w:abstractNum w:abstractNumId="11" w15:restartNumberingAfterBreak="0">
+  <w:abstractNum w:abstractNumId="12" w15:restartNumberingAfterBreak="0">
     <w:nsid w:val="456B6BA5"/>
     <w:multiLevelType w:val="singleLevel"/>
     <w:tmpl w:val="0409000F"/>
@@ -8140,7 +8545,7 @@
       </w:pPr>
     </w:lvl>
   </w:abstractNum>
-  <w:abstractNum w:abstractNumId="12" w15:restartNumberingAfterBreak="0">
+  <w:abstractNum w:abstractNumId="13" w15:restartNumberingAfterBreak="0">
     <w:nsid w:val="467C4A59"/>
     <w:multiLevelType w:val="singleLevel"/>
     <w:tmpl w:val="0409000F"/>
@@ -8157,7 +8562,7 @@
       </w:pPr>
     </w:lvl>
   </w:abstractNum>
-  <w:abstractNum w:abstractNumId="13" w15:restartNumberingAfterBreak="0">
+  <w:abstractNum w:abstractNumId="14" w15:restartNumberingAfterBreak="0">
     <w:nsid w:val="47415235"/>
     <w:multiLevelType w:val="hybridMultilevel"/>
     <w:tmpl w:val="0068EB28"/>
@@ -8297,7 +8702,7 @@
       </w:rPr>
     </w:lvl>
   </w:abstractNum>
-  <w:abstractNum w:abstractNumId="14" w15:restartNumberingAfterBreak="0">
+  <w:abstractNum w:abstractNumId="15" w15:restartNumberingAfterBreak="0">
     <w:nsid w:val="4841308A"/>
     <w:multiLevelType w:val="singleLevel"/>
     <w:tmpl w:val="0409000F"/>
@@ -8314,7 +8719,7 @@
       </w:pPr>
     </w:lvl>
   </w:abstractNum>
-  <w:abstractNum w:abstractNumId="15" w15:restartNumberingAfterBreak="0">
+  <w:abstractNum w:abstractNumId="16" w15:restartNumberingAfterBreak="0">
     <w:nsid w:val="54022156"/>
     <w:multiLevelType w:val="singleLevel"/>
     <w:tmpl w:val="0409000F"/>
@@ -8331,7 +8736,7 @@
       </w:pPr>
     </w:lvl>
   </w:abstractNum>
-  <w:abstractNum w:abstractNumId="16" w15:restartNumberingAfterBreak="0">
+  <w:abstractNum w:abstractNumId="17" w15:restartNumberingAfterBreak="0">
     <w:nsid w:val="55EC7679"/>
     <w:multiLevelType w:val="singleLevel"/>
     <w:tmpl w:val="0409000F"/>
@@ -8348,7 +8753,7 @@
       </w:pPr>
     </w:lvl>
   </w:abstractNum>
-  <w:abstractNum w:abstractNumId="17" w15:restartNumberingAfterBreak="0">
+  <w:abstractNum w:abstractNumId="18" w15:restartNumberingAfterBreak="0">
     <w:nsid w:val="58E34A87"/>
     <w:multiLevelType w:val="singleLevel"/>
     <w:tmpl w:val="0409000F"/>
@@ -8365,7 +8770,7 @@
       </w:pPr>
     </w:lvl>
   </w:abstractNum>
-  <w:abstractNum w:abstractNumId="18" w15:restartNumberingAfterBreak="0">
+  <w:abstractNum w:abstractNumId="19" w15:restartNumberingAfterBreak="0">
     <w:nsid w:val="5A2F0953"/>
     <w:multiLevelType w:val="singleLevel"/>
     <w:tmpl w:val="76681128"/>
@@ -8385,7 +8790,7 @@
       </w:rPr>
     </w:lvl>
   </w:abstractNum>
-  <w:abstractNum w:abstractNumId="19" w15:restartNumberingAfterBreak="0">
+  <w:abstractNum w:abstractNumId="20" w15:restartNumberingAfterBreak="0">
     <w:nsid w:val="616936C1"/>
     <w:multiLevelType w:val="singleLevel"/>
     <w:tmpl w:val="0409000F"/>
@@ -8405,7 +8810,7 @@
       </w:rPr>
     </w:lvl>
   </w:abstractNum>
-  <w:abstractNum w:abstractNumId="20" w15:restartNumberingAfterBreak="0">
+  <w:abstractNum w:abstractNumId="21" w15:restartNumberingAfterBreak="0">
     <w:nsid w:val="623D117C"/>
     <w:multiLevelType w:val="singleLevel"/>
     <w:tmpl w:val="0409000F"/>
@@ -8422,7 +8827,7 @@
       </w:pPr>
     </w:lvl>
   </w:abstractNum>
-  <w:abstractNum w:abstractNumId="21" w15:restartNumberingAfterBreak="0">
+  <w:abstractNum w:abstractNumId="22" w15:restartNumberingAfterBreak="0">
     <w:nsid w:val="62496643"/>
     <w:multiLevelType w:val="singleLevel"/>
     <w:tmpl w:val="0409000F"/>
@@ -8439,7 +8844,7 @@
       </w:pPr>
     </w:lvl>
   </w:abstractNum>
-  <w:abstractNum w:abstractNumId="22" w15:restartNumberingAfterBreak="0">
+  <w:abstractNum w:abstractNumId="23" w15:restartNumberingAfterBreak="0">
     <w:nsid w:val="69E954B9"/>
     <w:multiLevelType w:val="singleLevel"/>
     <w:tmpl w:val="0409000F"/>
@@ -8456,7 +8861,7 @@
       </w:pPr>
     </w:lvl>
   </w:abstractNum>
-  <w:abstractNum w:abstractNumId="23" w15:restartNumberingAfterBreak="0">
+  <w:abstractNum w:abstractNumId="24" w15:restartNumberingAfterBreak="0">
     <w:nsid w:val="6B3E6749"/>
     <w:multiLevelType w:val="hybridMultilevel"/>
     <w:tmpl w:val="53B000AA"/>
@@ -8568,7 +8973,7 @@
       </w:rPr>
     </w:lvl>
   </w:abstractNum>
-  <w:abstractNum w:abstractNumId="24" w15:restartNumberingAfterBreak="0">
+  <w:abstractNum w:abstractNumId="25" w15:restartNumberingAfterBreak="0">
     <w:nsid w:val="6C1A01CB"/>
     <w:multiLevelType w:val="singleLevel"/>
     <w:tmpl w:val="0409000F"/>
@@ -8585,7 +8990,7 @@
       </w:pPr>
     </w:lvl>
   </w:abstractNum>
-  <w:abstractNum w:abstractNumId="25" w15:restartNumberingAfterBreak="0">
+  <w:abstractNum w:abstractNumId="26" w15:restartNumberingAfterBreak="0">
     <w:nsid w:val="6D5943B7"/>
     <w:multiLevelType w:val="singleLevel"/>
     <w:tmpl w:val="0409000F"/>
@@ -8602,7 +9007,7 @@
       </w:pPr>
     </w:lvl>
   </w:abstractNum>
-  <w:abstractNum w:abstractNumId="26" w15:restartNumberingAfterBreak="0">
+  <w:abstractNum w:abstractNumId="27" w15:restartNumberingAfterBreak="0">
     <w:nsid w:val="72F5738E"/>
     <w:multiLevelType w:val="singleLevel"/>
     <w:tmpl w:val="0409000F"/>
@@ -8619,7 +9024,7 @@
       </w:pPr>
     </w:lvl>
   </w:abstractNum>
-  <w:abstractNum w:abstractNumId="27" w15:restartNumberingAfterBreak="0">
+  <w:abstractNum w:abstractNumId="28" w15:restartNumberingAfterBreak="0">
     <w:nsid w:val="73E86986"/>
     <w:multiLevelType w:val="singleLevel"/>
     <w:tmpl w:val="0409000F"/>
@@ -8636,7 +9041,7 @@
       </w:pPr>
     </w:lvl>
   </w:abstractNum>
-  <w:abstractNum w:abstractNumId="28" w15:restartNumberingAfterBreak="0">
+  <w:abstractNum w:abstractNumId="29" w15:restartNumberingAfterBreak="0">
     <w:nsid w:val="74E4221C"/>
     <w:multiLevelType w:val="singleLevel"/>
     <w:tmpl w:val="0409000F"/>
@@ -8653,7 +9058,7 @@
       </w:pPr>
     </w:lvl>
   </w:abstractNum>
-  <w:abstractNum w:abstractNumId="29" w15:restartNumberingAfterBreak="0">
+  <w:abstractNum w:abstractNumId="30" w15:restartNumberingAfterBreak="0">
     <w:nsid w:val="78411D85"/>
     <w:multiLevelType w:val="singleLevel"/>
     <w:tmpl w:val="0409000F"/>
@@ -8670,7 +9075,7 @@
       </w:pPr>
     </w:lvl>
   </w:abstractNum>
-  <w:abstractNum w:abstractNumId="30" w15:restartNumberingAfterBreak="0">
+  <w:abstractNum w:abstractNumId="31" w15:restartNumberingAfterBreak="0">
     <w:nsid w:val="78425110"/>
     <w:multiLevelType w:val="multilevel"/>
     <w:tmpl w:val="F69C5BC4"/>
@@ -8792,7 +9197,7 @@
       </w:rPr>
     </w:lvl>
   </w:abstractNum>
-  <w:abstractNum w:abstractNumId="31" w15:restartNumberingAfterBreak="0">
+  <w:abstractNum w:abstractNumId="32" w15:restartNumberingAfterBreak="0">
     <w:nsid w:val="799A49DD"/>
     <w:multiLevelType w:val="singleLevel"/>
     <w:tmpl w:val="0409000F"/>
@@ -8831,37 +9236,37 @@
     </w:lvlOverride>
   </w:num>
   <w:num w:numId="3">
+    <w:abstractNumId w:val="18"/>
+  </w:num>
+  <w:num w:numId="4">
     <w:abstractNumId w:val="17"/>
   </w:num>
-  <w:num w:numId="4">
-    <w:abstractNumId w:val="16"/>
-  </w:num>
   <w:num w:numId="5">
-    <w:abstractNumId w:val="18"/>
+    <w:abstractNumId w:val="19"/>
   </w:num>
   <w:num w:numId="6">
-    <w:abstractNumId w:val="9"/>
+    <w:abstractNumId w:val="10"/>
   </w:num>
   <w:num w:numId="7">
-    <w:abstractNumId w:val="19"/>
+    <w:abstractNumId w:val="20"/>
   </w:num>
   <w:num w:numId="8">
-    <w:abstractNumId w:val="25"/>
+    <w:abstractNumId w:val="26"/>
   </w:num>
   <w:num w:numId="9">
-    <w:abstractNumId w:val="12"/>
+    <w:abstractNumId w:val="13"/>
   </w:num>
   <w:num w:numId="10">
-    <w:abstractNumId w:val="7"/>
+    <w:abstractNumId w:val="8"/>
   </w:num>
   <w:num w:numId="11">
-    <w:abstractNumId w:val="31"/>
+    <w:abstractNumId w:val="32"/>
   </w:num>
   <w:num w:numId="12">
-    <w:abstractNumId w:val="26"/>
+    <w:abstractNumId w:val="27"/>
   </w:num>
   <w:num w:numId="13">
-    <w:abstractNumId w:val="24"/>
+    <w:abstractNumId w:val="25"/>
   </w:num>
   <w:num w:numId="14">
     <w:abstractNumId w:val="2"/>
@@ -8870,28 +9275,28 @@
     <w:abstractNumId w:val="5"/>
   </w:num>
   <w:num w:numId="16">
+    <w:abstractNumId w:val="23"/>
+  </w:num>
+  <w:num w:numId="17">
+    <w:abstractNumId w:val="29"/>
+  </w:num>
+  <w:num w:numId="18">
+    <w:abstractNumId w:val="12"/>
+  </w:num>
+  <w:num w:numId="19">
     <w:abstractNumId w:val="22"/>
   </w:num>
-  <w:num w:numId="17">
+  <w:num w:numId="20">
     <w:abstractNumId w:val="28"/>
   </w:num>
-  <w:num w:numId="18">
-    <w:abstractNumId w:val="11"/>
-  </w:num>
-  <w:num w:numId="19">
-    <w:abstractNumId w:val="21"/>
-  </w:num>
-  <w:num w:numId="20">
-    <w:abstractNumId w:val="27"/>
-  </w:num>
   <w:num w:numId="21">
-    <w:abstractNumId w:val="29"/>
+    <w:abstractNumId w:val="30"/>
   </w:num>
   <w:num w:numId="22">
-    <w:abstractNumId w:val="8"/>
+    <w:abstractNumId w:val="9"/>
   </w:num>
   <w:num w:numId="23">
-    <w:abstractNumId w:val="15"/>
+    <w:abstractNumId w:val="16"/>
   </w:num>
   <w:num w:numId="24">
     <w:abstractNumId w:val="6"/>
@@ -8900,10 +9305,10 @@
     <w:abstractNumId w:val="4"/>
   </w:num>
   <w:num w:numId="26">
-    <w:abstractNumId w:val="14"/>
+    <w:abstractNumId w:val="15"/>
   </w:num>
   <w:num w:numId="27">
-    <w:abstractNumId w:val="20"/>
+    <w:abstractNumId w:val="21"/>
   </w:num>
   <w:num w:numId="28">
     <w:abstractNumId w:val="0"/>
@@ -8996,19 +9401,22 @@
     </w:lvlOverride>
   </w:num>
   <w:num w:numId="31">
-    <w:abstractNumId w:val="13"/>
+    <w:abstractNumId w:val="14"/>
   </w:num>
   <w:num w:numId="32">
-    <w:abstractNumId w:val="30"/>
+    <w:abstractNumId w:val="31"/>
   </w:num>
   <w:num w:numId="33">
     <w:abstractNumId w:val="3"/>
   </w:num>
   <w:num w:numId="34">
-    <w:abstractNumId w:val="10"/>
+    <w:abstractNumId w:val="11"/>
   </w:num>
   <w:num w:numId="35">
-    <w:abstractNumId w:val="23"/>
+    <w:abstractNumId w:val="24"/>
+  </w:num>
+  <w:num w:numId="36">
+    <w:abstractNumId w:val="7"/>
   </w:num>
 </w:numbering>
 </file>
@@ -9124,6 +9532,7 @@
     <w:lsdException w:name="HTML Sample" w:semiHidden="1" w:unhideWhenUsed="1"/>
     <w:lsdException w:name="HTML Typewriter" w:semiHidden="1" w:unhideWhenUsed="1"/>
     <w:lsdException w:name="HTML Variable" w:semiHidden="1" w:unhideWhenUsed="1"/>
+    <w:lsdException w:name="Normal Table" w:semiHidden="1" w:unhideWhenUsed="1"/>
     <w:lsdException w:name="annotation subject" w:semiHidden="1" w:unhideWhenUsed="1"/>
     <w:lsdException w:name="No List" w:semiHidden="1" w:unhideWhenUsed="1"/>
     <w:lsdException w:name="Outline List 1" w:semiHidden="1" w:unhideWhenUsed="1"/>
@@ -9166,8 +9575,11 @@
     <w:lsdException w:name="Table Contemporary" w:semiHidden="1" w:unhideWhenUsed="1"/>
     <w:lsdException w:name="Table Elegant" w:semiHidden="1" w:unhideWhenUsed="1"/>
     <w:lsdException w:name="Table Professional" w:semiHidden="1" w:unhideWhenUsed="1"/>
+    <w:lsdException w:name="Table Subtle 1" w:semiHidden="1" w:unhideWhenUsed="1"/>
     <w:lsdException w:name="Table Subtle 2" w:semiHidden="1" w:unhideWhenUsed="1"/>
     <w:lsdException w:name="Table Web 1" w:semiHidden="1" w:unhideWhenUsed="1"/>
+    <w:lsdException w:name="Table Web 2" w:semiHidden="1" w:unhideWhenUsed="1"/>
+    <w:lsdException w:name="Table Web 3" w:semiHidden="1" w:unhideWhenUsed="1"/>
     <w:lsdException w:name="Balloon Text" w:semiHidden="1" w:unhideWhenUsed="1"/>
     <w:lsdException w:name="Table Theme" w:semiHidden="1" w:unhideWhenUsed="1"/>
     <w:lsdException w:name="Placeholder Text" w:semiHidden="1" w:uiPriority="99"/>
@@ -10038,12 +10450,23 @@
     <w:name w:val="Hyperlink"/>
     <w:basedOn w:val="DefaultParagraphFont"/>
     <w:uiPriority w:val="99"/>
-    <w:semiHidden/>
     <w:unhideWhenUsed/>
     <w:rsid w:val="00F005A9"/>
     <w:rPr>
       <w:color w:val="0000FF"/>
       <w:u w:val="single"/>
+    </w:rPr>
+  </w:style>
+  <w:style w:type="character" w:styleId="UnresolvedMention">
+    <w:name w:val="Unresolved Mention"/>
+    <w:basedOn w:val="DefaultParagraphFont"/>
+    <w:uiPriority w:val="99"/>
+    <w:semiHidden/>
+    <w:unhideWhenUsed/>
+    <w:rsid w:val="00A850D7"/>
+    <w:rPr>
+      <w:color w:val="605E5C"/>
+      <w:shd w:val="clear" w:color="auto" w:fill="E1DFDD"/>
     </w:rPr>
   </w:style>
 </w:styles>

</xml_diff>

<commit_message>
Add version 2.0 for documents Add version 2.0 for EA file
</commit_message>
<xml_diff>
--- a/Requirement/2-PhatBieuBaiToan.docx
+++ b/Requirement/2-PhatBieuBaiToan.docx
@@ -1353,6 +1353,7 @@
                 <w:szCs w:val="24"/>
               </w:rPr>
             </w:pPr>
+            <w:bookmarkStart w:id="0" w:name="_GoBack"/>
             <w:r>
               <w:rPr>
                 <w:noProof/>
@@ -2674,7 +2675,7 @@
                 <w:szCs w:val="24"/>
                 <w:lang w:val="en-US"/>
               </w:rPr>
-              <w:t>15</w:t>
+              <w:t>16</w:t>
             </w:r>
           </w:p>
         </w:tc>
@@ -2710,7 +2711,7 @@
                 <w:noProof/>
                 <w:szCs w:val="24"/>
               </w:rPr>
-              <w:t>Tìm kiếm thông tin sách theo mã của thư viện</w:t>
+              <w:t>Tìm kiếm thông tin sách theo tên tác giả</w:t>
             </w:r>
           </w:p>
         </w:tc>
@@ -2733,7 +2734,7 @@
                 <w:szCs w:val="24"/>
                 <w:lang w:val="en-US"/>
               </w:rPr>
-              <w:t>Tìm kiếm thông tin đầu sách theo mã quy định bởi nội bộ thư viện</w:t>
+              <w:t>Tìm kiếm thông tin đầu sách theo tên tác giả (ưu tiên nghệ danh nếu có)</w:t>
             </w:r>
           </w:p>
         </w:tc>
@@ -2759,7 +2760,7 @@
                 <w:szCs w:val="24"/>
                 <w:lang w:val="en-US"/>
               </w:rPr>
-              <w:t>16</w:t>
+              <w:t>17</w:t>
             </w:r>
           </w:p>
         </w:tc>
@@ -2795,7 +2796,7 @@
                 <w:noProof/>
                 <w:szCs w:val="24"/>
               </w:rPr>
-              <w:t>Tìm kiếm thông tin sách theo tên tác giả</w:t>
+              <w:t>Tìm kiếm thông tin sách theo nhà xuất bản</w:t>
             </w:r>
           </w:p>
         </w:tc>
@@ -2818,7 +2819,7 @@
                 <w:szCs w:val="24"/>
                 <w:lang w:val="en-US"/>
               </w:rPr>
-              <w:t>Tìm kiếm thông tin đầu sách theo tên tác giả (ưu tiên nghệ danh nếu có)</w:t>
+              <w:t>Tìm kiếm thông tin đầu sách theo tên nhà xuất bản</w:t>
             </w:r>
           </w:p>
         </w:tc>
@@ -2844,7 +2845,7 @@
                 <w:szCs w:val="24"/>
                 <w:lang w:val="en-US"/>
               </w:rPr>
-              <w:t>17</w:t>
+              <w:t>18</w:t>
             </w:r>
           </w:p>
         </w:tc>
@@ -2880,7 +2881,7 @@
                 <w:noProof/>
                 <w:szCs w:val="24"/>
               </w:rPr>
-              <w:t>Tìm kiếm thông tin sách theo nhà xuất bản</w:t>
+              <w:t>Tìm kiếm thông tin sách theo năm xuất bản</w:t>
             </w:r>
           </w:p>
         </w:tc>
@@ -2903,7 +2904,7 @@
                 <w:szCs w:val="24"/>
                 <w:lang w:val="en-US"/>
               </w:rPr>
-              <w:t>Tìm kiếm thông tin đầu sách theo tên nhà xuất bản</w:t>
+              <w:t>Tìm kiếm thông tin đầu sách theo năm sách được xuất bản (hoặc là tái xuất bản)</w:t>
             </w:r>
           </w:p>
         </w:tc>
@@ -2929,7 +2930,7 @@
                 <w:szCs w:val="24"/>
                 <w:lang w:val="en-US"/>
               </w:rPr>
-              <w:t>18</w:t>
+              <w:t>19</w:t>
             </w:r>
           </w:p>
         </w:tc>
@@ -2965,7 +2966,7 @@
                 <w:noProof/>
                 <w:szCs w:val="24"/>
               </w:rPr>
-              <w:t>Tìm kiếm thông tin sách theo năm xuất bản</w:t>
+              <w:t>Tìm kiếm thông tin sách theo thể loại</w:t>
             </w:r>
           </w:p>
         </w:tc>
@@ -2988,7 +2989,7 @@
                 <w:szCs w:val="24"/>
                 <w:lang w:val="en-US"/>
               </w:rPr>
-              <w:t>Tìm kiếm thông tin đầu sách theo năm sách được xuất bản (hoặc là tái xuất bản)</w:t>
+              <w:t>Tìm kiếm thông tin đầu sách theo thể loại sách</w:t>
             </w:r>
           </w:p>
         </w:tc>
@@ -3014,7 +3015,15 @@
                 <w:szCs w:val="24"/>
                 <w:lang w:val="en-US"/>
               </w:rPr>
-              <w:t>19</w:t>
+              <w:t>2</w:t>
+            </w:r>
+            <w:r>
+              <w:rPr>
+                <w:noProof/>
+                <w:szCs w:val="24"/>
+                <w:lang w:val="en-US"/>
+              </w:rPr>
+              <w:t>0</w:t>
             </w:r>
           </w:p>
         </w:tc>
@@ -3050,7 +3059,22 @@
                 <w:noProof/>
                 <w:szCs w:val="24"/>
               </w:rPr>
-              <w:t>Tìm kiếm thông tin sách theo thể loại</w:t>
+              <w:t>Xem danh sách</w:t>
+            </w:r>
+            <w:r>
+              <w:rPr>
+                <w:noProof/>
+                <w:szCs w:val="24"/>
+                <w:lang w:val="en-US"/>
+              </w:rPr>
+              <w:t xml:space="preserve"> các</w:t>
+            </w:r>
+            <w:r>
+              <w:rPr>
+                <w:noProof/>
+                <w:szCs w:val="24"/>
+              </w:rPr>
+              <w:t xml:space="preserve"> sách theo thông tin sách</w:t>
             </w:r>
           </w:p>
         </w:tc>
@@ -3064,16 +3088,15 @@
               <w:rPr>
                 <w:noProof/>
                 <w:szCs w:val="24"/>
-                <w:lang w:val="en-US"/>
-              </w:rPr>
-            </w:pPr>
-            <w:r>
-              <w:rPr>
-                <w:noProof/>
-                <w:szCs w:val="24"/>
-                <w:lang w:val="en-US"/>
-              </w:rPr>
-              <w:t>Tìm kiếm thông tin đầu sách theo thể loại sách</w:t>
+              </w:rPr>
+            </w:pPr>
+            <w:r>
+              <w:rPr>
+                <w:noProof/>
+                <w:szCs w:val="24"/>
+                <w:lang w:val="en-US"/>
+              </w:rPr>
+              <w:t>Xem  danh sách sách đang theo thông tin đầu sách</w:t>
             </w:r>
           </w:p>
         </w:tc>
@@ -3099,7 +3122,7 @@
                 <w:szCs w:val="24"/>
                 <w:lang w:val="en-US"/>
               </w:rPr>
-              <w:t>20</w:t>
+              <w:t>21</w:t>
             </w:r>
           </w:p>
         </w:tc>
@@ -3137,7 +3160,7 @@
                 <w:szCs w:val="24"/>
                 <w:lang w:val="en-US"/>
               </w:rPr>
-              <w:t>Hiển thị danh sáchc các sách được xem mượn nhiều nhất</w:t>
+              <w:t>Xem chi tiết một thông tin đầu sách</w:t>
             </w:r>
           </w:p>
         </w:tc>
@@ -3160,7 +3183,7 @@
                 <w:szCs w:val="24"/>
                 <w:lang w:val="en-US"/>
               </w:rPr>
-              <w:t>Các sách được mượn nhiều nhất trong tháng trước sẽ được hiển thị ở trang chủ</w:t>
+              <w:t>Xem các thông tin chi tiết của một đầu sách</w:t>
             </w:r>
           </w:p>
         </w:tc>
@@ -3186,7 +3209,15 @@
                 <w:szCs w:val="24"/>
                 <w:lang w:val="en-US"/>
               </w:rPr>
-              <w:t>21</w:t>
+              <w:t>2</w:t>
+            </w:r>
+            <w:r>
+              <w:rPr>
+                <w:noProof/>
+                <w:szCs w:val="24"/>
+                <w:lang w:val="en-US"/>
+              </w:rPr>
+              <w:t>2</w:t>
             </w:r>
           </w:p>
         </w:tc>
@@ -3224,7 +3255,7 @@
                 <w:szCs w:val="24"/>
                 <w:lang w:val="en-US"/>
               </w:rPr>
-              <w:t>Hiển thị danh sách cácc sách mới về</w:t>
+              <w:t>Hiển thị danh sách các sách được xem mượn nhiều nhất</w:t>
             </w:r>
           </w:p>
         </w:tc>
@@ -3247,7 +3278,7 @@
                 <w:szCs w:val="24"/>
                 <w:lang w:val="en-US"/>
               </w:rPr>
-              <w:t>Các sách mới về sẽ được hiển thị ở trang chủ</w:t>
+              <w:t>Các sách được mượn nhiều nhất trong tháng trước sẽ được hiển thị ở trang chủ</w:t>
             </w:r>
           </w:p>
         </w:tc>
@@ -3274,7 +3305,95 @@
                 <w:lang w:val="en-US"/>
               </w:rPr>
               <w:lastRenderedPageBreak/>
-              <w:t>22</w:t>
+              <w:t>23</w:t>
+            </w:r>
+          </w:p>
+        </w:tc>
+        <w:tc>
+          <w:tcPr>
+            <w:tcW w:w="1976" w:type="dxa"/>
+            <w:vMerge/>
+          </w:tcPr>
+          <w:p>
+            <w:pPr>
+              <w:cnfStyle w:val="000000000000" w:firstRow="0" w:lastRow="0" w:firstColumn="0" w:lastColumn="0" w:oddVBand="0" w:evenVBand="0" w:oddHBand="0" w:evenHBand="0" w:firstRowFirstColumn="0" w:firstRowLastColumn="0" w:lastRowFirstColumn="0" w:lastRowLastColumn="0"/>
+              <w:rPr>
+                <w:noProof/>
+                <w:szCs w:val="24"/>
+              </w:rPr>
+            </w:pPr>
+          </w:p>
+        </w:tc>
+        <w:tc>
+          <w:tcPr>
+            <w:tcW w:w="2306" w:type="dxa"/>
+          </w:tcPr>
+          <w:p>
+            <w:pPr>
+              <w:cnfStyle w:val="000000000000" w:firstRow="0" w:lastRow="0" w:firstColumn="0" w:lastColumn="0" w:oddVBand="0" w:evenVBand="0" w:oddHBand="0" w:evenHBand="0" w:firstRowFirstColumn="0" w:firstRowLastColumn="0" w:lastRowFirstColumn="0" w:lastRowLastColumn="0"/>
+              <w:rPr>
+                <w:noProof/>
+                <w:szCs w:val="24"/>
+                <w:lang w:val="en-US"/>
+              </w:rPr>
+            </w:pPr>
+            <w:r>
+              <w:rPr>
+                <w:noProof/>
+                <w:szCs w:val="24"/>
+                <w:lang w:val="en-US"/>
+              </w:rPr>
+              <w:t>Hiển thị danh sách các sách mới về</w:t>
+            </w:r>
+          </w:p>
+        </w:tc>
+        <w:tc>
+          <w:tcPr>
+            <w:tcW w:w="4516" w:type="dxa"/>
+          </w:tcPr>
+          <w:p>
+            <w:pPr>
+              <w:cnfStyle w:val="000000000000" w:firstRow="0" w:lastRow="0" w:firstColumn="0" w:lastColumn="0" w:oddVBand="0" w:evenVBand="0" w:oddHBand="0" w:evenHBand="0" w:firstRowFirstColumn="0" w:firstRowLastColumn="0" w:lastRowFirstColumn="0" w:lastRowLastColumn="0"/>
+              <w:rPr>
+                <w:noProof/>
+                <w:szCs w:val="24"/>
+                <w:lang w:val="en-US"/>
+              </w:rPr>
+            </w:pPr>
+            <w:r>
+              <w:rPr>
+                <w:noProof/>
+                <w:szCs w:val="24"/>
+                <w:lang w:val="en-US"/>
+              </w:rPr>
+              <w:t>Các sách mới về sẽ được hiển thị ở trang chủ</w:t>
+            </w:r>
+          </w:p>
+        </w:tc>
+      </w:tr>
+      <w:tr>
+        <w:tc>
+          <w:tcPr>
+            <w:cnfStyle w:val="001000000000" w:firstRow="0" w:lastRow="0" w:firstColumn="1" w:lastColumn="0" w:oddVBand="0" w:evenVBand="0" w:oddHBand="0" w:evenHBand="0" w:firstRowFirstColumn="0" w:firstRowLastColumn="0" w:lastRowFirstColumn="0" w:lastRowLastColumn="0"/>
+            <w:tcW w:w="670" w:type="dxa"/>
+          </w:tcPr>
+          <w:p>
+            <w:pPr>
+              <w:jc w:val="center"/>
+              <w:rPr>
+                <w:noProof/>
+                <w:szCs w:val="24"/>
+                <w:lang w:val="en-US"/>
+              </w:rPr>
+            </w:pPr>
+            <w:r>
+              <w:rPr>
+                <w:noProof/>
+                <w:szCs w:val="24"/>
+                <w:lang w:val="en-US"/>
+              </w:rPr>
+              <w:lastRenderedPageBreak/>
+              <w:t>24</w:t>
             </w:r>
           </w:p>
         </w:tc>
@@ -3366,7 +3485,7 @@
                 <w:szCs w:val="24"/>
                 <w:lang w:val="en-US"/>
               </w:rPr>
-              <w:t>23</w:t>
+              <w:t>25</w:t>
             </w:r>
           </w:p>
         </w:tc>
@@ -3451,7 +3570,7 @@
                 <w:szCs w:val="24"/>
                 <w:lang w:val="en-US"/>
               </w:rPr>
-              <w:t>24</w:t>
+              <w:t>26</w:t>
             </w:r>
           </w:p>
         </w:tc>
@@ -3536,7 +3655,7 @@
                 <w:szCs w:val="24"/>
                 <w:lang w:val="en-US"/>
               </w:rPr>
-              <w:t>25</w:t>
+              <w:t>27</w:t>
             </w:r>
           </w:p>
         </w:tc>
@@ -3621,7 +3740,7 @@
                 <w:szCs w:val="24"/>
                 <w:lang w:val="en-US"/>
               </w:rPr>
-              <w:t>26</w:t>
+              <w:t>28</w:t>
             </w:r>
           </w:p>
         </w:tc>
@@ -3706,7 +3825,7 @@
                 <w:szCs w:val="24"/>
                 <w:lang w:val="en-US"/>
               </w:rPr>
-              <w:t>27</w:t>
+              <w:t>29</w:t>
             </w:r>
           </w:p>
         </w:tc>
@@ -3790,7 +3909,7 @@
                 <w:szCs w:val="24"/>
                 <w:lang w:val="en-US"/>
               </w:rPr>
-              <w:t>28</w:t>
+              <w:t>30</w:t>
             </w:r>
           </w:p>
         </w:tc>
@@ -3826,22 +3945,7 @@
                 <w:noProof/>
                 <w:szCs w:val="24"/>
               </w:rPr>
-              <w:t>Xem danh sách</w:t>
-            </w:r>
-            <w:r>
-              <w:rPr>
-                <w:noProof/>
-                <w:szCs w:val="24"/>
-                <w:lang w:val="en-US"/>
-              </w:rPr>
-              <w:t xml:space="preserve"> các</w:t>
-            </w:r>
-            <w:r>
-              <w:rPr>
-                <w:noProof/>
-                <w:szCs w:val="24"/>
-              </w:rPr>
-              <w:t xml:space="preserve"> sách theo thông tin sách</w:t>
+              <w:t>Lập phiếu mượn sách</w:t>
             </w:r>
           </w:p>
         </w:tc>
@@ -3855,15 +3959,16 @@
               <w:rPr>
                 <w:noProof/>
                 <w:szCs w:val="24"/>
-              </w:rPr>
-            </w:pPr>
-            <w:r>
-              <w:rPr>
-                <w:noProof/>
-                <w:szCs w:val="24"/>
-                <w:lang w:val="en-US"/>
-              </w:rPr>
-              <w:t>Xem  danh sách sách đang theo thông tin đầu sách</w:t>
+                <w:lang w:val="en-US"/>
+              </w:rPr>
+            </w:pPr>
+            <w:r>
+              <w:rPr>
+                <w:noProof/>
+                <w:szCs w:val="24"/>
+                <w:lang w:val="en-US"/>
+              </w:rPr>
+              <w:t>Lập phiếu cho độc giả mượn sách</w:t>
             </w:r>
           </w:p>
         </w:tc>
@@ -3889,7 +3994,7 @@
                 <w:szCs w:val="24"/>
                 <w:lang w:val="en-US"/>
               </w:rPr>
-              <w:t>29</w:t>
+              <w:t>31</w:t>
             </w:r>
           </w:p>
         </w:tc>
@@ -3925,22 +4030,7 @@
                 <w:noProof/>
                 <w:szCs w:val="24"/>
               </w:rPr>
-              <w:t>Xem danh sách</w:t>
-            </w:r>
-            <w:r>
-              <w:rPr>
-                <w:noProof/>
-                <w:szCs w:val="24"/>
-                <w:lang w:val="en-US"/>
-              </w:rPr>
-              <w:t xml:space="preserve"> các</w:t>
-            </w:r>
-            <w:r>
-              <w:rPr>
-                <w:noProof/>
-                <w:szCs w:val="24"/>
-              </w:rPr>
-              <w:t xml:space="preserve"> sách đã cho mượn</w:t>
+              <w:t>Lập phiếu trả sách</w:t>
             </w:r>
           </w:p>
         </w:tc>
@@ -3963,7 +4053,7 @@
                 <w:szCs w:val="24"/>
                 <w:lang w:val="en-US"/>
               </w:rPr>
-              <w:t>Xem danh sách các sách đang ở trạng thái đang cho mượn</w:t>
+              <w:t>Lập phiếu cho độc giả trả sách</w:t>
             </w:r>
           </w:p>
         </w:tc>
@@ -3989,7 +4079,7 @@
                 <w:szCs w:val="24"/>
                 <w:lang w:val="en-US"/>
               </w:rPr>
-              <w:t>30</w:t>
+              <w:t>32</w:t>
             </w:r>
           </w:p>
         </w:tc>
@@ -4025,22 +4115,7 @@
                 <w:noProof/>
                 <w:szCs w:val="24"/>
               </w:rPr>
-              <w:t>Xem danh sách</w:t>
-            </w:r>
-            <w:r>
-              <w:rPr>
-                <w:noProof/>
-                <w:szCs w:val="24"/>
-                <w:lang w:val="en-US"/>
-              </w:rPr>
-              <w:t xml:space="preserve"> các</w:t>
-            </w:r>
-            <w:r>
-              <w:rPr>
-                <w:noProof/>
-                <w:szCs w:val="24"/>
-              </w:rPr>
-              <w:t xml:space="preserve"> sách trễ hạn trả</w:t>
+              <w:t>Lập phiếu đền sách</w:t>
             </w:r>
           </w:p>
         </w:tc>
@@ -4063,7 +4138,7 @@
                 <w:szCs w:val="24"/>
                 <w:lang w:val="en-US"/>
               </w:rPr>
-              <w:t>Xem danh sách các sách đang ở trạng thái trả lại trễ</w:t>
+              <w:t>Lập phiếu đền trả lại sách đã mất</w:t>
             </w:r>
           </w:p>
         </w:tc>
@@ -4089,7 +4164,99 @@
                 <w:szCs w:val="24"/>
                 <w:lang w:val="en-US"/>
               </w:rPr>
-              <w:t>31</w:t>
+              <w:t>33</w:t>
+            </w:r>
+          </w:p>
+        </w:tc>
+        <w:tc>
+          <w:tcPr>
+            <w:tcW w:w="1976" w:type="dxa"/>
+            <w:vMerge w:val="restart"/>
+          </w:tcPr>
+          <w:p>
+            <w:pPr>
+              <w:cnfStyle w:val="000000000000" w:firstRow="0" w:lastRow="0" w:firstColumn="0" w:lastColumn="0" w:oddVBand="0" w:evenVBand="0" w:oddHBand="0" w:evenHBand="0" w:firstRowFirstColumn="0" w:firstRowLastColumn="0" w:lastRowFirstColumn="0" w:lastRowLastColumn="0"/>
+              <w:rPr>
+                <w:noProof/>
+                <w:szCs w:val="24"/>
+              </w:rPr>
+            </w:pPr>
+            <w:r>
+              <w:rPr>
+                <w:noProof/>
+                <w:szCs w:val="24"/>
+              </w:rPr>
+              <w:t>Quản lý độc giả</w:t>
+            </w:r>
+          </w:p>
+        </w:tc>
+        <w:tc>
+          <w:tcPr>
+            <w:tcW w:w="2306" w:type="dxa"/>
+          </w:tcPr>
+          <w:p>
+            <w:pPr>
+              <w:cnfStyle w:val="000000000000" w:firstRow="0" w:lastRow="0" w:firstColumn="0" w:lastColumn="0" w:oddVBand="0" w:evenVBand="0" w:oddHBand="0" w:evenHBand="0" w:firstRowFirstColumn="0" w:firstRowLastColumn="0" w:lastRowFirstColumn="0" w:lastRowLastColumn="0"/>
+              <w:rPr>
+                <w:noProof/>
+                <w:szCs w:val="24"/>
+              </w:rPr>
+            </w:pPr>
+            <w:r>
+              <w:rPr>
+                <w:noProof/>
+                <w:szCs w:val="24"/>
+              </w:rPr>
+              <w:t>Tìm kiếm độc giả theo tên sách</w:t>
+            </w:r>
+          </w:p>
+        </w:tc>
+        <w:tc>
+          <w:tcPr>
+            <w:tcW w:w="4516" w:type="dxa"/>
+          </w:tcPr>
+          <w:p>
+            <w:pPr>
+              <w:cnfStyle w:val="000000000000" w:firstRow="0" w:lastRow="0" w:firstColumn="0" w:lastColumn="0" w:oddVBand="0" w:evenVBand="0" w:oddHBand="0" w:evenHBand="0" w:firstRowFirstColumn="0" w:firstRowLastColumn="0" w:lastRowFirstColumn="0" w:lastRowLastColumn="0"/>
+              <w:rPr>
+                <w:noProof/>
+                <w:szCs w:val="24"/>
+                <w:lang w:val="en-US"/>
+              </w:rPr>
+            </w:pPr>
+            <w:r>
+              <w:rPr>
+                <w:noProof/>
+                <w:szCs w:val="24"/>
+                <w:lang w:val="en-US"/>
+              </w:rPr>
+              <w:t>Tìm kiếm thông tin độc giả dựa theo tên sách đang mượn</w:t>
+            </w:r>
+          </w:p>
+        </w:tc>
+      </w:tr>
+      <w:tr>
+        <w:tc>
+          <w:tcPr>
+            <w:cnfStyle w:val="001000000000" w:firstRow="0" w:lastRow="0" w:firstColumn="1" w:lastColumn="0" w:oddVBand="0" w:evenVBand="0" w:oddHBand="0" w:evenHBand="0" w:firstRowFirstColumn="0" w:firstRowLastColumn="0" w:lastRowFirstColumn="0" w:lastRowLastColumn="0"/>
+            <w:tcW w:w="670" w:type="dxa"/>
+          </w:tcPr>
+          <w:p>
+            <w:pPr>
+              <w:jc w:val="center"/>
+              <w:rPr>
+                <w:noProof/>
+                <w:szCs w:val="24"/>
+                <w:lang w:val="en-US"/>
+              </w:rPr>
+            </w:pPr>
+            <w:r>
+              <w:rPr>
+                <w:noProof/>
+                <w:szCs w:val="24"/>
+                <w:lang w:val="en-US"/>
+              </w:rPr>
+              <w:t>34</w:t>
             </w:r>
           </w:p>
         </w:tc>
@@ -4125,22 +4292,7 @@
                 <w:noProof/>
                 <w:szCs w:val="24"/>
               </w:rPr>
-              <w:t>Xem danh sách</w:t>
-            </w:r>
-            <w:r>
-              <w:rPr>
-                <w:noProof/>
-                <w:szCs w:val="24"/>
-                <w:lang w:val="en-US"/>
-              </w:rPr>
-              <w:t xml:space="preserve"> các</w:t>
-            </w:r>
-            <w:r>
-              <w:rPr>
-                <w:noProof/>
-                <w:szCs w:val="24"/>
-              </w:rPr>
-              <w:t xml:space="preserve"> sách cần thanh lý</w:t>
+              <w:t>Tìm kiếm độc giả theo mã ISBN</w:t>
             </w:r>
           </w:p>
         </w:tc>
@@ -4154,16 +4306,23 @@
               <w:rPr>
                 <w:noProof/>
                 <w:szCs w:val="24"/>
-                <w:lang w:val="en-US"/>
-              </w:rPr>
-            </w:pPr>
-            <w:r>
-              <w:rPr>
-                <w:noProof/>
-                <w:szCs w:val="24"/>
-                <w:lang w:val="en-US"/>
-              </w:rPr>
-              <w:t>Xem danh sách các sách đã quá hạn và chờ thanh lý</w:t>
+              </w:rPr>
+            </w:pPr>
+            <w:r>
+              <w:rPr>
+                <w:noProof/>
+                <w:szCs w:val="24"/>
+                <w:lang w:val="en-US"/>
+              </w:rPr>
+              <w:t>Tìm kiếm thông tin độc giả dựa theo</w:t>
+            </w:r>
+            <w:r>
+              <w:rPr>
+                <w:noProof/>
+                <w:szCs w:val="24"/>
+                <w:lang w:val="en-US"/>
+              </w:rPr>
+              <w:t xml:space="preserve"> mã ISBN của sách đang mượn</w:t>
             </w:r>
           </w:p>
         </w:tc>
@@ -4189,7 +4348,7 @@
                 <w:szCs w:val="24"/>
                 <w:lang w:val="en-US"/>
               </w:rPr>
-              <w:t>32</w:t>
+              <w:t>35</w:t>
             </w:r>
           </w:p>
         </w:tc>
@@ -4225,7 +4384,7 @@
                 <w:noProof/>
                 <w:szCs w:val="24"/>
               </w:rPr>
-              <w:t>Lập phiếu mượn sách</w:t>
+              <w:t>Tìm kiếm độc giả theo mã sách thư viện</w:t>
             </w:r>
           </w:p>
         </w:tc>
@@ -4239,16 +4398,23 @@
               <w:rPr>
                 <w:noProof/>
                 <w:szCs w:val="24"/>
-                <w:lang w:val="en-US"/>
-              </w:rPr>
-            </w:pPr>
-            <w:r>
-              <w:rPr>
-                <w:noProof/>
-                <w:szCs w:val="24"/>
-                <w:lang w:val="en-US"/>
-              </w:rPr>
-              <w:t>Lập phiếu cho độc giả mượn sách</w:t>
+              </w:rPr>
+            </w:pPr>
+            <w:r>
+              <w:rPr>
+                <w:noProof/>
+                <w:szCs w:val="24"/>
+                <w:lang w:val="en-US"/>
+              </w:rPr>
+              <w:t>Tìm kiếm thông tin độc giả dựa theo</w:t>
+            </w:r>
+            <w:r>
+              <w:rPr>
+                <w:noProof/>
+                <w:szCs w:val="24"/>
+                <w:lang w:val="en-US"/>
+              </w:rPr>
+              <w:t xml:space="preserve"> mã thư viện của sách đang mượn</w:t>
             </w:r>
           </w:p>
         </w:tc>
@@ -4274,7 +4440,103 @@
                 <w:szCs w:val="24"/>
                 <w:lang w:val="en-US"/>
               </w:rPr>
-              <w:t>33</w:t>
+              <w:t>36</w:t>
+            </w:r>
+          </w:p>
+        </w:tc>
+        <w:tc>
+          <w:tcPr>
+            <w:tcW w:w="1976" w:type="dxa"/>
+            <w:vMerge w:val="restart"/>
+          </w:tcPr>
+          <w:p>
+            <w:pPr>
+              <w:cnfStyle w:val="000000000000" w:firstRow="0" w:lastRow="0" w:firstColumn="0" w:lastColumn="0" w:oddVBand="0" w:evenVBand="0" w:oddHBand="0" w:evenHBand="0" w:firstRowFirstColumn="0" w:firstRowLastColumn="0" w:lastRowFirstColumn="0" w:lastRowLastColumn="0"/>
+              <w:rPr>
+                <w:noProof/>
+                <w:szCs w:val="24"/>
+                <w:lang w:val="en-US"/>
+              </w:rPr>
+            </w:pPr>
+            <w:r>
+              <w:rPr>
+                <w:noProof/>
+                <w:szCs w:val="24"/>
+                <w:lang w:val="en-US"/>
+              </w:rPr>
+              <w:t>Lập báo cáo</w:t>
+            </w:r>
+          </w:p>
+        </w:tc>
+        <w:tc>
+          <w:tcPr>
+            <w:tcW w:w="2306" w:type="dxa"/>
+          </w:tcPr>
+          <w:p>
+            <w:pPr>
+              <w:cnfStyle w:val="000000000000" w:firstRow="0" w:lastRow="0" w:firstColumn="0" w:lastColumn="0" w:oddVBand="0" w:evenVBand="0" w:oddHBand="0" w:evenHBand="0" w:firstRowFirstColumn="0" w:firstRowLastColumn="0" w:lastRowFirstColumn="0" w:lastRowLastColumn="0"/>
+              <w:rPr>
+                <w:noProof/>
+                <w:szCs w:val="24"/>
+                <w:lang w:val="en-US"/>
+              </w:rPr>
+            </w:pPr>
+            <w:r>
+              <w:rPr>
+                <w:noProof/>
+                <w:szCs w:val="24"/>
+                <w:lang w:val="en-US"/>
+              </w:rPr>
+              <w:t>Báo cáo sách mượn  theo tháng</w:t>
+            </w:r>
+          </w:p>
+        </w:tc>
+        <w:tc>
+          <w:tcPr>
+            <w:tcW w:w="4516" w:type="dxa"/>
+          </w:tcPr>
+          <w:p>
+            <w:pPr>
+              <w:cnfStyle w:val="000000000000" w:firstRow="0" w:lastRow="0" w:firstColumn="0" w:lastColumn="0" w:oddVBand="0" w:evenVBand="0" w:oddHBand="0" w:evenHBand="0" w:firstRowFirstColumn="0" w:firstRowLastColumn="0" w:lastRowFirstColumn="0" w:lastRowLastColumn="0"/>
+              <w:rPr>
+                <w:noProof/>
+                <w:szCs w:val="24"/>
+                <w:lang w:val="en-US"/>
+              </w:rPr>
+            </w:pPr>
+            <w:r>
+              <w:rPr>
+                <w:noProof/>
+                <w:szCs w:val="24"/>
+                <w:lang w:val="en-US"/>
+              </w:rPr>
+              <w:t>Báo cáo theo 1 tháng về sách được độc giả mượn</w:t>
+            </w:r>
+          </w:p>
+        </w:tc>
+      </w:tr>
+      <w:tr>
+        <w:tc>
+          <w:tcPr>
+            <w:cnfStyle w:val="001000000000" w:firstRow="0" w:lastRow="0" w:firstColumn="1" w:lastColumn="0" w:oddVBand="0" w:evenVBand="0" w:oddHBand="0" w:evenHBand="0" w:firstRowFirstColumn="0" w:firstRowLastColumn="0" w:lastRowFirstColumn="0" w:lastRowLastColumn="0"/>
+            <w:tcW w:w="670" w:type="dxa"/>
+          </w:tcPr>
+          <w:p>
+            <w:pPr>
+              <w:jc w:val="center"/>
+              <w:rPr>
+                <w:noProof/>
+                <w:szCs w:val="24"/>
+                <w:lang w:val="en-US"/>
+              </w:rPr>
+            </w:pPr>
+            <w:r>
+              <w:rPr>
+                <w:noProof/>
+                <w:szCs w:val="24"/>
+                <w:lang w:val="en-US"/>
+              </w:rPr>
+              <w:t>37</w:t>
             </w:r>
           </w:p>
         </w:tc>
@@ -4289,6 +4551,7 @@
               <w:rPr>
                 <w:noProof/>
                 <w:szCs w:val="24"/>
+                <w:lang w:val="en-US"/>
               </w:rPr>
             </w:pPr>
           </w:p>
@@ -4303,14 +4566,16 @@
               <w:rPr>
                 <w:noProof/>
                 <w:szCs w:val="24"/>
-              </w:rPr>
-            </w:pPr>
-            <w:r>
-              <w:rPr>
-                <w:noProof/>
-                <w:szCs w:val="24"/>
-              </w:rPr>
-              <w:t>Lập phiếu trả sách</w:t>
+                <w:lang w:val="en-US"/>
+              </w:rPr>
+            </w:pPr>
+            <w:r>
+              <w:rPr>
+                <w:noProof/>
+                <w:szCs w:val="24"/>
+                <w:lang w:val="en-US"/>
+              </w:rPr>
+              <w:t>Báo cáo sách trả theo tháng</w:t>
             </w:r>
           </w:p>
         </w:tc>
@@ -4324,16 +4589,23 @@
               <w:rPr>
                 <w:noProof/>
                 <w:szCs w:val="24"/>
-                <w:lang w:val="en-US"/>
-              </w:rPr>
-            </w:pPr>
-            <w:r>
-              <w:rPr>
-                <w:noProof/>
-                <w:szCs w:val="24"/>
-                <w:lang w:val="en-US"/>
-              </w:rPr>
-              <w:t>Lập phiếu cho độc giả trả sách</w:t>
+              </w:rPr>
+            </w:pPr>
+            <w:r>
+              <w:rPr>
+                <w:noProof/>
+                <w:szCs w:val="24"/>
+                <w:lang w:val="en-US"/>
+              </w:rPr>
+              <w:t>Báo cáo theo 1 tháng về sách được độc giả</w:t>
+            </w:r>
+            <w:r>
+              <w:rPr>
+                <w:noProof/>
+                <w:szCs w:val="24"/>
+                <w:lang w:val="en-US"/>
+              </w:rPr>
+              <w:t xml:space="preserve"> trả</w:t>
             </w:r>
           </w:p>
         </w:tc>
@@ -4359,7 +4631,7 @@
                 <w:szCs w:val="24"/>
                 <w:lang w:val="en-US"/>
               </w:rPr>
-              <w:t>34</w:t>
+              <w:t>38</w:t>
             </w:r>
           </w:p>
         </w:tc>
@@ -4374,6 +4646,7 @@
               <w:rPr>
                 <w:noProof/>
                 <w:szCs w:val="24"/>
+                <w:lang w:val="en-US"/>
               </w:rPr>
             </w:pPr>
           </w:p>
@@ -4388,14 +4661,16 @@
               <w:rPr>
                 <w:noProof/>
                 <w:szCs w:val="24"/>
-              </w:rPr>
-            </w:pPr>
-            <w:r>
-              <w:rPr>
-                <w:noProof/>
-                <w:szCs w:val="24"/>
-              </w:rPr>
-              <w:t>Lập phiếu đền sách</w:t>
+                <w:lang w:val="en-US"/>
+              </w:rPr>
+            </w:pPr>
+            <w:r>
+              <w:rPr>
+                <w:noProof/>
+                <w:szCs w:val="24"/>
+                <w:lang w:val="en-US"/>
+              </w:rPr>
+              <w:t>Báo cáo sách nhập theo tháng</w:t>
             </w:r>
           </w:p>
         </w:tc>
@@ -4409,16 +4684,23 @@
               <w:rPr>
                 <w:noProof/>
                 <w:szCs w:val="24"/>
-                <w:lang w:val="en-US"/>
-              </w:rPr>
-            </w:pPr>
-            <w:r>
-              <w:rPr>
-                <w:noProof/>
-                <w:szCs w:val="24"/>
-                <w:lang w:val="en-US"/>
-              </w:rPr>
-              <w:t>Lập phiếu đền trả lại sách đã mất</w:t>
+              </w:rPr>
+            </w:pPr>
+            <w:r>
+              <w:rPr>
+                <w:noProof/>
+                <w:szCs w:val="24"/>
+                <w:lang w:val="en-US"/>
+              </w:rPr>
+              <w:t>Báo cáo t</w:t>
+            </w:r>
+            <w:r>
+              <w:rPr>
+                <w:noProof/>
+                <w:szCs w:val="24"/>
+                <w:lang w:val="en-US"/>
+              </w:rPr>
+              <w:t>heo 1 tháng về sách được nhập về thư viện</w:t>
             </w:r>
           </w:p>
         </w:tc>
@@ -4444,7 +4726,213 @@
                 <w:szCs w:val="24"/>
                 <w:lang w:val="en-US"/>
               </w:rPr>
-              <w:t>35</w:t>
+              <w:t>39</w:t>
+            </w:r>
+          </w:p>
+        </w:tc>
+        <w:tc>
+          <w:tcPr>
+            <w:tcW w:w="1976" w:type="dxa"/>
+            <w:vMerge/>
+          </w:tcPr>
+          <w:p>
+            <w:pPr>
+              <w:cnfStyle w:val="000000000000" w:firstRow="0" w:lastRow="0" w:firstColumn="0" w:lastColumn="0" w:oddVBand="0" w:evenVBand="0" w:oddHBand="0" w:evenHBand="0" w:firstRowFirstColumn="0" w:firstRowLastColumn="0" w:lastRowFirstColumn="0" w:lastRowLastColumn="0"/>
+              <w:rPr>
+                <w:noProof/>
+                <w:szCs w:val="24"/>
+                <w:lang w:val="en-US"/>
+              </w:rPr>
+            </w:pPr>
+          </w:p>
+        </w:tc>
+        <w:tc>
+          <w:tcPr>
+            <w:tcW w:w="2306" w:type="dxa"/>
+          </w:tcPr>
+          <w:p>
+            <w:pPr>
+              <w:cnfStyle w:val="000000000000" w:firstRow="0" w:lastRow="0" w:firstColumn="0" w:lastColumn="0" w:oddVBand="0" w:evenVBand="0" w:oddHBand="0" w:evenHBand="0" w:firstRowFirstColumn="0" w:firstRowLastColumn="0" w:lastRowFirstColumn="0" w:lastRowLastColumn="0"/>
+              <w:rPr>
+                <w:noProof/>
+                <w:szCs w:val="24"/>
+                <w:lang w:val="en-US"/>
+              </w:rPr>
+            </w:pPr>
+            <w:r>
+              <w:rPr>
+                <w:noProof/>
+                <w:szCs w:val="24"/>
+                <w:lang w:val="en-US"/>
+              </w:rPr>
+              <w:t>Báo cáo sách mất theo tháng</w:t>
+            </w:r>
+          </w:p>
+        </w:tc>
+        <w:tc>
+          <w:tcPr>
+            <w:tcW w:w="4516" w:type="dxa"/>
+          </w:tcPr>
+          <w:p>
+            <w:pPr>
+              <w:cnfStyle w:val="000000000000" w:firstRow="0" w:lastRow="0" w:firstColumn="0" w:lastColumn="0" w:oddVBand="0" w:evenVBand="0" w:oddHBand="0" w:evenHBand="0" w:firstRowFirstColumn="0" w:firstRowLastColumn="0" w:lastRowFirstColumn="0" w:lastRowLastColumn="0"/>
+              <w:rPr>
+                <w:noProof/>
+                <w:szCs w:val="24"/>
+              </w:rPr>
+            </w:pPr>
+            <w:r>
+              <w:rPr>
+                <w:noProof/>
+                <w:szCs w:val="24"/>
+                <w:lang w:val="en-US"/>
+              </w:rPr>
+              <w:t>B</w:t>
+            </w:r>
+            <w:r>
+              <w:rPr>
+                <w:noProof/>
+                <w:szCs w:val="24"/>
+                <w:lang w:val="en-US"/>
+              </w:rPr>
+              <w:t>áo cáo theo 1 tháng về sách bị</w:t>
+            </w:r>
+            <w:r>
+              <w:rPr>
+                <w:noProof/>
+                <w:szCs w:val="24"/>
+                <w:lang w:val="en-US"/>
+              </w:rPr>
+              <w:t xml:space="preserve"> độc giả</w:t>
+            </w:r>
+            <w:r>
+              <w:rPr>
+                <w:noProof/>
+                <w:szCs w:val="24"/>
+                <w:lang w:val="en-US"/>
+              </w:rPr>
+              <w:t xml:space="preserve"> làm mất</w:t>
+            </w:r>
+          </w:p>
+        </w:tc>
+      </w:tr>
+      <w:tr>
+        <w:tc>
+          <w:tcPr>
+            <w:cnfStyle w:val="001000000000" w:firstRow="0" w:lastRow="0" w:firstColumn="1" w:lastColumn="0" w:oddVBand="0" w:evenVBand="0" w:oddHBand="0" w:evenHBand="0" w:firstRowFirstColumn="0" w:firstRowLastColumn="0" w:lastRowFirstColumn="0" w:lastRowLastColumn="0"/>
+            <w:tcW w:w="670" w:type="dxa"/>
+          </w:tcPr>
+          <w:p>
+            <w:pPr>
+              <w:jc w:val="center"/>
+              <w:rPr>
+                <w:noProof/>
+                <w:szCs w:val="24"/>
+                <w:lang w:val="en-US"/>
+              </w:rPr>
+            </w:pPr>
+            <w:r>
+              <w:rPr>
+                <w:noProof/>
+                <w:szCs w:val="24"/>
+                <w:lang w:val="en-US"/>
+              </w:rPr>
+              <w:t>40</w:t>
+            </w:r>
+          </w:p>
+        </w:tc>
+        <w:tc>
+          <w:tcPr>
+            <w:tcW w:w="1976" w:type="dxa"/>
+            <w:vMerge/>
+          </w:tcPr>
+          <w:p>
+            <w:pPr>
+              <w:cnfStyle w:val="000000000000" w:firstRow="0" w:lastRow="0" w:firstColumn="0" w:lastColumn="0" w:oddVBand="0" w:evenVBand="0" w:oddHBand="0" w:evenHBand="0" w:firstRowFirstColumn="0" w:firstRowLastColumn="0" w:lastRowFirstColumn="0" w:lastRowLastColumn="0"/>
+              <w:rPr>
+                <w:noProof/>
+                <w:szCs w:val="24"/>
+                <w:lang w:val="en-US"/>
+              </w:rPr>
+            </w:pPr>
+          </w:p>
+        </w:tc>
+        <w:tc>
+          <w:tcPr>
+            <w:tcW w:w="2306" w:type="dxa"/>
+          </w:tcPr>
+          <w:p>
+            <w:pPr>
+              <w:cnfStyle w:val="000000000000" w:firstRow="0" w:lastRow="0" w:firstColumn="0" w:lastColumn="0" w:oddVBand="0" w:evenVBand="0" w:oddHBand="0" w:evenHBand="0" w:firstRowFirstColumn="0" w:firstRowLastColumn="0" w:lastRowFirstColumn="0" w:lastRowLastColumn="0"/>
+              <w:rPr>
+                <w:noProof/>
+                <w:szCs w:val="24"/>
+                <w:lang w:val="en-US"/>
+              </w:rPr>
+            </w:pPr>
+            <w:r>
+              <w:rPr>
+                <w:noProof/>
+                <w:szCs w:val="24"/>
+                <w:lang w:val="en-US"/>
+              </w:rPr>
+              <w:t>Báo cáo sách thanh lý theo tháng</w:t>
+            </w:r>
+          </w:p>
+        </w:tc>
+        <w:tc>
+          <w:tcPr>
+            <w:tcW w:w="4516" w:type="dxa"/>
+          </w:tcPr>
+          <w:p>
+            <w:pPr>
+              <w:cnfStyle w:val="000000000000" w:firstRow="0" w:lastRow="0" w:firstColumn="0" w:lastColumn="0" w:oddVBand="0" w:evenVBand="0" w:oddHBand="0" w:evenHBand="0" w:firstRowFirstColumn="0" w:firstRowLastColumn="0" w:lastRowFirstColumn="0" w:lastRowLastColumn="0"/>
+              <w:rPr>
+                <w:noProof/>
+                <w:szCs w:val="24"/>
+              </w:rPr>
+            </w:pPr>
+            <w:r>
+              <w:rPr>
+                <w:noProof/>
+                <w:szCs w:val="24"/>
+                <w:lang w:val="en-US"/>
+              </w:rPr>
+              <w:t xml:space="preserve">Báo cáo </w:t>
+            </w:r>
+            <w:r>
+              <w:rPr>
+                <w:noProof/>
+                <w:szCs w:val="24"/>
+                <w:lang w:val="en-US"/>
+              </w:rPr>
+              <w:t>theo 1 tháng về sách được thanh lý</w:t>
+            </w:r>
+          </w:p>
+        </w:tc>
+      </w:tr>
+      <w:tr>
+        <w:tc>
+          <w:tcPr>
+            <w:cnfStyle w:val="001000000000" w:firstRow="0" w:lastRow="0" w:firstColumn="1" w:lastColumn="0" w:oddVBand="0" w:evenVBand="0" w:oddHBand="0" w:evenHBand="0" w:firstRowFirstColumn="0" w:firstRowLastColumn="0" w:lastRowFirstColumn="0" w:lastRowLastColumn="0"/>
+            <w:tcW w:w="670" w:type="dxa"/>
+          </w:tcPr>
+          <w:p>
+            <w:pPr>
+              <w:jc w:val="center"/>
+              <w:rPr>
+                <w:noProof/>
+                <w:szCs w:val="24"/>
+                <w:lang w:val="en-US"/>
+              </w:rPr>
+            </w:pPr>
+            <w:r>
+              <w:rPr>
+                <w:noProof/>
+                <w:szCs w:val="24"/>
+                <w:lang w:val="en-US"/>
+              </w:rPr>
+              <w:t>41</w:t>
             </w:r>
           </w:p>
         </w:tc>
@@ -4466,7 +4954,29 @@
                 <w:noProof/>
                 <w:szCs w:val="24"/>
               </w:rPr>
-              <w:t>Quản lý độc giả</w:t>
+              <w:t>Quản lý</w:t>
+            </w:r>
+            <w:r>
+              <w:rPr>
+                <w:noProof/>
+                <w:szCs w:val="24"/>
+                <w:lang w:val="en-US"/>
+              </w:rPr>
+              <w:t xml:space="preserve"> thông tin</w:t>
+            </w:r>
+            <w:r>
+              <w:rPr>
+                <w:noProof/>
+                <w:szCs w:val="24"/>
+              </w:rPr>
+              <w:t xml:space="preserve"> </w:t>
+            </w:r>
+            <w:r>
+              <w:rPr>
+                <w:noProof/>
+                <w:szCs w:val="24"/>
+              </w:rPr>
+              <w:t>nhà xuất bản</w:t>
             </w:r>
           </w:p>
         </w:tc>
@@ -4487,7 +4997,14 @@
                 <w:noProof/>
                 <w:szCs w:val="24"/>
               </w:rPr>
-              <w:t>Xem danh sách độc giả trả sách trễ</w:t>
+              <w:t>Thêm</w:t>
+            </w:r>
+            <w:r>
+              <w:rPr>
+                <w:noProof/>
+                <w:szCs w:val="24"/>
+              </w:rPr>
+              <w:t xml:space="preserve"> nhà xuất bản</w:t>
             </w:r>
           </w:p>
         </w:tc>
@@ -4510,7 +5027,7 @@
                 <w:szCs w:val="24"/>
                 <w:lang w:val="en-US"/>
               </w:rPr>
-              <w:t>Xem danh sách độc giả trả sách trễ</w:t>
+              <w:t>Thêm tên nhà xuất bản vào hệ thống</w:t>
             </w:r>
           </w:p>
         </w:tc>
@@ -4536,7 +5053,7 @@
                 <w:szCs w:val="24"/>
                 <w:lang w:val="en-US"/>
               </w:rPr>
-              <w:t>36</w:t>
+              <w:t>42</w:t>
             </w:r>
           </w:p>
         </w:tc>
@@ -4565,14 +5082,16 @@
               <w:rPr>
                 <w:noProof/>
                 <w:szCs w:val="24"/>
-              </w:rPr>
-            </w:pPr>
-            <w:r>
-              <w:rPr>
-                <w:noProof/>
-                <w:szCs w:val="24"/>
-              </w:rPr>
-              <w:t>Xem danh sách độc giả đang mượn sách</w:t>
+                <w:lang w:val="en-US"/>
+              </w:rPr>
+            </w:pPr>
+            <w:r>
+              <w:rPr>
+                <w:noProof/>
+                <w:szCs w:val="24"/>
+                <w:lang w:val="en-US"/>
+              </w:rPr>
+              <w:t>Xóa nhà xuất bản</w:t>
             </w:r>
           </w:p>
         </w:tc>
@@ -4586,8 +5105,25 @@
               <w:rPr>
                 <w:noProof/>
                 <w:szCs w:val="24"/>
-              </w:rPr>
-            </w:pPr>
+                <w:lang w:val="en-US"/>
+              </w:rPr>
+            </w:pPr>
+            <w:r>
+              <w:rPr>
+                <w:noProof/>
+                <w:szCs w:val="24"/>
+                <w:lang w:val="en-US"/>
+              </w:rPr>
+              <w:t>Xóa tên nhà xuất bản khỏi</w:t>
+            </w:r>
+            <w:r>
+              <w:rPr>
+                <w:noProof/>
+                <w:szCs w:val="24"/>
+                <w:lang w:val="en-US"/>
+              </w:rPr>
+              <w:t xml:space="preserve"> hệ thống</w:t>
+            </w:r>
           </w:p>
         </w:tc>
       </w:tr>
@@ -4612,7 +5148,7 @@
                 <w:szCs w:val="24"/>
                 <w:lang w:val="en-US"/>
               </w:rPr>
-              <w:t>37</w:t>
+              <w:t>43</w:t>
             </w:r>
           </w:p>
         </w:tc>
@@ -4641,14 +5177,16 @@
               <w:rPr>
                 <w:noProof/>
                 <w:szCs w:val="24"/>
-              </w:rPr>
-            </w:pPr>
-            <w:r>
-              <w:rPr>
-                <w:noProof/>
-                <w:szCs w:val="24"/>
-              </w:rPr>
-              <w:t>Tìm kiếm độc giả theo tên sách</w:t>
+                <w:lang w:val="en-US"/>
+              </w:rPr>
+            </w:pPr>
+            <w:r>
+              <w:rPr>
+                <w:noProof/>
+                <w:szCs w:val="24"/>
+                <w:lang w:val="en-US"/>
+              </w:rPr>
+              <w:t>Chỉnh sửa thông tin nhà xuất bản</w:t>
             </w:r>
           </w:p>
         </w:tc>
@@ -4664,6 +5202,38 @@
                 <w:szCs w:val="24"/>
               </w:rPr>
             </w:pPr>
+            <w:r>
+              <w:rPr>
+                <w:noProof/>
+                <w:szCs w:val="24"/>
+                <w:lang w:val="en-US"/>
+              </w:rPr>
+              <w:t xml:space="preserve">Sửa </w:t>
+            </w:r>
+            <w:r>
+              <w:rPr>
+                <w:noProof/>
+                <w:szCs w:val="24"/>
+                <w:lang w:val="en-US"/>
+              </w:rPr>
+              <w:t xml:space="preserve">tên nhà xuất bản </w:t>
+            </w:r>
+            <w:r>
+              <w:rPr>
+                <w:noProof/>
+                <w:szCs w:val="24"/>
+                <w:lang w:val="en-US"/>
+              </w:rPr>
+              <w:t>trong</w:t>
+            </w:r>
+            <w:r>
+              <w:rPr>
+                <w:noProof/>
+                <w:szCs w:val="24"/>
+                <w:lang w:val="en-US"/>
+              </w:rPr>
+              <w:t xml:space="preserve"> hệ thống</w:t>
+            </w:r>
           </w:p>
         </w:tc>
       </w:tr>
@@ -4688,7 +5258,7 @@
                 <w:szCs w:val="24"/>
                 <w:lang w:val="en-US"/>
               </w:rPr>
-              <w:t>38</w:t>
+              <w:t>44</w:t>
             </w:r>
           </w:p>
         </w:tc>
@@ -4717,14 +5287,16 @@
               <w:rPr>
                 <w:noProof/>
                 <w:szCs w:val="24"/>
-              </w:rPr>
-            </w:pPr>
-            <w:r>
-              <w:rPr>
-                <w:noProof/>
-                <w:szCs w:val="24"/>
-              </w:rPr>
-              <w:t>Tìm kiếm độc giả theo mã ISBN</w:t>
+                <w:lang w:val="en-US"/>
+              </w:rPr>
+            </w:pPr>
+            <w:r>
+              <w:rPr>
+                <w:noProof/>
+                <w:szCs w:val="24"/>
+                <w:lang w:val="en-US"/>
+              </w:rPr>
+              <w:t>Truy xuất thông tin nhà xuất bản</w:t>
             </w:r>
           </w:p>
         </w:tc>
@@ -4738,8 +5310,17 @@
               <w:rPr>
                 <w:noProof/>
                 <w:szCs w:val="24"/>
-              </w:rPr>
-            </w:pPr>
+                <w:lang w:val="en-US"/>
+              </w:rPr>
+            </w:pPr>
+            <w:r>
+              <w:rPr>
+                <w:noProof/>
+                <w:szCs w:val="24"/>
+                <w:lang w:val="en-US"/>
+              </w:rPr>
+              <w:t>Xem danh sách tất cả nhà xuất bản được lưu trong hệ thống</w:t>
+            </w:r>
           </w:p>
         </w:tc>
       </w:tr>
@@ -4764,7 +5345,106 @@
                 <w:szCs w:val="24"/>
                 <w:lang w:val="en-US"/>
               </w:rPr>
-              <w:t>39</w:t>
+              <w:t>45</w:t>
+            </w:r>
+          </w:p>
+        </w:tc>
+        <w:tc>
+          <w:tcPr>
+            <w:tcW w:w="1976" w:type="dxa"/>
+            <w:vMerge w:val="restart"/>
+          </w:tcPr>
+          <w:p>
+            <w:pPr>
+              <w:cnfStyle w:val="000000000000" w:firstRow="0" w:lastRow="0" w:firstColumn="0" w:lastColumn="0" w:oddVBand="0" w:evenVBand="0" w:oddHBand="0" w:evenHBand="0" w:firstRowFirstColumn="0" w:firstRowLastColumn="0" w:lastRowFirstColumn="0" w:lastRowLastColumn="0"/>
+              <w:rPr>
+                <w:noProof/>
+                <w:szCs w:val="24"/>
+              </w:rPr>
+            </w:pPr>
+            <w:r>
+              <w:rPr>
+                <w:noProof/>
+                <w:szCs w:val="24"/>
+              </w:rPr>
+              <w:t>Quản lý thể loại sách</w:t>
+            </w:r>
+          </w:p>
+        </w:tc>
+        <w:tc>
+          <w:tcPr>
+            <w:tcW w:w="2306" w:type="dxa"/>
+          </w:tcPr>
+          <w:p>
+            <w:pPr>
+              <w:cnfStyle w:val="000000000000" w:firstRow="0" w:lastRow="0" w:firstColumn="0" w:lastColumn="0" w:oddVBand="0" w:evenVBand="0" w:oddHBand="0" w:evenHBand="0" w:firstRowFirstColumn="0" w:firstRowLastColumn="0" w:lastRowFirstColumn="0" w:lastRowLastColumn="0"/>
+              <w:rPr>
+                <w:noProof/>
+                <w:szCs w:val="24"/>
+              </w:rPr>
+            </w:pPr>
+            <w:r>
+              <w:rPr>
+                <w:noProof/>
+                <w:szCs w:val="24"/>
+              </w:rPr>
+              <w:t xml:space="preserve">Thêm </w:t>
+            </w:r>
+            <w:r>
+              <w:rPr>
+                <w:noProof/>
+                <w:szCs w:val="24"/>
+              </w:rPr>
+              <w:t>thể loại sách</w:t>
+            </w:r>
+          </w:p>
+        </w:tc>
+        <w:tc>
+          <w:tcPr>
+            <w:tcW w:w="4516" w:type="dxa"/>
+          </w:tcPr>
+          <w:p>
+            <w:pPr>
+              <w:cnfStyle w:val="000000000000" w:firstRow="0" w:lastRow="0" w:firstColumn="0" w:lastColumn="0" w:oddVBand="0" w:evenVBand="0" w:oddHBand="0" w:evenHBand="0" w:firstRowFirstColumn="0" w:firstRowLastColumn="0" w:lastRowFirstColumn="0" w:lastRowLastColumn="0"/>
+              <w:rPr>
+                <w:noProof/>
+                <w:szCs w:val="24"/>
+                <w:lang w:val="en-US"/>
+              </w:rPr>
+            </w:pPr>
+            <w:r>
+              <w:rPr>
+                <w:noProof/>
+                <w:szCs w:val="24"/>
+                <w:lang w:val="en-US"/>
+              </w:rPr>
+              <w:t>Thêm tên thể loại sách vào hệ thống</w:t>
+            </w:r>
+          </w:p>
+        </w:tc>
+      </w:tr>
+      <w:tr>
+        <w:tc>
+          <w:tcPr>
+            <w:cnfStyle w:val="001000000000" w:firstRow="0" w:lastRow="0" w:firstColumn="1" w:lastColumn="0" w:oddVBand="0" w:evenVBand="0" w:oddHBand="0" w:evenHBand="0" w:firstRowFirstColumn="0" w:firstRowLastColumn="0" w:lastRowFirstColumn="0" w:lastRowLastColumn="0"/>
+            <w:tcW w:w="670" w:type="dxa"/>
+          </w:tcPr>
+          <w:p>
+            <w:pPr>
+              <w:jc w:val="center"/>
+              <w:rPr>
+                <w:noProof/>
+                <w:szCs w:val="24"/>
+                <w:lang w:val="en-US"/>
+              </w:rPr>
+            </w:pPr>
+            <w:r>
+              <w:rPr>
+                <w:noProof/>
+                <w:szCs w:val="24"/>
+                <w:lang w:val="en-US"/>
+              </w:rPr>
+              <w:t>46</w:t>
             </w:r>
           </w:p>
         </w:tc>
@@ -4793,14 +5473,23 @@
               <w:rPr>
                 <w:noProof/>
                 <w:szCs w:val="24"/>
-              </w:rPr>
-            </w:pPr>
-            <w:r>
-              <w:rPr>
-                <w:noProof/>
-                <w:szCs w:val="24"/>
-              </w:rPr>
-              <w:t>Tìm kiếm độc giả theo mã sách thư viện</w:t>
+                <w:lang w:val="en-US"/>
+              </w:rPr>
+            </w:pPr>
+            <w:r>
+              <w:rPr>
+                <w:noProof/>
+                <w:szCs w:val="24"/>
+                <w:lang w:val="en-US"/>
+              </w:rPr>
+              <w:t xml:space="preserve">Xóa </w:t>
+            </w:r>
+            <w:r>
+              <w:rPr>
+                <w:noProof/>
+                <w:szCs w:val="24"/>
+              </w:rPr>
+              <w:t>thể loại sách</w:t>
             </w:r>
           </w:p>
         </w:tc>
@@ -4814,8 +5503,17 @@
               <w:rPr>
                 <w:noProof/>
                 <w:szCs w:val="24"/>
-              </w:rPr>
-            </w:pPr>
+                <w:lang w:val="en-US"/>
+              </w:rPr>
+            </w:pPr>
+            <w:r>
+              <w:rPr>
+                <w:noProof/>
+                <w:szCs w:val="24"/>
+                <w:lang w:val="en-US"/>
+              </w:rPr>
+              <w:t>Xóa tên thể loại sách khỏi hệ thống</w:t>
+            </w:r>
           </w:p>
         </w:tc>
       </w:tr>
@@ -4840,7 +5538,195 @@
                 <w:szCs w:val="24"/>
                 <w:lang w:val="en-US"/>
               </w:rPr>
-              <w:t>40</w:t>
+              <w:t>47</w:t>
+            </w:r>
+          </w:p>
+        </w:tc>
+        <w:tc>
+          <w:tcPr>
+            <w:tcW w:w="1976" w:type="dxa"/>
+            <w:vMerge/>
+          </w:tcPr>
+          <w:p>
+            <w:pPr>
+              <w:cnfStyle w:val="000000000000" w:firstRow="0" w:lastRow="0" w:firstColumn="0" w:lastColumn="0" w:oddVBand="0" w:evenVBand="0" w:oddHBand="0" w:evenHBand="0" w:firstRowFirstColumn="0" w:firstRowLastColumn="0" w:lastRowFirstColumn="0" w:lastRowLastColumn="0"/>
+              <w:rPr>
+                <w:noProof/>
+                <w:szCs w:val="24"/>
+              </w:rPr>
+            </w:pPr>
+          </w:p>
+        </w:tc>
+        <w:tc>
+          <w:tcPr>
+            <w:tcW w:w="2306" w:type="dxa"/>
+          </w:tcPr>
+          <w:p>
+            <w:pPr>
+              <w:cnfStyle w:val="000000000000" w:firstRow="0" w:lastRow="0" w:firstColumn="0" w:lastColumn="0" w:oddVBand="0" w:evenVBand="0" w:oddHBand="0" w:evenHBand="0" w:firstRowFirstColumn="0" w:firstRowLastColumn="0" w:lastRowFirstColumn="0" w:lastRowLastColumn="0"/>
+              <w:rPr>
+                <w:noProof/>
+                <w:szCs w:val="24"/>
+                <w:lang w:val="en-US"/>
+              </w:rPr>
+            </w:pPr>
+            <w:r>
+              <w:rPr>
+                <w:noProof/>
+                <w:szCs w:val="24"/>
+                <w:lang w:val="en-US"/>
+              </w:rPr>
+              <w:t xml:space="preserve">Chỉnh sửa thông tin </w:t>
+            </w:r>
+            <w:r>
+              <w:rPr>
+                <w:noProof/>
+                <w:szCs w:val="24"/>
+              </w:rPr>
+              <w:t>thể loại sách</w:t>
+            </w:r>
+          </w:p>
+        </w:tc>
+        <w:tc>
+          <w:tcPr>
+            <w:tcW w:w="4516" w:type="dxa"/>
+          </w:tcPr>
+          <w:p>
+            <w:pPr>
+              <w:cnfStyle w:val="000000000000" w:firstRow="0" w:lastRow="0" w:firstColumn="0" w:lastColumn="0" w:oddVBand="0" w:evenVBand="0" w:oddHBand="0" w:evenHBand="0" w:firstRowFirstColumn="0" w:firstRowLastColumn="0" w:lastRowFirstColumn="0" w:lastRowLastColumn="0"/>
+              <w:rPr>
+                <w:noProof/>
+                <w:szCs w:val="24"/>
+                <w:lang w:val="en-US"/>
+              </w:rPr>
+            </w:pPr>
+            <w:r>
+              <w:rPr>
+                <w:noProof/>
+                <w:szCs w:val="24"/>
+                <w:lang w:val="en-US"/>
+              </w:rPr>
+              <w:t>Sửa tên thể loại sách trong hệ thống</w:t>
+            </w:r>
+          </w:p>
+        </w:tc>
+      </w:tr>
+      <w:tr>
+        <w:tc>
+          <w:tcPr>
+            <w:cnfStyle w:val="001000000000" w:firstRow="0" w:lastRow="0" w:firstColumn="1" w:lastColumn="0" w:oddVBand="0" w:evenVBand="0" w:oddHBand="0" w:evenHBand="0" w:firstRowFirstColumn="0" w:firstRowLastColumn="0" w:lastRowFirstColumn="0" w:lastRowLastColumn="0"/>
+            <w:tcW w:w="670" w:type="dxa"/>
+          </w:tcPr>
+          <w:p>
+            <w:pPr>
+              <w:jc w:val="center"/>
+              <w:rPr>
+                <w:noProof/>
+                <w:szCs w:val="24"/>
+                <w:lang w:val="en-US"/>
+              </w:rPr>
+            </w:pPr>
+            <w:r>
+              <w:rPr>
+                <w:noProof/>
+                <w:szCs w:val="24"/>
+                <w:lang w:val="en-US"/>
+              </w:rPr>
+              <w:t>48</w:t>
+            </w:r>
+          </w:p>
+        </w:tc>
+        <w:tc>
+          <w:tcPr>
+            <w:tcW w:w="1976" w:type="dxa"/>
+            <w:vMerge/>
+          </w:tcPr>
+          <w:p>
+            <w:pPr>
+              <w:cnfStyle w:val="000000000000" w:firstRow="0" w:lastRow="0" w:firstColumn="0" w:lastColumn="0" w:oddVBand="0" w:evenVBand="0" w:oddHBand="0" w:evenHBand="0" w:firstRowFirstColumn="0" w:firstRowLastColumn="0" w:lastRowFirstColumn="0" w:lastRowLastColumn="0"/>
+              <w:rPr>
+                <w:noProof/>
+                <w:szCs w:val="24"/>
+              </w:rPr>
+            </w:pPr>
+          </w:p>
+        </w:tc>
+        <w:tc>
+          <w:tcPr>
+            <w:tcW w:w="2306" w:type="dxa"/>
+          </w:tcPr>
+          <w:p>
+            <w:pPr>
+              <w:cnfStyle w:val="000000000000" w:firstRow="0" w:lastRow="0" w:firstColumn="0" w:lastColumn="0" w:oddVBand="0" w:evenVBand="0" w:oddHBand="0" w:evenHBand="0" w:firstRowFirstColumn="0" w:firstRowLastColumn="0" w:lastRowFirstColumn="0" w:lastRowLastColumn="0"/>
+              <w:rPr>
+                <w:noProof/>
+                <w:szCs w:val="24"/>
+                <w:lang w:val="en-US"/>
+              </w:rPr>
+            </w:pPr>
+            <w:r>
+              <w:rPr>
+                <w:noProof/>
+                <w:szCs w:val="24"/>
+                <w:lang w:val="en-US"/>
+              </w:rPr>
+              <w:t xml:space="preserve">Truy xuất thông tin </w:t>
+            </w:r>
+            <w:r>
+              <w:rPr>
+                <w:noProof/>
+                <w:szCs w:val="24"/>
+              </w:rPr>
+              <w:t>thể loại sách</w:t>
+            </w:r>
+          </w:p>
+        </w:tc>
+        <w:tc>
+          <w:tcPr>
+            <w:tcW w:w="4516" w:type="dxa"/>
+          </w:tcPr>
+          <w:p>
+            <w:pPr>
+              <w:cnfStyle w:val="000000000000" w:firstRow="0" w:lastRow="0" w:firstColumn="0" w:lastColumn="0" w:oddVBand="0" w:evenVBand="0" w:oddHBand="0" w:evenHBand="0" w:firstRowFirstColumn="0" w:firstRowLastColumn="0" w:lastRowFirstColumn="0" w:lastRowLastColumn="0"/>
+              <w:rPr>
+                <w:noProof/>
+                <w:szCs w:val="24"/>
+                <w:lang w:val="en-US"/>
+              </w:rPr>
+            </w:pPr>
+            <w:r>
+              <w:rPr>
+                <w:noProof/>
+                <w:szCs w:val="24"/>
+                <w:lang w:val="en-US"/>
+              </w:rPr>
+              <w:t>Xem danh sách tên tất cả thể loại sách được lưu trong hệ thống</w:t>
+            </w:r>
+          </w:p>
+        </w:tc>
+      </w:tr>
+      <w:tr>
+        <w:tc>
+          <w:tcPr>
+            <w:cnfStyle w:val="001000000000" w:firstRow="0" w:lastRow="0" w:firstColumn="1" w:lastColumn="0" w:oddVBand="0" w:evenVBand="0" w:oddHBand="0" w:evenHBand="0" w:firstRowFirstColumn="0" w:firstRowLastColumn="0" w:lastRowFirstColumn="0" w:lastRowLastColumn="0"/>
+            <w:tcW w:w="670" w:type="dxa"/>
+          </w:tcPr>
+          <w:p>
+            <w:pPr>
+              <w:jc w:val="center"/>
+              <w:rPr>
+                <w:noProof/>
+                <w:szCs w:val="24"/>
+                <w:lang w:val="en-US"/>
+              </w:rPr>
+            </w:pPr>
+            <w:r>
+              <w:rPr>
+                <w:noProof/>
+                <w:szCs w:val="24"/>
+                <w:lang w:val="en-US"/>
+              </w:rPr>
+              <w:t>49</w:t>
             </w:r>
           </w:p>
         </w:tc>
@@ -4855,16 +5741,14 @@
               <w:rPr>
                 <w:noProof/>
                 <w:szCs w:val="24"/>
-                <w:lang w:val="en-US"/>
-              </w:rPr>
-            </w:pPr>
-            <w:r>
-              <w:rPr>
-                <w:noProof/>
-                <w:szCs w:val="24"/>
-                <w:lang w:val="en-US"/>
-              </w:rPr>
-              <w:t>Lập báo cáo</w:t>
+              </w:rPr>
+            </w:pPr>
+            <w:r>
+              <w:rPr>
+                <w:noProof/>
+                <w:szCs w:val="24"/>
+              </w:rPr>
+              <w:t>Quản lý mượn trả</w:t>
             </w:r>
           </w:p>
         </w:tc>
@@ -4878,16 +5762,14 @@
               <w:rPr>
                 <w:noProof/>
                 <w:szCs w:val="24"/>
-                <w:lang w:val="en-US"/>
-              </w:rPr>
-            </w:pPr>
-            <w:r>
-              <w:rPr>
-                <w:noProof/>
-                <w:szCs w:val="24"/>
-                <w:lang w:val="en-US"/>
-              </w:rPr>
-              <w:t>Báo cáo sách mượn  theo tháng</w:t>
+              </w:rPr>
+            </w:pPr>
+            <w:r>
+              <w:rPr>
+                <w:noProof/>
+                <w:szCs w:val="24"/>
+              </w:rPr>
+              <w:t>Thay đổi thời hạn chung của thẻ</w:t>
             </w:r>
           </w:p>
         </w:tc>
@@ -4901,8 +5783,17 @@
               <w:rPr>
                 <w:noProof/>
                 <w:szCs w:val="24"/>
-              </w:rPr>
-            </w:pPr>
+                <w:lang w:val="en-US"/>
+              </w:rPr>
+            </w:pPr>
+            <w:r>
+              <w:rPr>
+                <w:noProof/>
+                <w:szCs w:val="24"/>
+                <w:lang w:val="en-US"/>
+              </w:rPr>
+              <w:t>Thay đổi thời gian hết hạn của thẻ thư viện</w:t>
+            </w:r>
           </w:p>
         </w:tc>
       </w:tr>
@@ -4927,7 +5818,8 @@
                 <w:szCs w:val="24"/>
                 <w:lang w:val="en-US"/>
               </w:rPr>
-              <w:t>41</w:t>
+              <w:lastRenderedPageBreak/>
+              <w:t>50</w:t>
             </w:r>
           </w:p>
         </w:tc>
@@ -4942,7 +5834,6 @@
               <w:rPr>
                 <w:noProof/>
                 <w:szCs w:val="24"/>
-                <w:lang w:val="en-US"/>
               </w:rPr>
             </w:pPr>
           </w:p>
@@ -4957,16 +5848,14 @@
               <w:rPr>
                 <w:noProof/>
                 <w:szCs w:val="24"/>
-                <w:lang w:val="en-US"/>
-              </w:rPr>
-            </w:pPr>
-            <w:r>
-              <w:rPr>
-                <w:noProof/>
-                <w:szCs w:val="24"/>
-                <w:lang w:val="en-US"/>
-              </w:rPr>
-              <w:t>Báo cáo sách trả theo tháng</w:t>
+              </w:rPr>
+            </w:pPr>
+            <w:r>
+              <w:rPr>
+                <w:noProof/>
+                <w:szCs w:val="24"/>
+              </w:rPr>
+              <w:t>Thay đổi số sách mượn tối đa</w:t>
             </w:r>
           </w:p>
         </w:tc>
@@ -4980,8 +5869,17 @@
               <w:rPr>
                 <w:noProof/>
                 <w:szCs w:val="24"/>
-              </w:rPr>
-            </w:pPr>
+                <w:lang w:val="en-US"/>
+              </w:rPr>
+            </w:pPr>
+            <w:r>
+              <w:rPr>
+                <w:noProof/>
+                <w:szCs w:val="24"/>
+                <w:lang w:val="en-US"/>
+              </w:rPr>
+              <w:t>Thay đổi số lượng tối đa độc giả có thể mượn trong 1 lúc</w:t>
+            </w:r>
           </w:p>
         </w:tc>
       </w:tr>
@@ -5006,7 +5904,8 @@
                 <w:szCs w:val="24"/>
                 <w:lang w:val="en-US"/>
               </w:rPr>
-              <w:t>42</w:t>
+              <w:lastRenderedPageBreak/>
+              <w:t>51</w:t>
             </w:r>
           </w:p>
         </w:tc>
@@ -5021,7 +5920,6 @@
               <w:rPr>
                 <w:noProof/>
                 <w:szCs w:val="24"/>
-                <w:lang w:val="en-US"/>
               </w:rPr>
             </w:pPr>
           </w:p>
@@ -5036,16 +5934,14 @@
               <w:rPr>
                 <w:noProof/>
                 <w:szCs w:val="24"/>
-                <w:lang w:val="en-US"/>
-              </w:rPr>
-            </w:pPr>
-            <w:r>
-              <w:rPr>
-                <w:noProof/>
-                <w:szCs w:val="24"/>
-                <w:lang w:val="en-US"/>
-              </w:rPr>
-              <w:t>Báo cáo sách nhập theo tháng</w:t>
+              </w:rPr>
+            </w:pPr>
+            <w:r>
+              <w:rPr>
+                <w:noProof/>
+                <w:szCs w:val="24"/>
+              </w:rPr>
+              <w:t>Thay đổi số ngày mượn tối đa</w:t>
             </w:r>
           </w:p>
         </w:tc>
@@ -5059,1417 +5955,21 @@
               <w:rPr>
                 <w:noProof/>
                 <w:szCs w:val="24"/>
-              </w:rPr>
-            </w:pPr>
+                <w:lang w:val="en-US"/>
+              </w:rPr>
+            </w:pPr>
+            <w:r>
+              <w:rPr>
+                <w:noProof/>
+                <w:szCs w:val="24"/>
+                <w:lang w:val="en-US"/>
+              </w:rPr>
+              <w:t>Thay đổi số ngày tối đa để độc giả trả sách</w:t>
+            </w:r>
           </w:p>
         </w:tc>
       </w:tr>
-      <w:tr>
-        <w:tc>
-          <w:tcPr>
-            <w:cnfStyle w:val="001000000000" w:firstRow="0" w:lastRow="0" w:firstColumn="1" w:lastColumn="0" w:oddVBand="0" w:evenVBand="0" w:oddHBand="0" w:evenHBand="0" w:firstRowFirstColumn="0" w:firstRowLastColumn="0" w:lastRowFirstColumn="0" w:lastRowLastColumn="0"/>
-            <w:tcW w:w="670" w:type="dxa"/>
-          </w:tcPr>
-          <w:p>
-            <w:pPr>
-              <w:jc w:val="center"/>
-              <w:rPr>
-                <w:noProof/>
-                <w:szCs w:val="24"/>
-                <w:lang w:val="en-US"/>
-              </w:rPr>
-            </w:pPr>
-            <w:r>
-              <w:rPr>
-                <w:noProof/>
-                <w:szCs w:val="24"/>
-                <w:lang w:val="en-US"/>
-              </w:rPr>
-              <w:t>43</w:t>
-            </w:r>
-          </w:p>
-        </w:tc>
-        <w:tc>
-          <w:tcPr>
-            <w:tcW w:w="1976" w:type="dxa"/>
-            <w:vMerge/>
-          </w:tcPr>
-          <w:p>
-            <w:pPr>
-              <w:cnfStyle w:val="000000000000" w:firstRow="0" w:lastRow="0" w:firstColumn="0" w:lastColumn="0" w:oddVBand="0" w:evenVBand="0" w:oddHBand="0" w:evenHBand="0" w:firstRowFirstColumn="0" w:firstRowLastColumn="0" w:lastRowFirstColumn="0" w:lastRowLastColumn="0"/>
-              <w:rPr>
-                <w:noProof/>
-                <w:szCs w:val="24"/>
-                <w:lang w:val="en-US"/>
-              </w:rPr>
-            </w:pPr>
-          </w:p>
-        </w:tc>
-        <w:tc>
-          <w:tcPr>
-            <w:tcW w:w="2306" w:type="dxa"/>
-          </w:tcPr>
-          <w:p>
-            <w:pPr>
-              <w:cnfStyle w:val="000000000000" w:firstRow="0" w:lastRow="0" w:firstColumn="0" w:lastColumn="0" w:oddVBand="0" w:evenVBand="0" w:oddHBand="0" w:evenHBand="0" w:firstRowFirstColumn="0" w:firstRowLastColumn="0" w:lastRowFirstColumn="0" w:lastRowLastColumn="0"/>
-              <w:rPr>
-                <w:noProof/>
-                <w:szCs w:val="24"/>
-                <w:lang w:val="en-US"/>
-              </w:rPr>
-            </w:pPr>
-            <w:r>
-              <w:rPr>
-                <w:noProof/>
-                <w:szCs w:val="24"/>
-                <w:lang w:val="en-US"/>
-              </w:rPr>
-              <w:t>Báo cáo sách mất theo tháng</w:t>
-            </w:r>
-          </w:p>
-        </w:tc>
-        <w:tc>
-          <w:tcPr>
-            <w:tcW w:w="4516" w:type="dxa"/>
-          </w:tcPr>
-          <w:p>
-            <w:pPr>
-              <w:cnfStyle w:val="000000000000" w:firstRow="0" w:lastRow="0" w:firstColumn="0" w:lastColumn="0" w:oddVBand="0" w:evenVBand="0" w:oddHBand="0" w:evenHBand="0" w:firstRowFirstColumn="0" w:firstRowLastColumn="0" w:lastRowFirstColumn="0" w:lastRowLastColumn="0"/>
-              <w:rPr>
-                <w:noProof/>
-                <w:szCs w:val="24"/>
-              </w:rPr>
-            </w:pPr>
-          </w:p>
-        </w:tc>
-      </w:tr>
-      <w:tr>
-        <w:tc>
-          <w:tcPr>
-            <w:cnfStyle w:val="001000000000" w:firstRow="0" w:lastRow="0" w:firstColumn="1" w:lastColumn="0" w:oddVBand="0" w:evenVBand="0" w:oddHBand="0" w:evenHBand="0" w:firstRowFirstColumn="0" w:firstRowLastColumn="0" w:lastRowFirstColumn="0" w:lastRowLastColumn="0"/>
-            <w:tcW w:w="670" w:type="dxa"/>
-          </w:tcPr>
-          <w:p>
-            <w:pPr>
-              <w:jc w:val="center"/>
-              <w:rPr>
-                <w:noProof/>
-                <w:szCs w:val="24"/>
-                <w:lang w:val="en-US"/>
-              </w:rPr>
-            </w:pPr>
-            <w:r>
-              <w:rPr>
-                <w:noProof/>
-                <w:szCs w:val="24"/>
-                <w:lang w:val="en-US"/>
-              </w:rPr>
-              <w:t>44</w:t>
-            </w:r>
-          </w:p>
-        </w:tc>
-        <w:tc>
-          <w:tcPr>
-            <w:tcW w:w="1976" w:type="dxa"/>
-            <w:vMerge/>
-          </w:tcPr>
-          <w:p>
-            <w:pPr>
-              <w:cnfStyle w:val="000000000000" w:firstRow="0" w:lastRow="0" w:firstColumn="0" w:lastColumn="0" w:oddVBand="0" w:evenVBand="0" w:oddHBand="0" w:evenHBand="0" w:firstRowFirstColumn="0" w:firstRowLastColumn="0" w:lastRowFirstColumn="0" w:lastRowLastColumn="0"/>
-              <w:rPr>
-                <w:noProof/>
-                <w:szCs w:val="24"/>
-                <w:lang w:val="en-US"/>
-              </w:rPr>
-            </w:pPr>
-          </w:p>
-        </w:tc>
-        <w:tc>
-          <w:tcPr>
-            <w:tcW w:w="2306" w:type="dxa"/>
-          </w:tcPr>
-          <w:p>
-            <w:pPr>
-              <w:cnfStyle w:val="000000000000" w:firstRow="0" w:lastRow="0" w:firstColumn="0" w:lastColumn="0" w:oddVBand="0" w:evenVBand="0" w:oddHBand="0" w:evenHBand="0" w:firstRowFirstColumn="0" w:firstRowLastColumn="0" w:lastRowFirstColumn="0" w:lastRowLastColumn="0"/>
-              <w:rPr>
-                <w:noProof/>
-                <w:szCs w:val="24"/>
-                <w:lang w:val="en-US"/>
-              </w:rPr>
-            </w:pPr>
-            <w:r>
-              <w:rPr>
-                <w:noProof/>
-                <w:szCs w:val="24"/>
-                <w:lang w:val="en-US"/>
-              </w:rPr>
-              <w:t>Báo cáo sách thanh lý theo tháng</w:t>
-            </w:r>
-          </w:p>
-        </w:tc>
-        <w:tc>
-          <w:tcPr>
-            <w:tcW w:w="4516" w:type="dxa"/>
-          </w:tcPr>
-          <w:p>
-            <w:pPr>
-              <w:cnfStyle w:val="000000000000" w:firstRow="0" w:lastRow="0" w:firstColumn="0" w:lastColumn="0" w:oddVBand="0" w:evenVBand="0" w:oddHBand="0" w:evenHBand="0" w:firstRowFirstColumn="0" w:firstRowLastColumn="0" w:lastRowFirstColumn="0" w:lastRowLastColumn="0"/>
-              <w:rPr>
-                <w:noProof/>
-                <w:szCs w:val="24"/>
-              </w:rPr>
-            </w:pPr>
-          </w:p>
-        </w:tc>
-      </w:tr>
-      <w:tr>
-        <w:tc>
-          <w:tcPr>
-            <w:cnfStyle w:val="001000000000" w:firstRow="0" w:lastRow="0" w:firstColumn="1" w:lastColumn="0" w:oddVBand="0" w:evenVBand="0" w:oddHBand="0" w:evenHBand="0" w:firstRowFirstColumn="0" w:firstRowLastColumn="0" w:lastRowFirstColumn="0" w:lastRowLastColumn="0"/>
-            <w:tcW w:w="670" w:type="dxa"/>
-          </w:tcPr>
-          <w:p>
-            <w:pPr>
-              <w:jc w:val="center"/>
-              <w:rPr>
-                <w:noProof/>
-                <w:szCs w:val="24"/>
-                <w:lang w:val="en-US"/>
-              </w:rPr>
-            </w:pPr>
-            <w:r>
-              <w:rPr>
-                <w:noProof/>
-                <w:szCs w:val="24"/>
-                <w:lang w:val="en-US"/>
-              </w:rPr>
-              <w:t>47</w:t>
-            </w:r>
-          </w:p>
-        </w:tc>
-        <w:tc>
-          <w:tcPr>
-            <w:tcW w:w="1976" w:type="dxa"/>
-            <w:vMerge w:val="restart"/>
-          </w:tcPr>
-          <w:p>
-            <w:pPr>
-              <w:cnfStyle w:val="000000000000" w:firstRow="0" w:lastRow="0" w:firstColumn="0" w:lastColumn="0" w:oddVBand="0" w:evenVBand="0" w:oddHBand="0" w:evenHBand="0" w:firstRowFirstColumn="0" w:firstRowLastColumn="0" w:lastRowFirstColumn="0" w:lastRowLastColumn="0"/>
-              <w:rPr>
-                <w:noProof/>
-                <w:szCs w:val="24"/>
-              </w:rPr>
-            </w:pPr>
-            <w:r>
-              <w:rPr>
-                <w:noProof/>
-                <w:szCs w:val="24"/>
-              </w:rPr>
-              <w:t>Quản lý nhà xuất bản</w:t>
-            </w:r>
-          </w:p>
-        </w:tc>
-        <w:tc>
-          <w:tcPr>
-            <w:tcW w:w="2306" w:type="dxa"/>
-          </w:tcPr>
-          <w:p>
-            <w:pPr>
-              <w:cnfStyle w:val="000000000000" w:firstRow="0" w:lastRow="0" w:firstColumn="0" w:lastColumn="0" w:oddVBand="0" w:evenVBand="0" w:oddHBand="0" w:evenHBand="0" w:firstRowFirstColumn="0" w:firstRowLastColumn="0" w:lastRowFirstColumn="0" w:lastRowLastColumn="0"/>
-              <w:rPr>
-                <w:noProof/>
-                <w:szCs w:val="24"/>
-              </w:rPr>
-            </w:pPr>
-            <w:r>
-              <w:rPr>
-                <w:noProof/>
-                <w:szCs w:val="24"/>
-              </w:rPr>
-              <w:t>Thêm</w:t>
-            </w:r>
-            <w:r>
-              <w:rPr>
-                <w:noProof/>
-                <w:szCs w:val="24"/>
-              </w:rPr>
-              <w:t xml:space="preserve"> nhà xuất bản</w:t>
-            </w:r>
-          </w:p>
-        </w:tc>
-        <w:tc>
-          <w:tcPr>
-            <w:tcW w:w="4516" w:type="dxa"/>
-          </w:tcPr>
-          <w:p>
-            <w:pPr>
-              <w:cnfStyle w:val="000000000000" w:firstRow="0" w:lastRow="0" w:firstColumn="0" w:lastColumn="0" w:oddVBand="0" w:evenVBand="0" w:oddHBand="0" w:evenHBand="0" w:firstRowFirstColumn="0" w:firstRowLastColumn="0" w:lastRowFirstColumn="0" w:lastRowLastColumn="0"/>
-              <w:rPr>
-                <w:noProof/>
-                <w:szCs w:val="24"/>
-              </w:rPr>
-            </w:pPr>
-          </w:p>
-        </w:tc>
-      </w:tr>
-      <w:tr>
-        <w:tc>
-          <w:tcPr>
-            <w:cnfStyle w:val="001000000000" w:firstRow="0" w:lastRow="0" w:firstColumn="1" w:lastColumn="0" w:oddVBand="0" w:evenVBand="0" w:oddHBand="0" w:evenHBand="0" w:firstRowFirstColumn="0" w:firstRowLastColumn="0" w:lastRowFirstColumn="0" w:lastRowLastColumn="0"/>
-            <w:tcW w:w="670" w:type="dxa"/>
-          </w:tcPr>
-          <w:p>
-            <w:pPr>
-              <w:jc w:val="center"/>
-              <w:rPr>
-                <w:noProof/>
-                <w:szCs w:val="24"/>
-                <w:lang w:val="en-US"/>
-              </w:rPr>
-            </w:pPr>
-            <w:r>
-              <w:rPr>
-                <w:noProof/>
-                <w:szCs w:val="24"/>
-                <w:lang w:val="en-US"/>
-              </w:rPr>
-              <w:t>48</w:t>
-            </w:r>
-          </w:p>
-        </w:tc>
-        <w:tc>
-          <w:tcPr>
-            <w:tcW w:w="1976" w:type="dxa"/>
-            <w:vMerge/>
-          </w:tcPr>
-          <w:p>
-            <w:pPr>
-              <w:cnfStyle w:val="000000000000" w:firstRow="0" w:lastRow="0" w:firstColumn="0" w:lastColumn="0" w:oddVBand="0" w:evenVBand="0" w:oddHBand="0" w:evenHBand="0" w:firstRowFirstColumn="0" w:firstRowLastColumn="0" w:lastRowFirstColumn="0" w:lastRowLastColumn="0"/>
-              <w:rPr>
-                <w:noProof/>
-                <w:szCs w:val="24"/>
-              </w:rPr>
-            </w:pPr>
-          </w:p>
-        </w:tc>
-        <w:tc>
-          <w:tcPr>
-            <w:tcW w:w="2306" w:type="dxa"/>
-          </w:tcPr>
-          <w:p>
-            <w:pPr>
-              <w:cnfStyle w:val="000000000000" w:firstRow="0" w:lastRow="0" w:firstColumn="0" w:lastColumn="0" w:oddVBand="0" w:evenVBand="0" w:oddHBand="0" w:evenHBand="0" w:firstRowFirstColumn="0" w:firstRowLastColumn="0" w:lastRowFirstColumn="0" w:lastRowLastColumn="0"/>
-              <w:rPr>
-                <w:noProof/>
-                <w:szCs w:val="24"/>
-                <w:lang w:val="en-US"/>
-              </w:rPr>
-            </w:pPr>
-            <w:r>
-              <w:rPr>
-                <w:noProof/>
-                <w:szCs w:val="24"/>
-                <w:lang w:val="en-US"/>
-              </w:rPr>
-              <w:t>Xóa nhà xuất bản</w:t>
-            </w:r>
-          </w:p>
-        </w:tc>
-        <w:tc>
-          <w:tcPr>
-            <w:tcW w:w="4516" w:type="dxa"/>
-          </w:tcPr>
-          <w:p>
-            <w:pPr>
-              <w:cnfStyle w:val="000000000000" w:firstRow="0" w:lastRow="0" w:firstColumn="0" w:lastColumn="0" w:oddVBand="0" w:evenVBand="0" w:oddHBand="0" w:evenHBand="0" w:firstRowFirstColumn="0" w:firstRowLastColumn="0" w:lastRowFirstColumn="0" w:lastRowLastColumn="0"/>
-              <w:rPr>
-                <w:noProof/>
-                <w:szCs w:val="24"/>
-              </w:rPr>
-            </w:pPr>
-          </w:p>
-        </w:tc>
-      </w:tr>
-      <w:tr>
-        <w:tc>
-          <w:tcPr>
-            <w:cnfStyle w:val="001000000000" w:firstRow="0" w:lastRow="0" w:firstColumn="1" w:lastColumn="0" w:oddVBand="0" w:evenVBand="0" w:oddHBand="0" w:evenHBand="0" w:firstRowFirstColumn="0" w:firstRowLastColumn="0" w:lastRowFirstColumn="0" w:lastRowLastColumn="0"/>
-            <w:tcW w:w="670" w:type="dxa"/>
-          </w:tcPr>
-          <w:p>
-            <w:pPr>
-              <w:jc w:val="center"/>
-              <w:rPr>
-                <w:noProof/>
-                <w:szCs w:val="24"/>
-                <w:lang w:val="en-US"/>
-              </w:rPr>
-            </w:pPr>
-            <w:r>
-              <w:rPr>
-                <w:noProof/>
-                <w:szCs w:val="24"/>
-                <w:lang w:val="en-US"/>
-              </w:rPr>
-              <w:t>49</w:t>
-            </w:r>
-          </w:p>
-        </w:tc>
-        <w:tc>
-          <w:tcPr>
-            <w:tcW w:w="1976" w:type="dxa"/>
-            <w:vMerge/>
-          </w:tcPr>
-          <w:p>
-            <w:pPr>
-              <w:cnfStyle w:val="000000000000" w:firstRow="0" w:lastRow="0" w:firstColumn="0" w:lastColumn="0" w:oddVBand="0" w:evenVBand="0" w:oddHBand="0" w:evenHBand="0" w:firstRowFirstColumn="0" w:firstRowLastColumn="0" w:lastRowFirstColumn="0" w:lastRowLastColumn="0"/>
-              <w:rPr>
-                <w:noProof/>
-                <w:szCs w:val="24"/>
-              </w:rPr>
-            </w:pPr>
-          </w:p>
-        </w:tc>
-        <w:tc>
-          <w:tcPr>
-            <w:tcW w:w="2306" w:type="dxa"/>
-          </w:tcPr>
-          <w:p>
-            <w:pPr>
-              <w:cnfStyle w:val="000000000000" w:firstRow="0" w:lastRow="0" w:firstColumn="0" w:lastColumn="0" w:oddVBand="0" w:evenVBand="0" w:oddHBand="0" w:evenHBand="0" w:firstRowFirstColumn="0" w:firstRowLastColumn="0" w:lastRowFirstColumn="0" w:lastRowLastColumn="0"/>
-              <w:rPr>
-                <w:noProof/>
-                <w:szCs w:val="24"/>
-                <w:lang w:val="en-US"/>
-              </w:rPr>
-            </w:pPr>
-            <w:r>
-              <w:rPr>
-                <w:noProof/>
-                <w:szCs w:val="24"/>
-                <w:lang w:val="en-US"/>
-              </w:rPr>
-              <w:t xml:space="preserve">Chỉnh sửa thông tin </w:t>
-            </w:r>
-            <w:r>
-              <w:rPr>
-                <w:noProof/>
-                <w:szCs w:val="24"/>
-                <w:lang w:val="en-US"/>
-              </w:rPr>
-              <w:lastRenderedPageBreak/>
-              <w:t>nhà xuất bản</w:t>
-            </w:r>
-          </w:p>
-        </w:tc>
-        <w:tc>
-          <w:tcPr>
-            <w:tcW w:w="4516" w:type="dxa"/>
-          </w:tcPr>
-          <w:p>
-            <w:pPr>
-              <w:cnfStyle w:val="000000000000" w:firstRow="0" w:lastRow="0" w:firstColumn="0" w:lastColumn="0" w:oddVBand="0" w:evenVBand="0" w:oddHBand="0" w:evenHBand="0" w:firstRowFirstColumn="0" w:firstRowLastColumn="0" w:lastRowFirstColumn="0" w:lastRowLastColumn="0"/>
-              <w:rPr>
-                <w:noProof/>
-                <w:szCs w:val="24"/>
-              </w:rPr>
-            </w:pPr>
-          </w:p>
-        </w:tc>
-      </w:tr>
-      <w:tr>
-        <w:tc>
-          <w:tcPr>
-            <w:cnfStyle w:val="001000000000" w:firstRow="0" w:lastRow="0" w:firstColumn="1" w:lastColumn="0" w:oddVBand="0" w:evenVBand="0" w:oddHBand="0" w:evenHBand="0" w:firstRowFirstColumn="0" w:firstRowLastColumn="0" w:lastRowFirstColumn="0" w:lastRowLastColumn="0"/>
-            <w:tcW w:w="670" w:type="dxa"/>
-          </w:tcPr>
-          <w:p>
-            <w:pPr>
-              <w:jc w:val="center"/>
-              <w:rPr>
-                <w:noProof/>
-                <w:szCs w:val="24"/>
-                <w:lang w:val="en-US"/>
-              </w:rPr>
-            </w:pPr>
-            <w:r>
-              <w:rPr>
-                <w:noProof/>
-                <w:szCs w:val="24"/>
-                <w:lang w:val="en-US"/>
-              </w:rPr>
-              <w:lastRenderedPageBreak/>
-              <w:t>50</w:t>
-            </w:r>
-          </w:p>
-        </w:tc>
-        <w:tc>
-          <w:tcPr>
-            <w:tcW w:w="1976" w:type="dxa"/>
-            <w:vMerge/>
-          </w:tcPr>
-          <w:p>
-            <w:pPr>
-              <w:cnfStyle w:val="000000000000" w:firstRow="0" w:lastRow="0" w:firstColumn="0" w:lastColumn="0" w:oddVBand="0" w:evenVBand="0" w:oddHBand="0" w:evenHBand="0" w:firstRowFirstColumn="0" w:firstRowLastColumn="0" w:lastRowFirstColumn="0" w:lastRowLastColumn="0"/>
-              <w:rPr>
-                <w:noProof/>
-                <w:szCs w:val="24"/>
-              </w:rPr>
-            </w:pPr>
-          </w:p>
-        </w:tc>
-        <w:tc>
-          <w:tcPr>
-            <w:tcW w:w="2306" w:type="dxa"/>
-          </w:tcPr>
-          <w:p>
-            <w:pPr>
-              <w:cnfStyle w:val="000000000000" w:firstRow="0" w:lastRow="0" w:firstColumn="0" w:lastColumn="0" w:oddVBand="0" w:evenVBand="0" w:oddHBand="0" w:evenHBand="0" w:firstRowFirstColumn="0" w:firstRowLastColumn="0" w:lastRowFirstColumn="0" w:lastRowLastColumn="0"/>
-              <w:rPr>
-                <w:noProof/>
-                <w:szCs w:val="24"/>
-                <w:lang w:val="en-US"/>
-              </w:rPr>
-            </w:pPr>
-            <w:r>
-              <w:rPr>
-                <w:noProof/>
-                <w:szCs w:val="24"/>
-                <w:lang w:val="en-US"/>
-              </w:rPr>
-              <w:t>Truy xuất thông tin nhà xuất bản</w:t>
-            </w:r>
-          </w:p>
-        </w:tc>
-        <w:tc>
-          <w:tcPr>
-            <w:tcW w:w="4516" w:type="dxa"/>
-          </w:tcPr>
-          <w:p>
-            <w:pPr>
-              <w:cnfStyle w:val="000000000000" w:firstRow="0" w:lastRow="0" w:firstColumn="0" w:lastColumn="0" w:oddVBand="0" w:evenVBand="0" w:oddHBand="0" w:evenHBand="0" w:firstRowFirstColumn="0" w:firstRowLastColumn="0" w:lastRowFirstColumn="0" w:lastRowLastColumn="0"/>
-              <w:rPr>
-                <w:noProof/>
-                <w:szCs w:val="24"/>
-              </w:rPr>
-            </w:pPr>
-          </w:p>
-        </w:tc>
-      </w:tr>
-      <w:tr>
-        <w:tc>
-          <w:tcPr>
-            <w:cnfStyle w:val="001000000000" w:firstRow="0" w:lastRow="0" w:firstColumn="1" w:lastColumn="0" w:oddVBand="0" w:evenVBand="0" w:oddHBand="0" w:evenHBand="0" w:firstRowFirstColumn="0" w:firstRowLastColumn="0" w:lastRowFirstColumn="0" w:lastRowLastColumn="0"/>
-            <w:tcW w:w="670" w:type="dxa"/>
-          </w:tcPr>
-          <w:p>
-            <w:pPr>
-              <w:jc w:val="center"/>
-              <w:rPr>
-                <w:noProof/>
-                <w:szCs w:val="24"/>
-                <w:lang w:val="en-US"/>
-              </w:rPr>
-            </w:pPr>
-            <w:r>
-              <w:rPr>
-                <w:noProof/>
-                <w:szCs w:val="24"/>
-                <w:lang w:val="en-US"/>
-              </w:rPr>
-              <w:t>51</w:t>
-            </w:r>
-          </w:p>
-        </w:tc>
-        <w:tc>
-          <w:tcPr>
-            <w:tcW w:w="1976" w:type="dxa"/>
-            <w:vMerge w:val="restart"/>
-          </w:tcPr>
-          <w:p>
-            <w:pPr>
-              <w:cnfStyle w:val="000000000000" w:firstRow="0" w:lastRow="0" w:firstColumn="0" w:lastColumn="0" w:oddVBand="0" w:evenVBand="0" w:oddHBand="0" w:evenHBand="0" w:firstRowFirstColumn="0" w:firstRowLastColumn="0" w:lastRowFirstColumn="0" w:lastRowLastColumn="0"/>
-              <w:rPr>
-                <w:noProof/>
-                <w:szCs w:val="24"/>
-                <w:lang w:val="en-US"/>
-              </w:rPr>
-            </w:pPr>
-            <w:r>
-              <w:rPr>
-                <w:noProof/>
-                <w:szCs w:val="24"/>
-              </w:rPr>
-              <w:t xml:space="preserve">Quản lý </w:t>
-            </w:r>
-            <w:r>
-              <w:rPr>
-                <w:noProof/>
-                <w:szCs w:val="24"/>
-                <w:lang w:val="en-US"/>
-              </w:rPr>
-              <w:t>tác giả</w:t>
-            </w:r>
-          </w:p>
-        </w:tc>
-        <w:tc>
-          <w:tcPr>
-            <w:tcW w:w="2306" w:type="dxa"/>
-          </w:tcPr>
-          <w:p>
-            <w:pPr>
-              <w:cnfStyle w:val="000000000000" w:firstRow="0" w:lastRow="0" w:firstColumn="0" w:lastColumn="0" w:oddVBand="0" w:evenVBand="0" w:oddHBand="0" w:evenHBand="0" w:firstRowFirstColumn="0" w:firstRowLastColumn="0" w:lastRowFirstColumn="0" w:lastRowLastColumn="0"/>
-              <w:rPr>
-                <w:noProof/>
-                <w:szCs w:val="24"/>
-              </w:rPr>
-            </w:pPr>
-            <w:r>
-              <w:rPr>
-                <w:noProof/>
-                <w:szCs w:val="24"/>
-              </w:rPr>
-              <w:t xml:space="preserve">Thêm </w:t>
-            </w:r>
-            <w:r>
-              <w:rPr>
-                <w:noProof/>
-                <w:szCs w:val="24"/>
-                <w:lang w:val="en-US"/>
-              </w:rPr>
-              <w:t>tác giả</w:t>
-            </w:r>
-          </w:p>
-        </w:tc>
-        <w:tc>
-          <w:tcPr>
-            <w:tcW w:w="4516" w:type="dxa"/>
-          </w:tcPr>
-          <w:p>
-            <w:pPr>
-              <w:cnfStyle w:val="000000000000" w:firstRow="0" w:lastRow="0" w:firstColumn="0" w:lastColumn="0" w:oddVBand="0" w:evenVBand="0" w:oddHBand="0" w:evenHBand="0" w:firstRowFirstColumn="0" w:firstRowLastColumn="0" w:lastRowFirstColumn="0" w:lastRowLastColumn="0"/>
-              <w:rPr>
-                <w:noProof/>
-                <w:szCs w:val="24"/>
-              </w:rPr>
-            </w:pPr>
-          </w:p>
-        </w:tc>
-      </w:tr>
-      <w:tr>
-        <w:tc>
-          <w:tcPr>
-            <w:cnfStyle w:val="001000000000" w:firstRow="0" w:lastRow="0" w:firstColumn="1" w:lastColumn="0" w:oddVBand="0" w:evenVBand="0" w:oddHBand="0" w:evenHBand="0" w:firstRowFirstColumn="0" w:firstRowLastColumn="0" w:lastRowFirstColumn="0" w:lastRowLastColumn="0"/>
-            <w:tcW w:w="670" w:type="dxa"/>
-          </w:tcPr>
-          <w:p>
-            <w:pPr>
-              <w:jc w:val="center"/>
-              <w:rPr>
-                <w:noProof/>
-                <w:szCs w:val="24"/>
-                <w:lang w:val="en-US"/>
-              </w:rPr>
-            </w:pPr>
-            <w:r>
-              <w:rPr>
-                <w:noProof/>
-                <w:szCs w:val="24"/>
-                <w:lang w:val="en-US"/>
-              </w:rPr>
-              <w:t>52</w:t>
-            </w:r>
-          </w:p>
-        </w:tc>
-        <w:tc>
-          <w:tcPr>
-            <w:tcW w:w="1976" w:type="dxa"/>
-            <w:vMerge/>
-          </w:tcPr>
-          <w:p>
-            <w:pPr>
-              <w:cnfStyle w:val="000000000000" w:firstRow="0" w:lastRow="0" w:firstColumn="0" w:lastColumn="0" w:oddVBand="0" w:evenVBand="0" w:oddHBand="0" w:evenHBand="0" w:firstRowFirstColumn="0" w:firstRowLastColumn="0" w:lastRowFirstColumn="0" w:lastRowLastColumn="0"/>
-              <w:rPr>
-                <w:noProof/>
-                <w:szCs w:val="24"/>
-              </w:rPr>
-            </w:pPr>
-          </w:p>
-        </w:tc>
-        <w:tc>
-          <w:tcPr>
-            <w:tcW w:w="2306" w:type="dxa"/>
-          </w:tcPr>
-          <w:p>
-            <w:pPr>
-              <w:cnfStyle w:val="000000000000" w:firstRow="0" w:lastRow="0" w:firstColumn="0" w:lastColumn="0" w:oddVBand="0" w:evenVBand="0" w:oddHBand="0" w:evenHBand="0" w:firstRowFirstColumn="0" w:firstRowLastColumn="0" w:lastRowFirstColumn="0" w:lastRowLastColumn="0"/>
-              <w:rPr>
-                <w:noProof/>
-                <w:szCs w:val="24"/>
-                <w:lang w:val="en-US"/>
-              </w:rPr>
-            </w:pPr>
-            <w:r>
-              <w:rPr>
-                <w:noProof/>
-                <w:szCs w:val="24"/>
-                <w:lang w:val="en-US"/>
-              </w:rPr>
-              <w:t>Xóa tác giả</w:t>
-            </w:r>
-          </w:p>
-        </w:tc>
-        <w:tc>
-          <w:tcPr>
-            <w:tcW w:w="4516" w:type="dxa"/>
-          </w:tcPr>
-          <w:p>
-            <w:pPr>
-              <w:cnfStyle w:val="000000000000" w:firstRow="0" w:lastRow="0" w:firstColumn="0" w:lastColumn="0" w:oddVBand="0" w:evenVBand="0" w:oddHBand="0" w:evenHBand="0" w:firstRowFirstColumn="0" w:firstRowLastColumn="0" w:lastRowFirstColumn="0" w:lastRowLastColumn="0"/>
-              <w:rPr>
-                <w:noProof/>
-                <w:szCs w:val="24"/>
-              </w:rPr>
-            </w:pPr>
-          </w:p>
-        </w:tc>
-      </w:tr>
-      <w:tr>
-        <w:tc>
-          <w:tcPr>
-            <w:cnfStyle w:val="001000000000" w:firstRow="0" w:lastRow="0" w:firstColumn="1" w:lastColumn="0" w:oddVBand="0" w:evenVBand="0" w:oddHBand="0" w:evenHBand="0" w:firstRowFirstColumn="0" w:firstRowLastColumn="0" w:lastRowFirstColumn="0" w:lastRowLastColumn="0"/>
-            <w:tcW w:w="670" w:type="dxa"/>
-          </w:tcPr>
-          <w:p>
-            <w:pPr>
-              <w:jc w:val="center"/>
-              <w:rPr>
-                <w:noProof/>
-                <w:szCs w:val="24"/>
-                <w:lang w:val="en-US"/>
-              </w:rPr>
-            </w:pPr>
-            <w:r>
-              <w:rPr>
-                <w:noProof/>
-                <w:szCs w:val="24"/>
-                <w:lang w:val="en-US"/>
-              </w:rPr>
-              <w:t>53</w:t>
-            </w:r>
-          </w:p>
-        </w:tc>
-        <w:tc>
-          <w:tcPr>
-            <w:tcW w:w="1976" w:type="dxa"/>
-            <w:vMerge/>
-          </w:tcPr>
-          <w:p>
-            <w:pPr>
-              <w:cnfStyle w:val="000000000000" w:firstRow="0" w:lastRow="0" w:firstColumn="0" w:lastColumn="0" w:oddVBand="0" w:evenVBand="0" w:oddHBand="0" w:evenHBand="0" w:firstRowFirstColumn="0" w:firstRowLastColumn="0" w:lastRowFirstColumn="0" w:lastRowLastColumn="0"/>
-              <w:rPr>
-                <w:noProof/>
-                <w:szCs w:val="24"/>
-              </w:rPr>
-            </w:pPr>
-          </w:p>
-        </w:tc>
-        <w:tc>
-          <w:tcPr>
-            <w:tcW w:w="2306" w:type="dxa"/>
-          </w:tcPr>
-          <w:p>
-            <w:pPr>
-              <w:cnfStyle w:val="000000000000" w:firstRow="0" w:lastRow="0" w:firstColumn="0" w:lastColumn="0" w:oddVBand="0" w:evenVBand="0" w:oddHBand="0" w:evenHBand="0" w:firstRowFirstColumn="0" w:firstRowLastColumn="0" w:lastRowFirstColumn="0" w:lastRowLastColumn="0"/>
-              <w:rPr>
-                <w:noProof/>
-                <w:szCs w:val="24"/>
-                <w:lang w:val="en-US"/>
-              </w:rPr>
-            </w:pPr>
-            <w:r>
-              <w:rPr>
-                <w:noProof/>
-                <w:szCs w:val="24"/>
-                <w:lang w:val="en-US"/>
-              </w:rPr>
-              <w:t>Chỉnh sửa thông tin tác giả</w:t>
-            </w:r>
-          </w:p>
-        </w:tc>
-        <w:tc>
-          <w:tcPr>
-            <w:tcW w:w="4516" w:type="dxa"/>
-          </w:tcPr>
-          <w:p>
-            <w:pPr>
-              <w:cnfStyle w:val="000000000000" w:firstRow="0" w:lastRow="0" w:firstColumn="0" w:lastColumn="0" w:oddVBand="0" w:evenVBand="0" w:oddHBand="0" w:evenHBand="0" w:firstRowFirstColumn="0" w:firstRowLastColumn="0" w:lastRowFirstColumn="0" w:lastRowLastColumn="0"/>
-              <w:rPr>
-                <w:noProof/>
-                <w:szCs w:val="24"/>
-              </w:rPr>
-            </w:pPr>
-          </w:p>
-        </w:tc>
-      </w:tr>
-      <w:tr>
-        <w:tc>
-          <w:tcPr>
-            <w:cnfStyle w:val="001000000000" w:firstRow="0" w:lastRow="0" w:firstColumn="1" w:lastColumn="0" w:oddVBand="0" w:evenVBand="0" w:oddHBand="0" w:evenHBand="0" w:firstRowFirstColumn="0" w:firstRowLastColumn="0" w:lastRowFirstColumn="0" w:lastRowLastColumn="0"/>
-            <w:tcW w:w="670" w:type="dxa"/>
-          </w:tcPr>
-          <w:p>
-            <w:pPr>
-              <w:jc w:val="center"/>
-              <w:rPr>
-                <w:noProof/>
-                <w:szCs w:val="24"/>
-                <w:lang w:val="en-US"/>
-              </w:rPr>
-            </w:pPr>
-            <w:r>
-              <w:rPr>
-                <w:noProof/>
-                <w:szCs w:val="24"/>
-                <w:lang w:val="en-US"/>
-              </w:rPr>
-              <w:t>54</w:t>
-            </w:r>
-          </w:p>
-        </w:tc>
-        <w:tc>
-          <w:tcPr>
-            <w:tcW w:w="1976" w:type="dxa"/>
-            <w:vMerge/>
-          </w:tcPr>
-          <w:p>
-            <w:pPr>
-              <w:cnfStyle w:val="000000000000" w:firstRow="0" w:lastRow="0" w:firstColumn="0" w:lastColumn="0" w:oddVBand="0" w:evenVBand="0" w:oddHBand="0" w:evenHBand="0" w:firstRowFirstColumn="0" w:firstRowLastColumn="0" w:lastRowFirstColumn="0" w:lastRowLastColumn="0"/>
-              <w:rPr>
-                <w:noProof/>
-                <w:szCs w:val="24"/>
-              </w:rPr>
-            </w:pPr>
-          </w:p>
-        </w:tc>
-        <w:tc>
-          <w:tcPr>
-            <w:tcW w:w="2306" w:type="dxa"/>
-          </w:tcPr>
-          <w:p>
-            <w:pPr>
-              <w:cnfStyle w:val="000000000000" w:firstRow="0" w:lastRow="0" w:firstColumn="0" w:lastColumn="0" w:oddVBand="0" w:evenVBand="0" w:oddHBand="0" w:evenHBand="0" w:firstRowFirstColumn="0" w:firstRowLastColumn="0" w:lastRowFirstColumn="0" w:lastRowLastColumn="0"/>
-              <w:rPr>
-                <w:noProof/>
-                <w:szCs w:val="24"/>
-                <w:lang w:val="en-US"/>
-              </w:rPr>
-            </w:pPr>
-            <w:r>
-              <w:rPr>
-                <w:noProof/>
-                <w:szCs w:val="24"/>
-                <w:lang w:val="en-US"/>
-              </w:rPr>
-              <w:t>Truy xuất thông tin tác giả</w:t>
-            </w:r>
-          </w:p>
-        </w:tc>
-        <w:tc>
-          <w:tcPr>
-            <w:tcW w:w="4516" w:type="dxa"/>
-          </w:tcPr>
-          <w:p>
-            <w:pPr>
-              <w:cnfStyle w:val="000000000000" w:firstRow="0" w:lastRow="0" w:firstColumn="0" w:lastColumn="0" w:oddVBand="0" w:evenVBand="0" w:oddHBand="0" w:evenHBand="0" w:firstRowFirstColumn="0" w:firstRowLastColumn="0" w:lastRowFirstColumn="0" w:lastRowLastColumn="0"/>
-              <w:rPr>
-                <w:noProof/>
-                <w:szCs w:val="24"/>
-              </w:rPr>
-            </w:pPr>
-          </w:p>
-        </w:tc>
-      </w:tr>
-      <w:tr>
-        <w:tc>
-          <w:tcPr>
-            <w:cnfStyle w:val="001000000000" w:firstRow="0" w:lastRow="0" w:firstColumn="1" w:lastColumn="0" w:oddVBand="0" w:evenVBand="0" w:oddHBand="0" w:evenHBand="0" w:firstRowFirstColumn="0" w:firstRowLastColumn="0" w:lastRowFirstColumn="0" w:lastRowLastColumn="0"/>
-            <w:tcW w:w="670" w:type="dxa"/>
-          </w:tcPr>
-          <w:p>
-            <w:pPr>
-              <w:jc w:val="center"/>
-              <w:rPr>
-                <w:noProof/>
-                <w:szCs w:val="24"/>
-                <w:lang w:val="en-US"/>
-              </w:rPr>
-            </w:pPr>
-            <w:r>
-              <w:rPr>
-                <w:noProof/>
-                <w:szCs w:val="24"/>
-                <w:lang w:val="en-US"/>
-              </w:rPr>
-              <w:t>55</w:t>
-            </w:r>
-          </w:p>
-        </w:tc>
-        <w:tc>
-          <w:tcPr>
-            <w:tcW w:w="1976" w:type="dxa"/>
-            <w:vMerge w:val="restart"/>
-          </w:tcPr>
-          <w:p>
-            <w:pPr>
-              <w:cnfStyle w:val="000000000000" w:firstRow="0" w:lastRow="0" w:firstColumn="0" w:lastColumn="0" w:oddVBand="0" w:evenVBand="0" w:oddHBand="0" w:evenHBand="0" w:firstRowFirstColumn="0" w:firstRowLastColumn="0" w:lastRowFirstColumn="0" w:lastRowLastColumn="0"/>
-              <w:rPr>
-                <w:noProof/>
-                <w:szCs w:val="24"/>
-              </w:rPr>
-            </w:pPr>
-            <w:r>
-              <w:rPr>
-                <w:noProof/>
-                <w:szCs w:val="24"/>
-              </w:rPr>
-              <w:t>Quản lý thể loại sách</w:t>
-            </w:r>
-          </w:p>
-        </w:tc>
-        <w:tc>
-          <w:tcPr>
-            <w:tcW w:w="2306" w:type="dxa"/>
-          </w:tcPr>
-          <w:p>
-            <w:pPr>
-              <w:cnfStyle w:val="000000000000" w:firstRow="0" w:lastRow="0" w:firstColumn="0" w:lastColumn="0" w:oddVBand="0" w:evenVBand="0" w:oddHBand="0" w:evenHBand="0" w:firstRowFirstColumn="0" w:firstRowLastColumn="0" w:lastRowFirstColumn="0" w:lastRowLastColumn="0"/>
-              <w:rPr>
-                <w:noProof/>
-                <w:szCs w:val="24"/>
-              </w:rPr>
-            </w:pPr>
-            <w:r>
-              <w:rPr>
-                <w:noProof/>
-                <w:szCs w:val="24"/>
-              </w:rPr>
-              <w:t xml:space="preserve">Thêm </w:t>
-            </w:r>
-            <w:r>
-              <w:rPr>
-                <w:noProof/>
-                <w:szCs w:val="24"/>
-              </w:rPr>
-              <w:t>thể loại sách</w:t>
-            </w:r>
-          </w:p>
-        </w:tc>
-        <w:tc>
-          <w:tcPr>
-            <w:tcW w:w="4516" w:type="dxa"/>
-          </w:tcPr>
-          <w:p>
-            <w:pPr>
-              <w:cnfStyle w:val="000000000000" w:firstRow="0" w:lastRow="0" w:firstColumn="0" w:lastColumn="0" w:oddVBand="0" w:evenVBand="0" w:oddHBand="0" w:evenHBand="0" w:firstRowFirstColumn="0" w:firstRowLastColumn="0" w:lastRowFirstColumn="0" w:lastRowLastColumn="0"/>
-              <w:rPr>
-                <w:noProof/>
-                <w:szCs w:val="24"/>
-              </w:rPr>
-            </w:pPr>
-          </w:p>
-        </w:tc>
-      </w:tr>
-      <w:tr>
-        <w:tc>
-          <w:tcPr>
-            <w:cnfStyle w:val="001000000000" w:firstRow="0" w:lastRow="0" w:firstColumn="1" w:lastColumn="0" w:oddVBand="0" w:evenVBand="0" w:oddHBand="0" w:evenHBand="0" w:firstRowFirstColumn="0" w:firstRowLastColumn="0" w:lastRowFirstColumn="0" w:lastRowLastColumn="0"/>
-            <w:tcW w:w="670" w:type="dxa"/>
-          </w:tcPr>
-          <w:p>
-            <w:pPr>
-              <w:jc w:val="center"/>
-              <w:rPr>
-                <w:noProof/>
-                <w:szCs w:val="24"/>
-                <w:lang w:val="en-US"/>
-              </w:rPr>
-            </w:pPr>
-            <w:r>
-              <w:rPr>
-                <w:noProof/>
-                <w:szCs w:val="24"/>
-                <w:lang w:val="en-US"/>
-              </w:rPr>
-              <w:t>56</w:t>
-            </w:r>
-          </w:p>
-        </w:tc>
-        <w:tc>
-          <w:tcPr>
-            <w:tcW w:w="1976" w:type="dxa"/>
-            <w:vMerge/>
-          </w:tcPr>
-          <w:p>
-            <w:pPr>
-              <w:cnfStyle w:val="000000000000" w:firstRow="0" w:lastRow="0" w:firstColumn="0" w:lastColumn="0" w:oddVBand="0" w:evenVBand="0" w:oddHBand="0" w:evenHBand="0" w:firstRowFirstColumn="0" w:firstRowLastColumn="0" w:lastRowFirstColumn="0" w:lastRowLastColumn="0"/>
-              <w:rPr>
-                <w:noProof/>
-                <w:szCs w:val="24"/>
-              </w:rPr>
-            </w:pPr>
-          </w:p>
-        </w:tc>
-        <w:tc>
-          <w:tcPr>
-            <w:tcW w:w="2306" w:type="dxa"/>
-          </w:tcPr>
-          <w:p>
-            <w:pPr>
-              <w:cnfStyle w:val="000000000000" w:firstRow="0" w:lastRow="0" w:firstColumn="0" w:lastColumn="0" w:oddVBand="0" w:evenVBand="0" w:oddHBand="0" w:evenHBand="0" w:firstRowFirstColumn="0" w:firstRowLastColumn="0" w:lastRowFirstColumn="0" w:lastRowLastColumn="0"/>
-              <w:rPr>
-                <w:noProof/>
-                <w:szCs w:val="24"/>
-                <w:lang w:val="en-US"/>
-              </w:rPr>
-            </w:pPr>
-            <w:r>
-              <w:rPr>
-                <w:noProof/>
-                <w:szCs w:val="24"/>
-                <w:lang w:val="en-US"/>
-              </w:rPr>
-              <w:t xml:space="preserve">Xóa </w:t>
-            </w:r>
-            <w:r>
-              <w:rPr>
-                <w:noProof/>
-                <w:szCs w:val="24"/>
-              </w:rPr>
-              <w:t>thể loại sách</w:t>
-            </w:r>
-          </w:p>
-        </w:tc>
-        <w:tc>
-          <w:tcPr>
-            <w:tcW w:w="4516" w:type="dxa"/>
-          </w:tcPr>
-          <w:p>
-            <w:pPr>
-              <w:cnfStyle w:val="000000000000" w:firstRow="0" w:lastRow="0" w:firstColumn="0" w:lastColumn="0" w:oddVBand="0" w:evenVBand="0" w:oddHBand="0" w:evenHBand="0" w:firstRowFirstColumn="0" w:firstRowLastColumn="0" w:lastRowFirstColumn="0" w:lastRowLastColumn="0"/>
-              <w:rPr>
-                <w:noProof/>
-                <w:szCs w:val="24"/>
-              </w:rPr>
-            </w:pPr>
-          </w:p>
-        </w:tc>
-      </w:tr>
-      <w:tr>
-        <w:tc>
-          <w:tcPr>
-            <w:cnfStyle w:val="001000000000" w:firstRow="0" w:lastRow="0" w:firstColumn="1" w:lastColumn="0" w:oddVBand="0" w:evenVBand="0" w:oddHBand="0" w:evenHBand="0" w:firstRowFirstColumn="0" w:firstRowLastColumn="0" w:lastRowFirstColumn="0" w:lastRowLastColumn="0"/>
-            <w:tcW w:w="670" w:type="dxa"/>
-          </w:tcPr>
-          <w:p>
-            <w:pPr>
-              <w:jc w:val="center"/>
-              <w:rPr>
-                <w:noProof/>
-                <w:szCs w:val="24"/>
-                <w:lang w:val="en-US"/>
-              </w:rPr>
-            </w:pPr>
-            <w:r>
-              <w:rPr>
-                <w:noProof/>
-                <w:szCs w:val="24"/>
-                <w:lang w:val="en-US"/>
-              </w:rPr>
-              <w:t>57</w:t>
-            </w:r>
-          </w:p>
-        </w:tc>
-        <w:tc>
-          <w:tcPr>
-            <w:tcW w:w="1976" w:type="dxa"/>
-            <w:vMerge/>
-          </w:tcPr>
-          <w:p>
-            <w:pPr>
-              <w:cnfStyle w:val="000000000000" w:firstRow="0" w:lastRow="0" w:firstColumn="0" w:lastColumn="0" w:oddVBand="0" w:evenVBand="0" w:oddHBand="0" w:evenHBand="0" w:firstRowFirstColumn="0" w:firstRowLastColumn="0" w:lastRowFirstColumn="0" w:lastRowLastColumn="0"/>
-              <w:rPr>
-                <w:noProof/>
-                <w:szCs w:val="24"/>
-              </w:rPr>
-            </w:pPr>
-          </w:p>
-        </w:tc>
-        <w:tc>
-          <w:tcPr>
-            <w:tcW w:w="2306" w:type="dxa"/>
-          </w:tcPr>
-          <w:p>
-            <w:pPr>
-              <w:cnfStyle w:val="000000000000" w:firstRow="0" w:lastRow="0" w:firstColumn="0" w:lastColumn="0" w:oddVBand="0" w:evenVBand="0" w:oddHBand="0" w:evenHBand="0" w:firstRowFirstColumn="0" w:firstRowLastColumn="0" w:lastRowFirstColumn="0" w:lastRowLastColumn="0"/>
-              <w:rPr>
-                <w:noProof/>
-                <w:szCs w:val="24"/>
-                <w:lang w:val="en-US"/>
-              </w:rPr>
-            </w:pPr>
-            <w:r>
-              <w:rPr>
-                <w:noProof/>
-                <w:szCs w:val="24"/>
-                <w:lang w:val="en-US"/>
-              </w:rPr>
-              <w:t xml:space="preserve">Chỉnh sửa thông tin </w:t>
-            </w:r>
-            <w:r>
-              <w:rPr>
-                <w:noProof/>
-                <w:szCs w:val="24"/>
-              </w:rPr>
-              <w:t>thể loại sách</w:t>
-            </w:r>
-          </w:p>
-        </w:tc>
-        <w:tc>
-          <w:tcPr>
-            <w:tcW w:w="4516" w:type="dxa"/>
-          </w:tcPr>
-          <w:p>
-            <w:pPr>
-              <w:cnfStyle w:val="000000000000" w:firstRow="0" w:lastRow="0" w:firstColumn="0" w:lastColumn="0" w:oddVBand="0" w:evenVBand="0" w:oddHBand="0" w:evenHBand="0" w:firstRowFirstColumn="0" w:firstRowLastColumn="0" w:lastRowFirstColumn="0" w:lastRowLastColumn="0"/>
-              <w:rPr>
-                <w:noProof/>
-                <w:szCs w:val="24"/>
-              </w:rPr>
-            </w:pPr>
-          </w:p>
-        </w:tc>
-      </w:tr>
-      <w:tr>
-        <w:tc>
-          <w:tcPr>
-            <w:cnfStyle w:val="001000000000" w:firstRow="0" w:lastRow="0" w:firstColumn="1" w:lastColumn="0" w:oddVBand="0" w:evenVBand="0" w:oddHBand="0" w:evenHBand="0" w:firstRowFirstColumn="0" w:firstRowLastColumn="0" w:lastRowFirstColumn="0" w:lastRowLastColumn="0"/>
-            <w:tcW w:w="670" w:type="dxa"/>
-          </w:tcPr>
-          <w:p>
-            <w:pPr>
-              <w:jc w:val="center"/>
-              <w:rPr>
-                <w:noProof/>
-                <w:szCs w:val="24"/>
-                <w:lang w:val="en-US"/>
-              </w:rPr>
-            </w:pPr>
-            <w:r>
-              <w:rPr>
-                <w:noProof/>
-                <w:szCs w:val="24"/>
-                <w:lang w:val="en-US"/>
-              </w:rPr>
-              <w:t>58</w:t>
-            </w:r>
-          </w:p>
-        </w:tc>
-        <w:tc>
-          <w:tcPr>
-            <w:tcW w:w="1976" w:type="dxa"/>
-            <w:vMerge/>
-          </w:tcPr>
-          <w:p>
-            <w:pPr>
-              <w:cnfStyle w:val="000000000000" w:firstRow="0" w:lastRow="0" w:firstColumn="0" w:lastColumn="0" w:oddVBand="0" w:evenVBand="0" w:oddHBand="0" w:evenHBand="0" w:firstRowFirstColumn="0" w:firstRowLastColumn="0" w:lastRowFirstColumn="0" w:lastRowLastColumn="0"/>
-              <w:rPr>
-                <w:noProof/>
-                <w:szCs w:val="24"/>
-              </w:rPr>
-            </w:pPr>
-          </w:p>
-        </w:tc>
-        <w:tc>
-          <w:tcPr>
-            <w:tcW w:w="2306" w:type="dxa"/>
-          </w:tcPr>
-          <w:p>
-            <w:pPr>
-              <w:cnfStyle w:val="000000000000" w:firstRow="0" w:lastRow="0" w:firstColumn="0" w:lastColumn="0" w:oddVBand="0" w:evenVBand="0" w:oddHBand="0" w:evenHBand="0" w:firstRowFirstColumn="0" w:firstRowLastColumn="0" w:lastRowFirstColumn="0" w:lastRowLastColumn="0"/>
-              <w:rPr>
-                <w:noProof/>
-                <w:szCs w:val="24"/>
-                <w:lang w:val="en-US"/>
-              </w:rPr>
-            </w:pPr>
-            <w:r>
-              <w:rPr>
-                <w:noProof/>
-                <w:szCs w:val="24"/>
-                <w:lang w:val="en-US"/>
-              </w:rPr>
-              <w:t xml:space="preserve">Truy xuất thông tin </w:t>
-            </w:r>
-            <w:r>
-              <w:rPr>
-                <w:noProof/>
-                <w:szCs w:val="24"/>
-              </w:rPr>
-              <w:t>thể loại sách</w:t>
-            </w:r>
-          </w:p>
-        </w:tc>
-        <w:tc>
-          <w:tcPr>
-            <w:tcW w:w="4516" w:type="dxa"/>
-          </w:tcPr>
-          <w:p>
-            <w:pPr>
-              <w:cnfStyle w:val="000000000000" w:firstRow="0" w:lastRow="0" w:firstColumn="0" w:lastColumn="0" w:oddVBand="0" w:evenVBand="0" w:oddHBand="0" w:evenHBand="0" w:firstRowFirstColumn="0" w:firstRowLastColumn="0" w:lastRowFirstColumn="0" w:lastRowLastColumn="0"/>
-              <w:rPr>
-                <w:noProof/>
-                <w:szCs w:val="24"/>
-              </w:rPr>
-            </w:pPr>
-          </w:p>
-        </w:tc>
-      </w:tr>
-      <w:tr>
-        <w:tc>
-          <w:tcPr>
-            <w:cnfStyle w:val="001000000000" w:firstRow="0" w:lastRow="0" w:firstColumn="1" w:lastColumn="0" w:oddVBand="0" w:evenVBand="0" w:oddHBand="0" w:evenHBand="0" w:firstRowFirstColumn="0" w:firstRowLastColumn="0" w:lastRowFirstColumn="0" w:lastRowLastColumn="0"/>
-            <w:tcW w:w="670" w:type="dxa"/>
-          </w:tcPr>
-          <w:p>
-            <w:pPr>
-              <w:jc w:val="center"/>
-              <w:rPr>
-                <w:noProof/>
-                <w:szCs w:val="24"/>
-                <w:lang w:val="en-US"/>
-              </w:rPr>
-            </w:pPr>
-            <w:r>
-              <w:rPr>
-                <w:noProof/>
-                <w:szCs w:val="24"/>
-                <w:lang w:val="en-US"/>
-              </w:rPr>
-              <w:t>59</w:t>
-            </w:r>
-          </w:p>
-        </w:tc>
-        <w:tc>
-          <w:tcPr>
-            <w:tcW w:w="1976" w:type="dxa"/>
-            <w:vMerge w:val="restart"/>
-          </w:tcPr>
-          <w:p>
-            <w:pPr>
-              <w:cnfStyle w:val="000000000000" w:firstRow="0" w:lastRow="0" w:firstColumn="0" w:lastColumn="0" w:oddVBand="0" w:evenVBand="0" w:oddHBand="0" w:evenHBand="0" w:firstRowFirstColumn="0" w:firstRowLastColumn="0" w:lastRowFirstColumn="0" w:lastRowLastColumn="0"/>
-              <w:rPr>
-                <w:noProof/>
-                <w:szCs w:val="24"/>
-              </w:rPr>
-            </w:pPr>
-            <w:r>
-              <w:rPr>
-                <w:noProof/>
-                <w:szCs w:val="24"/>
-              </w:rPr>
-              <w:t>Quản lý mượn trả</w:t>
-            </w:r>
-          </w:p>
-        </w:tc>
-        <w:tc>
-          <w:tcPr>
-            <w:tcW w:w="2306" w:type="dxa"/>
-          </w:tcPr>
-          <w:p>
-            <w:pPr>
-              <w:cnfStyle w:val="000000000000" w:firstRow="0" w:lastRow="0" w:firstColumn="0" w:lastColumn="0" w:oddVBand="0" w:evenVBand="0" w:oddHBand="0" w:evenHBand="0" w:firstRowFirstColumn="0" w:firstRowLastColumn="0" w:lastRowFirstColumn="0" w:lastRowLastColumn="0"/>
-              <w:rPr>
-                <w:noProof/>
-                <w:szCs w:val="24"/>
-              </w:rPr>
-            </w:pPr>
-            <w:r>
-              <w:rPr>
-                <w:noProof/>
-                <w:szCs w:val="24"/>
-              </w:rPr>
-              <w:t>Thay đổi thời hạn chung của thẻ</w:t>
-            </w:r>
-          </w:p>
-        </w:tc>
-        <w:tc>
-          <w:tcPr>
-            <w:tcW w:w="4516" w:type="dxa"/>
-          </w:tcPr>
-          <w:p>
-            <w:pPr>
-              <w:cnfStyle w:val="000000000000" w:firstRow="0" w:lastRow="0" w:firstColumn="0" w:lastColumn="0" w:oddVBand="0" w:evenVBand="0" w:oddHBand="0" w:evenHBand="0" w:firstRowFirstColumn="0" w:firstRowLastColumn="0" w:lastRowFirstColumn="0" w:lastRowLastColumn="0"/>
-              <w:rPr>
-                <w:noProof/>
-                <w:szCs w:val="24"/>
-              </w:rPr>
-            </w:pPr>
-          </w:p>
-        </w:tc>
-      </w:tr>
-      <w:tr>
-        <w:tc>
-          <w:tcPr>
-            <w:cnfStyle w:val="001000000000" w:firstRow="0" w:lastRow="0" w:firstColumn="1" w:lastColumn="0" w:oddVBand="0" w:evenVBand="0" w:oddHBand="0" w:evenHBand="0" w:firstRowFirstColumn="0" w:firstRowLastColumn="0" w:lastRowFirstColumn="0" w:lastRowLastColumn="0"/>
-            <w:tcW w:w="670" w:type="dxa"/>
-          </w:tcPr>
-          <w:p>
-            <w:pPr>
-              <w:jc w:val="center"/>
-              <w:rPr>
-                <w:noProof/>
-                <w:szCs w:val="24"/>
-                <w:lang w:val="en-US"/>
-              </w:rPr>
-            </w:pPr>
-            <w:r>
-              <w:rPr>
-                <w:noProof/>
-                <w:szCs w:val="24"/>
-                <w:lang w:val="en-US"/>
-              </w:rPr>
-              <w:t>60</w:t>
-            </w:r>
-          </w:p>
-        </w:tc>
-        <w:tc>
-          <w:tcPr>
-            <w:tcW w:w="1976" w:type="dxa"/>
-            <w:vMerge/>
-          </w:tcPr>
-          <w:p>
-            <w:pPr>
-              <w:cnfStyle w:val="000000000000" w:firstRow="0" w:lastRow="0" w:firstColumn="0" w:lastColumn="0" w:oddVBand="0" w:evenVBand="0" w:oddHBand="0" w:evenHBand="0" w:firstRowFirstColumn="0" w:firstRowLastColumn="0" w:lastRowFirstColumn="0" w:lastRowLastColumn="0"/>
-              <w:rPr>
-                <w:noProof/>
-                <w:szCs w:val="24"/>
-              </w:rPr>
-            </w:pPr>
-          </w:p>
-        </w:tc>
-        <w:tc>
-          <w:tcPr>
-            <w:tcW w:w="2306" w:type="dxa"/>
-          </w:tcPr>
-          <w:p>
-            <w:pPr>
-              <w:cnfStyle w:val="000000000000" w:firstRow="0" w:lastRow="0" w:firstColumn="0" w:lastColumn="0" w:oddVBand="0" w:evenVBand="0" w:oddHBand="0" w:evenHBand="0" w:firstRowFirstColumn="0" w:firstRowLastColumn="0" w:lastRowFirstColumn="0" w:lastRowLastColumn="0"/>
-              <w:rPr>
-                <w:noProof/>
-                <w:szCs w:val="24"/>
-              </w:rPr>
-            </w:pPr>
-            <w:r>
-              <w:rPr>
-                <w:noProof/>
-                <w:szCs w:val="24"/>
-              </w:rPr>
-              <w:t>Thay đổi số sách mượn tối đa</w:t>
-            </w:r>
-          </w:p>
-        </w:tc>
-        <w:tc>
-          <w:tcPr>
-            <w:tcW w:w="4516" w:type="dxa"/>
-          </w:tcPr>
-          <w:p>
-            <w:pPr>
-              <w:cnfStyle w:val="000000000000" w:firstRow="0" w:lastRow="0" w:firstColumn="0" w:lastColumn="0" w:oddVBand="0" w:evenVBand="0" w:oddHBand="0" w:evenHBand="0" w:firstRowFirstColumn="0" w:firstRowLastColumn="0" w:lastRowFirstColumn="0" w:lastRowLastColumn="0"/>
-              <w:rPr>
-                <w:noProof/>
-                <w:szCs w:val="24"/>
-              </w:rPr>
-            </w:pPr>
-          </w:p>
-        </w:tc>
-      </w:tr>
-      <w:tr>
-        <w:tc>
-          <w:tcPr>
-            <w:cnfStyle w:val="001000000000" w:firstRow="0" w:lastRow="0" w:firstColumn="1" w:lastColumn="0" w:oddVBand="0" w:evenVBand="0" w:oddHBand="0" w:evenHBand="0" w:firstRowFirstColumn="0" w:firstRowLastColumn="0" w:lastRowFirstColumn="0" w:lastRowLastColumn="0"/>
-            <w:tcW w:w="670" w:type="dxa"/>
-          </w:tcPr>
-          <w:p>
-            <w:pPr>
-              <w:jc w:val="center"/>
-              <w:rPr>
-                <w:noProof/>
-                <w:szCs w:val="24"/>
-                <w:lang w:val="en-US"/>
-              </w:rPr>
-            </w:pPr>
-            <w:r>
-              <w:rPr>
-                <w:noProof/>
-                <w:szCs w:val="24"/>
-                <w:lang w:val="en-US"/>
-              </w:rPr>
-              <w:t>61</w:t>
-            </w:r>
-          </w:p>
-        </w:tc>
-        <w:tc>
-          <w:tcPr>
-            <w:tcW w:w="1976" w:type="dxa"/>
-            <w:vMerge/>
-          </w:tcPr>
-          <w:p>
-            <w:pPr>
-              <w:cnfStyle w:val="000000000000" w:firstRow="0" w:lastRow="0" w:firstColumn="0" w:lastColumn="0" w:oddVBand="0" w:evenVBand="0" w:oddHBand="0" w:evenHBand="0" w:firstRowFirstColumn="0" w:firstRowLastColumn="0" w:lastRowFirstColumn="0" w:lastRowLastColumn="0"/>
-              <w:rPr>
-                <w:noProof/>
-                <w:szCs w:val="24"/>
-              </w:rPr>
-            </w:pPr>
-          </w:p>
-        </w:tc>
-        <w:tc>
-          <w:tcPr>
-            <w:tcW w:w="2306" w:type="dxa"/>
-          </w:tcPr>
-          <w:p>
-            <w:pPr>
-              <w:cnfStyle w:val="000000000000" w:firstRow="0" w:lastRow="0" w:firstColumn="0" w:lastColumn="0" w:oddVBand="0" w:evenVBand="0" w:oddHBand="0" w:evenHBand="0" w:firstRowFirstColumn="0" w:firstRowLastColumn="0" w:lastRowFirstColumn="0" w:lastRowLastColumn="0"/>
-              <w:rPr>
-                <w:noProof/>
-                <w:szCs w:val="24"/>
-              </w:rPr>
-            </w:pPr>
-            <w:r>
-              <w:rPr>
-                <w:noProof/>
-                <w:szCs w:val="24"/>
-              </w:rPr>
-              <w:t>Thay đổi số ngày mượn tối đa</w:t>
-            </w:r>
-          </w:p>
-        </w:tc>
-        <w:tc>
-          <w:tcPr>
-            <w:tcW w:w="4516" w:type="dxa"/>
-          </w:tcPr>
-          <w:p>
-            <w:pPr>
-              <w:cnfStyle w:val="000000000000" w:firstRow="0" w:lastRow="0" w:firstColumn="0" w:lastColumn="0" w:oddVBand="0" w:evenVBand="0" w:oddHBand="0" w:evenHBand="0" w:firstRowFirstColumn="0" w:firstRowLastColumn="0" w:lastRowFirstColumn="0" w:lastRowLastColumn="0"/>
-              <w:rPr>
-                <w:noProof/>
-                <w:szCs w:val="24"/>
-              </w:rPr>
-            </w:pPr>
-          </w:p>
-        </w:tc>
-      </w:tr>
+      <w:bookmarkEnd w:id="0"/>
     </w:tbl>
     <w:p>
       <w:pPr>
@@ -6732,7 +6232,6 @@
         <w:spacing w:after="160" w:line="259" w:lineRule="auto"/>
       </w:pPr>
       <w:r>
-        <w:lastRenderedPageBreak/>
         <w:t>Hệ thống cho phép in và cấp thẻ cho bạn đọc mới, ứng dụng mã vạch trong việc uản lý thẻ bạn đọc cũng như các dịch vụ mượn, trả và gia hạn tài liệu</w:t>
       </w:r>
     </w:p>
@@ -7236,7 +6735,6 @@
         <w:spacing w:after="160" w:line="259" w:lineRule="auto"/>
       </w:pPr>
       <w:r>
-        <w:lastRenderedPageBreak/>
         <w:t>Xem thư viện khác trong cùng hệ thống</w:t>
       </w:r>
     </w:p>
@@ -7587,8 +7085,6 @@
           <w:szCs w:val="24"/>
         </w:rPr>
       </w:pPr>
-      <w:bookmarkStart w:id="0" w:name="_GoBack"/>
-      <w:bookmarkEnd w:id="0"/>
     </w:p>
     <w:p>
       <w:pPr>
@@ -7646,7 +7142,6 @@
           <w:sz w:val="32"/>
           <w:szCs w:val="32"/>
         </w:rPr>
-        <w:lastRenderedPageBreak/>
         <w:t>Các biểu mẫu và quy định</w:t>
       </w:r>
     </w:p>
@@ -7789,6 +7284,7 @@
           <w:szCs w:val="24"/>
           <w:lang w:val="en-US"/>
         </w:rPr>
+        <w:lastRenderedPageBreak/>
         <w:drawing>
           <wp:inline distT="0" distB="0" distL="0" distR="0" wp14:anchorId="04408D98" wp14:editId="3B84BAE3">
             <wp:extent cx="5724525" cy="1314450"/>
@@ -8250,7 +7746,7 @@
               <w:rStyle w:val="PageNumber"/>
               <w:noProof/>
             </w:rPr>
-            <w:t>6</w:t>
+            <w:t>3</w:t>
           </w:r>
           <w:r>
             <w:rPr>
@@ -8443,7 +7939,7 @@
         </mc:Choice>
         <mc:Fallback>
           <w:pict>
-            <v:shape w14:anchorId="392340A8" id="Freeform 1" o:spid="_x0000_s1026" style="position:absolute;margin-left:0;margin-top:0;width:93.15pt;height:813pt;flip:x;z-index:251655168;visibility:visible;mso-wrap-style:square;mso-width-percent:0;mso-height-percent:0;mso-wrap-distance-left:9pt;mso-wrap-distance-top:0;mso-wrap-distance-right:9pt;mso-wrap-distance-bottom:0;mso-position-horizontal:absolute;mso-position-horizontal-relative:page;mso-position-vertical:absolute;mso-position-vertical-relative:page;mso-width-percent:0;mso-height-percent:0;mso-width-relative:page;mso-height-relative:page;v-text-anchor:top" coordsize="502,3168" o:gfxdata="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" path="m502,c93,,93,,93,,146,383,323,1900,,3168v502,,502,,502,l502,xe" fillcolor="#8db3e2" stroked="f" strokecolor="#212120">
+            <v:shape w14:anchorId="6B294224" id="Freeform 1" o:spid="_x0000_s1026" style="position:absolute;margin-left:0;margin-top:0;width:93.15pt;height:813pt;flip:x;z-index:251655168;visibility:visible;mso-wrap-style:square;mso-width-percent:0;mso-height-percent:0;mso-wrap-distance-left:9pt;mso-wrap-distance-top:0;mso-wrap-distance-right:9pt;mso-wrap-distance-bottom:0;mso-position-horizontal:absolute;mso-position-horizontal-relative:page;mso-position-vertical:absolute;mso-position-vertical-relative:page;mso-width-percent:0;mso-height-percent:0;mso-width-relative:page;mso-height-relative:page;v-text-anchor:top" coordsize="502,3168" o:gfxdata="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" path="m502,c93,,93,,93,,146,383,323,1900,,3168v502,,502,,502,l502,xe" fillcolor="#8db3e2" stroked="f" strokecolor="#212120">
               <v:fill color2="#1f497d" rotate="t" focus="100%" type="gradient"/>
               <v:shadow color="#8c8682"/>
               <v:path arrowok="t" o:connecttype="custom" o:connectlocs="1183005,0;219162,0;0,10325100;1183005,10325100;1183005,0" o:connectangles="0,0,0,0,0"/>
@@ -11615,7 +11111,7 @@
 </file>
 
 <file path=customXml/itemProps1.xml><?xml version="1.0" encoding="utf-8"?>
-<ds:datastoreItem xmlns:ds="http://schemas.openxmlformats.org/officeDocument/2006/customXml" ds:itemID="{E7B90DC0-FB9A-4E74-B418-DD8EC40782B2}">
+<ds:datastoreItem xmlns:ds="http://schemas.openxmlformats.org/officeDocument/2006/customXml" ds:itemID="{6499B6AE-AAB8-4D1C-BC20-58957D334C7F}">
   <ds:schemaRefs>
     <ds:schemaRef ds:uri="http://schemas.openxmlformats.org/officeDocument/2006/bibliography"/>
   </ds:schemaRefs>

</xml_diff>